<commit_message>
menambah modul yang jaragn diakses
</commit_message>
<xml_diff>
--- a/bab iii.docx
+++ b/bab iii.docx
@@ -3701,7 +3701,21 @@
         <w:rPr>
           <w:lang w:val="en-US"/>
         </w:rPr>
-        <w:t xml:space="preserve"> 1960-an </w:t>
+        <w:t xml:space="preserve"> 1960-</w:t>
+      </w:r>
+      <w:proofErr w:type="gramStart"/>
+      <w:r>
+        <w:rPr>
+          <w:lang w:val="en-US"/>
+        </w:rPr>
+        <w:t>an</w:t>
+      </w:r>
+      <w:proofErr w:type="gramEnd"/>
+      <w:r>
+        <w:rPr>
+          <w:lang w:val="en-US"/>
+        </w:rPr>
+        <w:t xml:space="preserve"> </w:t>
       </w:r>
       <w:proofErr w:type="spellStart"/>
       <w:r>
@@ -4612,6 +4626,7 @@
         <w:t xml:space="preserve"> </w:t>
       </w:r>
       <w:proofErr w:type="spellStart"/>
+      <w:proofErr w:type="gramStart"/>
       <w:r>
         <w:rPr>
           <w:lang w:val="en-US"/>
@@ -4634,6 +4649,7 @@
         <w:t>dari</w:t>
       </w:r>
       <w:proofErr w:type="spellEnd"/>
+      <w:proofErr w:type="gramEnd"/>
       <w:r>
         <w:rPr>
           <w:lang w:val="en-US"/>
@@ -4778,6 +4794,7 @@
         <w:t xml:space="preserve"> </w:t>
       </w:r>
       <w:proofErr w:type="spellStart"/>
+      <w:proofErr w:type="gramStart"/>
       <w:r>
         <w:rPr>
           <w:lang w:val="en-US"/>
@@ -4791,6 +4808,7 @@
         </w:rPr>
         <w:t xml:space="preserve"> :</w:t>
       </w:r>
+      <w:proofErr w:type="gramEnd"/>
     </w:p>
     <w:p>
       <w:pPr>
@@ -5187,6 +5205,7 @@
         <w:t xml:space="preserve"> </w:t>
       </w:r>
       <w:proofErr w:type="spellStart"/>
+      <w:proofErr w:type="gramStart"/>
       <w:r>
         <w:rPr>
           <w:lang w:val="en-US"/>
@@ -5194,6 +5213,7 @@
         <w:t>itu,sistem</w:t>
       </w:r>
       <w:proofErr w:type="spellEnd"/>
+      <w:proofErr w:type="gramEnd"/>
       <w:r>
         <w:rPr>
           <w:lang w:val="en-US"/>
@@ -5518,6 +5538,7 @@
         <w:t xml:space="preserve"> </w:t>
       </w:r>
       <w:proofErr w:type="spellStart"/>
+      <w:proofErr w:type="gramStart"/>
       <w:r>
         <w:rPr>
           <w:lang w:val="en-US"/>
@@ -5525,6 +5546,7 @@
         <w:t>mereka.Hal</w:t>
       </w:r>
       <w:proofErr w:type="spellEnd"/>
+      <w:proofErr w:type="gramEnd"/>
       <w:r>
         <w:rPr>
           <w:lang w:val="en-US"/>
@@ -7287,6 +7309,7 @@
         <w:t xml:space="preserve"> </w:t>
       </w:r>
       <w:proofErr w:type="spellStart"/>
+      <w:proofErr w:type="gramStart"/>
       <w:r>
         <w:rPr>
           <w:lang w:val="en-US"/>
@@ -7298,7 +7321,14 @@
         <w:rPr>
           <w:lang w:val="en-US"/>
         </w:rPr>
-        <w:t xml:space="preserve"> : </w:t>
+        <w:t xml:space="preserve"> :</w:t>
+      </w:r>
+      <w:proofErr w:type="gramEnd"/>
+      <w:r>
+        <w:rPr>
+          <w:lang w:val="en-US"/>
+        </w:rPr>
+        <w:t xml:space="preserve"> </w:t>
       </w:r>
       <w:proofErr w:type="spellStart"/>
       <w:r>
@@ -8224,7 +8254,16 @@
           <w:iCs/>
           <w:lang w:val="en-US"/>
         </w:rPr>
-        <w:t xml:space="preserve">open source </w:t>
+        <w:t xml:space="preserve">open </w:t>
+      </w:r>
+      <w:proofErr w:type="gramStart"/>
+      <w:r>
+        <w:rPr>
+          <w:i/>
+          <w:iCs/>
+          <w:lang w:val="en-US"/>
+        </w:rPr>
+        <w:t xml:space="preserve">source </w:t>
       </w:r>
       <w:r>
         <w:rPr>
@@ -8232,6 +8271,7 @@
         </w:rPr>
         <w:t>:</w:t>
       </w:r>
+      <w:proofErr w:type="gramEnd"/>
     </w:p>
     <w:p>
       <w:pPr>
@@ -9472,6 +9512,7 @@
         <w:t>, Hans-Werner-</w:t>
       </w:r>
       <w:proofErr w:type="spellStart"/>
+      <w:proofErr w:type="gramStart"/>
       <w:r>
         <w:rPr>
           <w:lang w:val="en-US"/>
@@ -9479,6 +9520,7 @@
         <w:t>Hector,Hasso</w:t>
       </w:r>
       <w:proofErr w:type="spellEnd"/>
+      <w:proofErr w:type="gramEnd"/>
       <w:r>
         <w:rPr>
           <w:lang w:val="en-US"/>
@@ -9584,6 +9626,7 @@
         <w:t xml:space="preserve"> System, </w:t>
       </w:r>
       <w:proofErr w:type="spellStart"/>
+      <w:proofErr w:type="gramStart"/>
       <w:r>
         <w:rPr>
           <w:lang w:val="en-US"/>
@@ -9591,6 +9634,7 @@
         <w:t>Andwendungen,Produkte</w:t>
       </w:r>
       <w:proofErr w:type="spellEnd"/>
+      <w:proofErr w:type="gramEnd"/>
       <w:r>
         <w:rPr>
           <w:lang w:val="en-US"/>
@@ -9807,9 +9851,17 @@
         <w:rPr>
           <w:lang w:val="en-US"/>
         </w:rPr>
-        <w:t xml:space="preserve"> ABAP(</w:t>
-      </w:r>
-      <w:proofErr w:type="spellStart"/>
+        <w:t xml:space="preserve"> </w:t>
+      </w:r>
+      <w:proofErr w:type="gramStart"/>
+      <w:r>
+        <w:rPr>
+          <w:lang w:val="en-US"/>
+        </w:rPr>
+        <w:t>ABAP(</w:t>
+      </w:r>
+      <w:proofErr w:type="spellStart"/>
+      <w:proofErr w:type="gramEnd"/>
       <w:r>
         <w:rPr>
           <w:lang w:val="en-US"/>
@@ -10129,7 +10181,14 @@
         <w:rPr>
           <w:lang w:val="en-US"/>
         </w:rPr>
-        <w:t xml:space="preserve"> “Advanced Business Application Programming”.</w:t>
+        <w:t xml:space="preserve"> “Advanced Business Application Programming</w:t>
+      </w:r>
+      <w:proofErr w:type="gramStart"/>
+      <w:r>
+        <w:rPr>
+          <w:lang w:val="en-US"/>
+        </w:rPr>
+        <w:t>”.</w:t>
       </w:r>
       <w:proofErr w:type="spellStart"/>
       <w:r>
@@ -10139,6 +10198,7 @@
         <w:t>Padatahun</w:t>
       </w:r>
       <w:proofErr w:type="spellEnd"/>
+      <w:proofErr w:type="gramEnd"/>
       <w:r>
         <w:rPr>
           <w:lang w:val="en-US"/>
@@ -12374,14 +12434,14 @@
         <w:rPr>
           <w:lang w:val="en-US"/>
         </w:rPr>
-        <w:t>masing. T</w:t>
-      </w:r>
-      <w:proofErr w:type="spellStart"/>
-      <w:r>
-        <w:rPr>
-          <w:lang w:val="en-US"/>
-        </w:rPr>
-        <w:t>etapi</w:t>
+        <w:t xml:space="preserve">masing. </w:t>
+      </w:r>
+      <w:proofErr w:type="spellStart"/>
+      <w:r>
+        <w:rPr>
+          <w:lang w:val="en-US"/>
+        </w:rPr>
+        <w:t>Tetapi</w:t>
       </w:r>
       <w:proofErr w:type="spellEnd"/>
       <w:r>
@@ -13201,6 +13261,7 @@
         <w:t xml:space="preserve"> Prima </w:t>
       </w:r>
       <w:proofErr w:type="spellStart"/>
+      <w:proofErr w:type="gramStart"/>
       <w:r>
         <w:rPr>
           <w:lang w:val="en-US"/>
@@ -13220,6 +13281,7 @@
         </w:rPr>
         <w:t>:</w:t>
       </w:r>
+      <w:proofErr w:type="gramEnd"/>
     </w:p>
     <w:p>
       <w:pPr>
@@ -14459,6 +14521,7 @@
         <w:t xml:space="preserve"> </w:t>
       </w:r>
       <w:proofErr w:type="spellStart"/>
+      <w:proofErr w:type="gramStart"/>
       <w:r>
         <w:rPr>
           <w:lang w:val="en-US"/>
@@ -14478,6 +14541,7 @@
         </w:rPr>
         <w:t>:</w:t>
       </w:r>
+      <w:proofErr w:type="gramEnd"/>
     </w:p>
     <w:p>
       <w:pPr>
@@ -16743,7 +16807,7 @@
         <mc:AlternateContent>
           <mc:Choice Requires="wps">
             <w:drawing>
-              <wp:anchor distT="0" distB="0" distL="114300" distR="114300" simplePos="0" relativeHeight="251675648" behindDoc="0" locked="0" layoutInCell="1" allowOverlap="1" wp14:anchorId="72392B1C" wp14:editId="27B65F52">
+              <wp:anchor distT="0" distB="0" distL="114300" distR="114300" simplePos="0" relativeHeight="251675648" behindDoc="0" locked="0" layoutInCell="1" allowOverlap="1" wp14:anchorId="72392B1C" wp14:editId="10CE4CF8">
                 <wp:simplePos x="0" y="0"/>
                 <wp:positionH relativeFrom="column">
                   <wp:posOffset>1312545</wp:posOffset>
@@ -17270,6 +17334,7 @@
         <w:t xml:space="preserve"> master </w:t>
       </w:r>
       <w:proofErr w:type="spellStart"/>
+      <w:proofErr w:type="gramStart"/>
       <w:r>
         <w:rPr>
           <w:lang w:val="en-US"/>
@@ -17277,6 +17342,7 @@
         <w:t>data,yang</w:t>
       </w:r>
       <w:proofErr w:type="spellEnd"/>
+      <w:proofErr w:type="gramEnd"/>
       <w:r>
         <w:rPr>
           <w:lang w:val="en-US"/>
@@ -17466,9 +17532,6 @@
           <w:tab w:val="left" w:pos="2700"/>
         </w:tabs>
         <w:ind w:left="1276" w:firstLine="425"/>
-        <w:rPr>
-          <w:lang w:val="en-US"/>
-        </w:rPr>
       </w:pPr>
       <w:r>
         <w:t xml:space="preserve">- Data yang </w:t>
@@ -17496,6 +17559,3722 @@
       <w:proofErr w:type="spellEnd"/>
       <w:r>
         <w:t xml:space="preserve"> accounting</w:t>
+      </w:r>
+    </w:p>
+    <w:p>
+      <w:pPr>
+        <w:pStyle w:val="Heading6"/>
+        <w:ind w:firstLine="124"/>
+      </w:pPr>
+      <w:r>
+        <w:t>Banking</w:t>
+      </w:r>
+    </w:p>
+    <w:p>
+      <w:r>
+        <w:rPr>
+          <w:noProof/>
+        </w:rPr>
+        <mc:AlternateContent>
+          <mc:Choice Requires="wps">
+            <w:drawing>
+              <wp:anchor distT="0" distB="0" distL="114300" distR="114300" simplePos="0" relativeHeight="251678720" behindDoc="0" locked="0" layoutInCell="1" allowOverlap="1" wp14:anchorId="7B85E0B8" wp14:editId="56C9000C">
+                <wp:simplePos x="0" y="0"/>
+                <wp:positionH relativeFrom="column">
+                  <wp:posOffset>1379220</wp:posOffset>
+                </wp:positionH>
+                <wp:positionV relativeFrom="paragraph">
+                  <wp:posOffset>1591310</wp:posOffset>
+                </wp:positionV>
+                <wp:extent cx="2410460" cy="371475"/>
+                <wp:effectExtent l="0" t="0" r="8890" b="9525"/>
+                <wp:wrapNone/>
+                <wp:docPr id="14" name="Text Box 14"/>
+                <wp:cNvGraphicFramePr/>
+                <a:graphic xmlns:a="http://schemas.openxmlformats.org/drawingml/2006/main">
+                  <a:graphicData uri="http://schemas.microsoft.com/office/word/2010/wordprocessingShape">
+                    <wps:wsp>
+                      <wps:cNvSpPr txBox="1"/>
+                      <wps:spPr>
+                        <a:xfrm>
+                          <a:off x="0" y="0"/>
+                          <a:ext cx="2410460" cy="371475"/>
+                        </a:xfrm>
+                        <a:prstGeom prst="rect">
+                          <a:avLst/>
+                        </a:prstGeom>
+                        <a:solidFill>
+                          <a:prstClr val="white"/>
+                        </a:solidFill>
+                        <a:ln>
+                          <a:noFill/>
+                        </a:ln>
+                      </wps:spPr>
+                      <wps:txbx>
+                        <w:txbxContent>
+                          <w:p>
+                            <w:pPr>
+                              <w:pStyle w:val="Caption"/>
+                              <w:rPr>
+                                <w:noProof/>
+                              </w:rPr>
+                            </w:pPr>
+                            <w:r>
+                              <w:t xml:space="preserve">Gambar 1.2.3 </w:t>
+                            </w:r>
+                            <w:r>
+                              <w:fldChar w:fldCharType="begin"/>
+                            </w:r>
+                            <w:r>
+                              <w:instrText xml:space="preserve"> SEQ Gambar_1.2.3 \* ARABIC </w:instrText>
+                            </w:r>
+                            <w:r>
+                              <w:fldChar w:fldCharType="separate"/>
+                            </w:r>
+                            <w:r>
+                              <w:rPr>
+                                <w:noProof/>
+                              </w:rPr>
+                              <w:t>7</w:t>
+                            </w:r>
+                            <w:r>
+                              <w:fldChar w:fldCharType="end"/>
+                            </w:r>
+                            <w:r>
+                              <w:t xml:space="preserve"> </w:t>
+                            </w:r>
+                            <w:proofErr w:type="spellStart"/>
+                            <w:r>
+                              <w:t>Tampilan</w:t>
+                            </w:r>
+                            <w:proofErr w:type="spellEnd"/>
+                            <w:r>
+                              <w:t xml:space="preserve"> Module Banking</w:t>
+                            </w:r>
+                          </w:p>
+                        </w:txbxContent>
+                      </wps:txbx>
+                      <wps:bodyPr rot="0" spcFirstLastPara="0" vertOverflow="overflow" horzOverflow="overflow" vert="horz" wrap="square" lIns="0" tIns="0" rIns="0" bIns="0" numCol="1" spcCol="0" rtlCol="0" fromWordArt="0" anchor="t" anchorCtr="0" forceAA="0" compatLnSpc="1">
+                        <a:prstTxWarp prst="textNoShape">
+                          <a:avLst/>
+                        </a:prstTxWarp>
+                        <a:noAutofit/>
+                      </wps:bodyPr>
+                    </wps:wsp>
+                  </a:graphicData>
+                </a:graphic>
+                <wp14:sizeRelV relativeFrom="margin">
+                  <wp14:pctHeight>0</wp14:pctHeight>
+                </wp14:sizeRelV>
+              </wp:anchor>
+            </w:drawing>
+          </mc:Choice>
+          <mc:Fallback>
+            <w:pict>
+              <v:shape w14:anchorId="7B85E0B8" id="Text Box 14" o:spid="_x0000_s1032" type="#_x0000_t202" style="position:absolute;margin-left:108.6pt;margin-top:125.3pt;width:189.8pt;height:29.25pt;z-index:251678720;visibility:visible;mso-wrap-style:square;mso-height-percent:0;mso-wrap-distance-left:9pt;mso-wrap-distance-top:0;mso-wrap-distance-right:9pt;mso-wrap-distance-bottom:0;mso-position-horizontal:absolute;mso-position-horizontal-relative:text;mso-position-vertical:absolute;mso-position-vertical-relative:text;mso-height-percent:0;mso-height-relative:margin;v-text-anchor:top" o:gfxdata="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" stroked="f">
+                <v:textbox inset="0,0,0,0">
+                  <w:txbxContent>
+                    <w:p>
+                      <w:pPr>
+                        <w:pStyle w:val="Caption"/>
+                        <w:rPr>
+                          <w:noProof/>
+                        </w:rPr>
+                      </w:pPr>
+                      <w:r>
+                        <w:t xml:space="preserve">Gambar 1.2.3 </w:t>
+                      </w:r>
+                      <w:r>
+                        <w:fldChar w:fldCharType="begin"/>
+                      </w:r>
+                      <w:r>
+                        <w:instrText xml:space="preserve"> SEQ Gambar_1.2.3 \* ARABIC </w:instrText>
+                      </w:r>
+                      <w:r>
+                        <w:fldChar w:fldCharType="separate"/>
+                      </w:r>
+                      <w:r>
+                        <w:rPr>
+                          <w:noProof/>
+                        </w:rPr>
+                        <w:t>7</w:t>
+                      </w:r>
+                      <w:r>
+                        <w:fldChar w:fldCharType="end"/>
+                      </w:r>
+                      <w:r>
+                        <w:t xml:space="preserve"> </w:t>
+                      </w:r>
+                      <w:proofErr w:type="spellStart"/>
+                      <w:r>
+                        <w:t>Tampilan</w:t>
+                      </w:r>
+                      <w:proofErr w:type="spellEnd"/>
+                      <w:r>
+                        <w:t xml:space="preserve"> Module Banking</w:t>
+                      </w:r>
+                    </w:p>
+                  </w:txbxContent>
+                </v:textbox>
+              </v:shape>
+            </w:pict>
+          </mc:Fallback>
+        </mc:AlternateContent>
+      </w:r>
+      <w:r>
+        <w:rPr>
+          <w:noProof/>
+        </w:rPr>
+        <w:drawing>
+          <wp:anchor distT="0" distB="0" distL="114300" distR="114300" simplePos="0" relativeHeight="251676672" behindDoc="0" locked="0" layoutInCell="1" allowOverlap="1" wp14:anchorId="3F007BBD" wp14:editId="3232649B">
+            <wp:simplePos x="0" y="0"/>
+            <wp:positionH relativeFrom="column">
+              <wp:posOffset>1399540</wp:posOffset>
+            </wp:positionH>
+            <wp:positionV relativeFrom="paragraph">
+              <wp:posOffset>133985</wp:posOffset>
+            </wp:positionV>
+            <wp:extent cx="2411094" cy="1295400"/>
+            <wp:effectExtent l="0" t="0" r="8890" b="0"/>
+            <wp:wrapNone/>
+            <wp:docPr id="13" name="Picture 13"/>
+            <wp:cNvGraphicFramePr>
+              <a:graphicFrameLocks xmlns:a="http://schemas.openxmlformats.org/drawingml/2006/main" noChangeAspect="1"/>
+            </wp:cNvGraphicFramePr>
+            <a:graphic xmlns:a="http://schemas.openxmlformats.org/drawingml/2006/main">
+              <a:graphicData uri="http://schemas.openxmlformats.org/drawingml/2006/picture">
+                <pic:pic xmlns:pic="http://schemas.openxmlformats.org/drawingml/2006/picture">
+                  <pic:nvPicPr>
+                    <pic:cNvPr id="13" name="Picture 13"/>
+                    <pic:cNvPicPr/>
+                  </pic:nvPicPr>
+                  <pic:blipFill rotWithShape="1">
+                    <a:blip r:embed="rId14">
+                      <a:extLst>
+                        <a:ext uri="{28A0092B-C50C-407E-A947-70E740481C1C}">
+                          <a14:useLocalDpi xmlns:a14="http://schemas.microsoft.com/office/drawing/2010/main" val="0"/>
+                        </a:ext>
+                      </a:extLst>
+                    </a:blip>
+                    <a:srcRect t="781" b="46013"/>
+                    <a:stretch/>
+                  </pic:blipFill>
+                  <pic:spPr bwMode="auto">
+                    <a:xfrm>
+                      <a:off x="0" y="0"/>
+                      <a:ext cx="2411094" cy="1295400"/>
+                    </a:xfrm>
+                    <a:prstGeom prst="rect">
+                      <a:avLst/>
+                    </a:prstGeom>
+                    <a:ln>
+                      <a:noFill/>
+                    </a:ln>
+                    <a:extLst>
+                      <a:ext uri="{53640926-AAD7-44D8-BBD7-CCE9431645EC}">
+                        <a14:shadowObscured xmlns:a14="http://schemas.microsoft.com/office/drawing/2010/main"/>
+                      </a:ext>
+                    </a:extLst>
+                  </pic:spPr>
+                </pic:pic>
+              </a:graphicData>
+            </a:graphic>
+            <wp14:sizeRelH relativeFrom="page">
+              <wp14:pctWidth>0</wp14:pctWidth>
+            </wp14:sizeRelH>
+            <wp14:sizeRelV relativeFrom="page">
+              <wp14:pctHeight>0</wp14:pctHeight>
+            </wp14:sizeRelV>
+          </wp:anchor>
+        </w:drawing>
+      </w:r>
+    </w:p>
+    <w:p/>
+    <w:p/>
+    <w:p/>
+    <w:p/>
+    <w:p>
+      <w:pPr>
+        <w:tabs>
+          <w:tab w:val="left" w:pos="2310"/>
+        </w:tabs>
+      </w:pPr>
+      <w:r>
+        <w:tab/>
+      </w:r>
+    </w:p>
+    <w:p>
+      <w:pPr>
+        <w:tabs>
+          <w:tab w:val="left" w:pos="2310"/>
+        </w:tabs>
+        <w:ind w:left="1276" w:firstLine="425"/>
+      </w:pPr>
+      <w:r>
+        <w:lastRenderedPageBreak/>
+        <w:t xml:space="preserve">Modul banking </w:t>
+      </w:r>
+      <w:proofErr w:type="spellStart"/>
+      <w:r>
+        <w:t>menyediakan</w:t>
+      </w:r>
+      <w:proofErr w:type="spellEnd"/>
+      <w:r>
+        <w:t xml:space="preserve"> </w:t>
+      </w:r>
+      <w:proofErr w:type="spellStart"/>
+      <w:r>
+        <w:t>transaksi</w:t>
+      </w:r>
+      <w:proofErr w:type="spellEnd"/>
+      <w:r>
+        <w:t xml:space="preserve"> </w:t>
+      </w:r>
+      <w:proofErr w:type="spellStart"/>
+      <w:r>
+        <w:t>keuangan</w:t>
+      </w:r>
+      <w:proofErr w:type="spellEnd"/>
+      <w:r>
+        <w:t xml:space="preserve"> yang </w:t>
+      </w:r>
+      <w:proofErr w:type="spellStart"/>
+      <w:r>
+        <w:t>sempurna</w:t>
+      </w:r>
+      <w:proofErr w:type="spellEnd"/>
+      <w:r>
+        <w:t xml:space="preserve">. </w:t>
+      </w:r>
+      <w:proofErr w:type="spellStart"/>
+      <w:r>
+        <w:t>Mencakup</w:t>
+      </w:r>
+      <w:proofErr w:type="spellEnd"/>
+      <w:r>
+        <w:t xml:space="preserve"> </w:t>
+      </w:r>
+      <w:r>
+        <w:rPr>
+          <w:i/>
+          <w:iCs/>
+        </w:rPr>
+        <w:t>incoming payments</w:t>
+      </w:r>
+      <w:r>
+        <w:t xml:space="preserve">, </w:t>
+      </w:r>
+      <w:r>
+        <w:rPr>
+          <w:i/>
+          <w:iCs/>
+        </w:rPr>
+        <w:t>outgoing payment</w:t>
+      </w:r>
+      <w:r>
+        <w:t xml:space="preserve">, deposit, </w:t>
+      </w:r>
+      <w:proofErr w:type="spellStart"/>
+      <w:r>
+        <w:t>sistem</w:t>
+      </w:r>
+      <w:proofErr w:type="spellEnd"/>
+      <w:r>
+        <w:t xml:space="preserve"> </w:t>
+      </w:r>
+      <w:proofErr w:type="spellStart"/>
+      <w:r>
+        <w:t>pembayaran</w:t>
+      </w:r>
+      <w:proofErr w:type="spellEnd"/>
+      <w:r>
+        <w:t xml:space="preserve">, back statement dan </w:t>
+      </w:r>
+      <w:proofErr w:type="spellStart"/>
+      <w:r>
+        <w:t>rekonsilasi</w:t>
+      </w:r>
+      <w:proofErr w:type="spellEnd"/>
+      <w:r>
+        <w:t xml:space="preserve">. Pada </w:t>
+      </w:r>
+      <w:proofErr w:type="spellStart"/>
+      <w:r>
+        <w:t>transaksi</w:t>
+      </w:r>
+      <w:proofErr w:type="spellEnd"/>
+      <w:r>
+        <w:t xml:space="preserve"> bank, </w:t>
+      </w:r>
+      <w:proofErr w:type="spellStart"/>
+      <w:r>
+        <w:t>terdapat</w:t>
+      </w:r>
+      <w:proofErr w:type="spellEnd"/>
+      <w:r>
+        <w:t xml:space="preserve"> </w:t>
+      </w:r>
+      <w:proofErr w:type="spellStart"/>
+      <w:r>
+        <w:t>perbedaan</w:t>
+      </w:r>
+      <w:proofErr w:type="spellEnd"/>
+      <w:r>
+        <w:t xml:space="preserve"> </w:t>
+      </w:r>
+      <w:proofErr w:type="spellStart"/>
+      <w:r>
+        <w:t>dasar</w:t>
+      </w:r>
+      <w:proofErr w:type="spellEnd"/>
+      <w:r>
+        <w:t xml:space="preserve"> </w:t>
+      </w:r>
+      <w:proofErr w:type="spellStart"/>
+      <w:r>
+        <w:t>antar</w:t>
+      </w:r>
+      <w:proofErr w:type="spellEnd"/>
+      <w:r>
+        <w:t xml:space="preserve"> </w:t>
+      </w:r>
+      <w:proofErr w:type="spellStart"/>
+      <w:r>
+        <w:t>pembayaran</w:t>
+      </w:r>
+      <w:proofErr w:type="spellEnd"/>
+      <w:r>
+        <w:t xml:space="preserve"> </w:t>
+      </w:r>
+      <w:proofErr w:type="spellStart"/>
+      <w:r>
+        <w:t>masukdan</w:t>
+      </w:r>
+      <w:proofErr w:type="spellEnd"/>
+      <w:r>
+        <w:t xml:space="preserve"> </w:t>
+      </w:r>
+      <w:proofErr w:type="spellStart"/>
+      <w:r>
+        <w:t>pembayaran</w:t>
+      </w:r>
+      <w:proofErr w:type="spellEnd"/>
+      <w:r>
+        <w:t xml:space="preserve"> </w:t>
+      </w:r>
+      <w:proofErr w:type="spellStart"/>
+      <w:r>
+        <w:t>keluar</w:t>
+      </w:r>
+      <w:proofErr w:type="spellEnd"/>
+      <w:r>
+        <w:t xml:space="preserve">. </w:t>
+      </w:r>
+      <w:proofErr w:type="spellStart"/>
+      <w:r>
+        <w:t>Fungsi</w:t>
+      </w:r>
+      <w:proofErr w:type="spellEnd"/>
+      <w:r>
+        <w:t xml:space="preserve"> incoming payment </w:t>
+      </w:r>
+      <w:proofErr w:type="spellStart"/>
+      <w:r>
+        <w:t>untuk</w:t>
+      </w:r>
+      <w:proofErr w:type="spellEnd"/>
+      <w:r>
+        <w:t xml:space="preserve"> </w:t>
+      </w:r>
+      <w:proofErr w:type="spellStart"/>
+      <w:r>
+        <w:t>mencatat</w:t>
+      </w:r>
+      <w:proofErr w:type="spellEnd"/>
+      <w:r>
+        <w:t xml:space="preserve"> dan juga </w:t>
+      </w:r>
+      <w:proofErr w:type="spellStart"/>
+      <w:r>
+        <w:t>menghubungkan</w:t>
+      </w:r>
+      <w:proofErr w:type="spellEnd"/>
+      <w:r>
+        <w:t xml:space="preserve"> </w:t>
+      </w:r>
+      <w:proofErr w:type="spellStart"/>
+      <w:r>
+        <w:t>semua</w:t>
+      </w:r>
+      <w:proofErr w:type="spellEnd"/>
+      <w:r>
+        <w:t xml:space="preserve"> </w:t>
+      </w:r>
+      <w:proofErr w:type="spellStart"/>
+      <w:r>
+        <w:t>pembayaran</w:t>
+      </w:r>
+      <w:proofErr w:type="spellEnd"/>
+      <w:r>
+        <w:t xml:space="preserve"> </w:t>
+      </w:r>
+      <w:proofErr w:type="spellStart"/>
+      <w:r>
+        <w:t>pelanggan</w:t>
+      </w:r>
+      <w:proofErr w:type="spellEnd"/>
+      <w:r>
+        <w:t xml:space="preserve"> </w:t>
+      </w:r>
+      <w:proofErr w:type="spellStart"/>
+      <w:r>
+        <w:t>ke</w:t>
+      </w:r>
+      <w:proofErr w:type="spellEnd"/>
+      <w:r>
+        <w:t xml:space="preserve"> </w:t>
+      </w:r>
+      <w:proofErr w:type="spellStart"/>
+      <w:r>
+        <w:t>dalam</w:t>
+      </w:r>
+      <w:proofErr w:type="spellEnd"/>
+      <w:r>
+        <w:t xml:space="preserve"> invoice yang </w:t>
+      </w:r>
+      <w:proofErr w:type="spellStart"/>
+      <w:r>
+        <w:t>diterima</w:t>
+      </w:r>
+      <w:proofErr w:type="spellEnd"/>
+      <w:r>
+        <w:t xml:space="preserve"> </w:t>
+      </w:r>
+      <w:proofErr w:type="spellStart"/>
+      <w:r>
+        <w:t>dari</w:t>
+      </w:r>
+      <w:proofErr w:type="spellEnd"/>
+      <w:r>
+        <w:t xml:space="preserve"> vendor. </w:t>
+      </w:r>
+      <w:proofErr w:type="spellStart"/>
+      <w:r>
+        <w:t>Pembayaran</w:t>
+      </w:r>
+      <w:proofErr w:type="spellEnd"/>
+      <w:r>
+        <w:t xml:space="preserve"> </w:t>
+      </w:r>
+      <w:proofErr w:type="spellStart"/>
+      <w:r>
+        <w:t>masuk</w:t>
+      </w:r>
+      <w:proofErr w:type="spellEnd"/>
+      <w:r>
+        <w:t xml:space="preserve"> dan </w:t>
+      </w:r>
+      <w:proofErr w:type="spellStart"/>
+      <w:r>
+        <w:t>keluardapat</w:t>
+      </w:r>
+      <w:proofErr w:type="spellEnd"/>
+      <w:r>
+        <w:t xml:space="preserve"> </w:t>
+      </w:r>
+      <w:proofErr w:type="spellStart"/>
+      <w:r>
+        <w:t>dilakukan</w:t>
+      </w:r>
+      <w:proofErr w:type="spellEnd"/>
+      <w:r>
+        <w:t xml:space="preserve"> </w:t>
+      </w:r>
+      <w:proofErr w:type="spellStart"/>
+      <w:r>
+        <w:t>dengan</w:t>
+      </w:r>
+      <w:proofErr w:type="spellEnd"/>
+      <w:r>
+        <w:t xml:space="preserve"> </w:t>
+      </w:r>
+      <w:proofErr w:type="spellStart"/>
+      <w:r>
+        <w:t>cek</w:t>
+      </w:r>
+      <w:proofErr w:type="spellEnd"/>
+      <w:r>
+        <w:t xml:space="preserve">, transfer bank, </w:t>
+      </w:r>
+      <w:proofErr w:type="spellStart"/>
+      <w:r>
+        <w:t>tunai</w:t>
+      </w:r>
+      <w:proofErr w:type="spellEnd"/>
+      <w:r>
+        <w:t xml:space="preserve"> </w:t>
+      </w:r>
+      <w:proofErr w:type="spellStart"/>
+      <w:r>
+        <w:t>atau</w:t>
+      </w:r>
+      <w:proofErr w:type="spellEnd"/>
+      <w:r>
+        <w:t xml:space="preserve"> </w:t>
+      </w:r>
+      <w:proofErr w:type="spellStart"/>
+      <w:r>
+        <w:t>menggunakan</w:t>
+      </w:r>
+      <w:proofErr w:type="spellEnd"/>
+      <w:r>
+        <w:t xml:space="preserve"> </w:t>
+      </w:r>
+      <w:proofErr w:type="spellStart"/>
+      <w:r>
+        <w:t>kartu</w:t>
+      </w:r>
+      <w:proofErr w:type="spellEnd"/>
+      <w:r>
+        <w:t xml:space="preserve"> </w:t>
+      </w:r>
+      <w:proofErr w:type="spellStart"/>
+      <w:r>
+        <w:t>kredit</w:t>
+      </w:r>
+      <w:proofErr w:type="spellEnd"/>
+      <w:r>
+        <w:t>.</w:t>
+      </w:r>
+    </w:p>
+    <w:p>
+      <w:pPr>
+        <w:pStyle w:val="Heading6"/>
+        <w:ind w:left="2410"/>
+      </w:pPr>
+      <w:r>
+        <w:t>Production</w:t>
+      </w:r>
+    </w:p>
+    <w:p>
+      <w:r>
+        <w:rPr>
+          <w:noProof/>
+        </w:rPr>
+        <w:drawing>
+          <wp:anchor distT="0" distB="0" distL="114300" distR="114300" simplePos="0" relativeHeight="251679744" behindDoc="0" locked="0" layoutInCell="1" allowOverlap="1" wp14:anchorId="76CE799B" wp14:editId="55D0B0EC">
+            <wp:simplePos x="0" y="0"/>
+            <wp:positionH relativeFrom="margin">
+              <wp:posOffset>1310005</wp:posOffset>
+            </wp:positionH>
+            <wp:positionV relativeFrom="margin">
+              <wp:posOffset>2808605</wp:posOffset>
+            </wp:positionV>
+            <wp:extent cx="2412000" cy="2529083"/>
+            <wp:effectExtent l="0" t="0" r="7620" b="5080"/>
+            <wp:wrapNone/>
+            <wp:docPr id="15" name="Picture 15"/>
+            <wp:cNvGraphicFramePr>
+              <a:graphicFrameLocks xmlns:a="http://schemas.openxmlformats.org/drawingml/2006/main" noChangeAspect="1"/>
+            </wp:cNvGraphicFramePr>
+            <a:graphic xmlns:a="http://schemas.openxmlformats.org/drawingml/2006/main">
+              <a:graphicData uri="http://schemas.openxmlformats.org/drawingml/2006/picture">
+                <pic:pic xmlns:pic="http://schemas.openxmlformats.org/drawingml/2006/picture">
+                  <pic:nvPicPr>
+                    <pic:cNvPr id="15" name="Picture 15"/>
+                    <pic:cNvPicPr/>
+                  </pic:nvPicPr>
+                  <pic:blipFill>
+                    <a:blip r:embed="rId15">
+                      <a:extLst>
+                        <a:ext uri="{28A0092B-C50C-407E-A947-70E740481C1C}">
+                          <a14:useLocalDpi xmlns:a14="http://schemas.microsoft.com/office/drawing/2010/main" val="0"/>
+                        </a:ext>
+                      </a:extLst>
+                    </a:blip>
+                    <a:stretch>
+                      <a:fillRect/>
+                    </a:stretch>
+                  </pic:blipFill>
+                  <pic:spPr>
+                    <a:xfrm>
+                      <a:off x="0" y="0"/>
+                      <a:ext cx="2412000" cy="2529083"/>
+                    </a:xfrm>
+                    <a:prstGeom prst="rect">
+                      <a:avLst/>
+                    </a:prstGeom>
+                  </pic:spPr>
+                </pic:pic>
+              </a:graphicData>
+            </a:graphic>
+            <wp14:sizeRelH relativeFrom="margin">
+              <wp14:pctWidth>0</wp14:pctWidth>
+            </wp14:sizeRelH>
+            <wp14:sizeRelV relativeFrom="margin">
+              <wp14:pctHeight>0</wp14:pctHeight>
+            </wp14:sizeRelV>
+          </wp:anchor>
+        </w:drawing>
+      </w:r>
+    </w:p>
+    <w:p/>
+    <w:p/>
+    <w:p/>
+    <w:p/>
+    <w:p/>
+    <w:p/>
+    <w:p>
+      <w:r>
+        <w:rPr>
+          <w:noProof/>
+        </w:rPr>
+        <mc:AlternateContent>
+          <mc:Choice Requires="wps">
+            <w:drawing>
+              <wp:anchor distT="0" distB="0" distL="114300" distR="114300" simplePos="0" relativeHeight="251681792" behindDoc="0" locked="0" layoutInCell="1" allowOverlap="1" wp14:anchorId="548716DF" wp14:editId="5D8A145F">
+                <wp:simplePos x="0" y="0"/>
+                <wp:positionH relativeFrom="column">
+                  <wp:posOffset>1312545</wp:posOffset>
+                </wp:positionH>
+                <wp:positionV relativeFrom="paragraph">
+                  <wp:posOffset>269240</wp:posOffset>
+                </wp:positionV>
+                <wp:extent cx="2411730" cy="438150"/>
+                <wp:effectExtent l="0" t="0" r="7620" b="0"/>
+                <wp:wrapNone/>
+                <wp:docPr id="16" name="Text Box 16"/>
+                <wp:cNvGraphicFramePr/>
+                <a:graphic xmlns:a="http://schemas.openxmlformats.org/drawingml/2006/main">
+                  <a:graphicData uri="http://schemas.microsoft.com/office/word/2010/wordprocessingShape">
+                    <wps:wsp>
+                      <wps:cNvSpPr txBox="1"/>
+                      <wps:spPr>
+                        <a:xfrm>
+                          <a:off x="0" y="0"/>
+                          <a:ext cx="2411730" cy="438150"/>
+                        </a:xfrm>
+                        <a:prstGeom prst="rect">
+                          <a:avLst/>
+                        </a:prstGeom>
+                        <a:solidFill>
+                          <a:prstClr val="white"/>
+                        </a:solidFill>
+                        <a:ln>
+                          <a:noFill/>
+                        </a:ln>
+                      </wps:spPr>
+                      <wps:txbx>
+                        <w:txbxContent>
+                          <w:p>
+                            <w:pPr>
+                              <w:pStyle w:val="Caption"/>
+                              <w:rPr>
+                                <w:noProof/>
+                              </w:rPr>
+                            </w:pPr>
+                            <w:r>
+                              <w:t xml:space="preserve">Gambar 1.2.3 </w:t>
+                            </w:r>
+                            <w:r>
+                              <w:fldChar w:fldCharType="begin"/>
+                            </w:r>
+                            <w:r>
+                              <w:instrText xml:space="preserve"> SEQ Gambar_1.2.3 \* ARABIC </w:instrText>
+                            </w:r>
+                            <w:r>
+                              <w:fldChar w:fldCharType="separate"/>
+                            </w:r>
+                            <w:r>
+                              <w:rPr>
+                                <w:noProof/>
+                              </w:rPr>
+                              <w:t>8</w:t>
+                            </w:r>
+                            <w:r>
+                              <w:fldChar w:fldCharType="end"/>
+                            </w:r>
+                            <w:r>
+                              <w:t xml:space="preserve"> </w:t>
+                            </w:r>
+                            <w:proofErr w:type="spellStart"/>
+                            <w:r>
+                              <w:t>Tampilan</w:t>
+                            </w:r>
+                            <w:proofErr w:type="spellEnd"/>
+                            <w:r>
+                              <w:t xml:space="preserve"> Production Module</w:t>
+                            </w:r>
+                          </w:p>
+                        </w:txbxContent>
+                      </wps:txbx>
+                      <wps:bodyPr rot="0" spcFirstLastPara="0" vertOverflow="overflow" horzOverflow="overflow" vert="horz" wrap="square" lIns="0" tIns="0" rIns="0" bIns="0" numCol="1" spcCol="0" rtlCol="0" fromWordArt="0" anchor="t" anchorCtr="0" forceAA="0" compatLnSpc="1">
+                        <a:prstTxWarp prst="textNoShape">
+                          <a:avLst/>
+                        </a:prstTxWarp>
+                        <a:noAutofit/>
+                      </wps:bodyPr>
+                    </wps:wsp>
+                  </a:graphicData>
+                </a:graphic>
+                <wp14:sizeRelV relativeFrom="margin">
+                  <wp14:pctHeight>0</wp14:pctHeight>
+                </wp14:sizeRelV>
+              </wp:anchor>
+            </w:drawing>
+          </mc:Choice>
+          <mc:Fallback>
+            <w:pict>
+              <v:shape w14:anchorId="548716DF" id="Text Box 16" o:spid="_x0000_s1033" type="#_x0000_t202" style="position:absolute;margin-left:103.35pt;margin-top:21.2pt;width:189.9pt;height:34.5pt;z-index:251681792;visibility:visible;mso-wrap-style:square;mso-height-percent:0;mso-wrap-distance-left:9pt;mso-wrap-distance-top:0;mso-wrap-distance-right:9pt;mso-wrap-distance-bottom:0;mso-position-horizontal:absolute;mso-position-horizontal-relative:text;mso-position-vertical:absolute;mso-position-vertical-relative:text;mso-height-percent:0;mso-height-relative:margin;v-text-anchor:top" o:gfxdata="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" stroked="f">
+                <v:textbox inset="0,0,0,0">
+                  <w:txbxContent>
+                    <w:p>
+                      <w:pPr>
+                        <w:pStyle w:val="Caption"/>
+                        <w:rPr>
+                          <w:noProof/>
+                        </w:rPr>
+                      </w:pPr>
+                      <w:r>
+                        <w:t xml:space="preserve">Gambar 1.2.3 </w:t>
+                      </w:r>
+                      <w:r>
+                        <w:fldChar w:fldCharType="begin"/>
+                      </w:r>
+                      <w:r>
+                        <w:instrText xml:space="preserve"> SEQ Gambar_1.2.3 \* ARABIC </w:instrText>
+                      </w:r>
+                      <w:r>
+                        <w:fldChar w:fldCharType="separate"/>
+                      </w:r>
+                      <w:r>
+                        <w:rPr>
+                          <w:noProof/>
+                        </w:rPr>
+                        <w:t>8</w:t>
+                      </w:r>
+                      <w:r>
+                        <w:fldChar w:fldCharType="end"/>
+                      </w:r>
+                      <w:r>
+                        <w:t xml:space="preserve"> </w:t>
+                      </w:r>
+                      <w:proofErr w:type="spellStart"/>
+                      <w:r>
+                        <w:t>Tampilan</w:t>
+                      </w:r>
+                      <w:proofErr w:type="spellEnd"/>
+                      <w:r>
+                        <w:t xml:space="preserve"> Production Module</w:t>
+                      </w:r>
+                    </w:p>
+                  </w:txbxContent>
+                </v:textbox>
+              </v:shape>
+            </w:pict>
+          </mc:Fallback>
+        </mc:AlternateContent>
+      </w:r>
+    </w:p>
+    <w:p/>
+    <w:p>
+      <w:pPr>
+        <w:tabs>
+          <w:tab w:val="left" w:pos="1418"/>
+        </w:tabs>
+        <w:ind w:left="1276" w:firstLine="425"/>
+      </w:pPr>
+      <w:proofErr w:type="spellStart"/>
+      <w:r>
+        <w:t>Dalam</w:t>
+      </w:r>
+      <w:proofErr w:type="spellEnd"/>
+      <w:r>
+        <w:t xml:space="preserve"> </w:t>
+      </w:r>
+      <w:proofErr w:type="spellStart"/>
+      <w:r>
+        <w:t>modul</w:t>
+      </w:r>
+      <w:proofErr w:type="spellEnd"/>
+      <w:r>
+        <w:t xml:space="preserve"> </w:t>
+      </w:r>
+      <w:proofErr w:type="spellStart"/>
+      <w:r>
+        <w:t>produksi</w:t>
+      </w:r>
+      <w:proofErr w:type="spellEnd"/>
+      <w:r>
+        <w:t xml:space="preserve"> </w:t>
+      </w:r>
+      <w:proofErr w:type="spellStart"/>
+      <w:r>
+        <w:t>ini</w:t>
+      </w:r>
+      <w:proofErr w:type="spellEnd"/>
+      <w:r>
+        <w:t xml:space="preserve"> </w:t>
+      </w:r>
+      <w:proofErr w:type="spellStart"/>
+      <w:r>
+        <w:t>digunakan</w:t>
+      </w:r>
+      <w:proofErr w:type="spellEnd"/>
+      <w:r>
+        <w:t xml:space="preserve"> </w:t>
+      </w:r>
+      <w:proofErr w:type="spellStart"/>
+      <w:r>
+        <w:t>untuk</w:t>
+      </w:r>
+      <w:proofErr w:type="spellEnd"/>
+      <w:r>
+        <w:t xml:space="preserve"> </w:t>
+      </w:r>
+      <w:proofErr w:type="spellStart"/>
+      <w:r>
+        <w:t>menentukan</w:t>
+      </w:r>
+      <w:proofErr w:type="spellEnd"/>
+      <w:r>
+        <w:t xml:space="preserve"> BOM (Bill of Material) </w:t>
+      </w:r>
+      <w:proofErr w:type="spellStart"/>
+      <w:r>
+        <w:t>untuk</w:t>
+      </w:r>
+      <w:proofErr w:type="spellEnd"/>
+      <w:r>
+        <w:t xml:space="preserve"> </w:t>
+      </w:r>
+      <w:proofErr w:type="spellStart"/>
+      <w:r>
+        <w:t>produk</w:t>
+      </w:r>
+      <w:proofErr w:type="spellEnd"/>
+      <w:r>
+        <w:t xml:space="preserve"> yang </w:t>
+      </w:r>
+      <w:proofErr w:type="spellStart"/>
+      <w:r>
+        <w:t>dihasilkan</w:t>
+      </w:r>
+      <w:proofErr w:type="spellEnd"/>
+      <w:r>
+        <w:t xml:space="preserve"> </w:t>
+      </w:r>
+      <w:proofErr w:type="spellStart"/>
+      <w:r>
+        <w:t>perusahaan</w:t>
+      </w:r>
+      <w:proofErr w:type="spellEnd"/>
+      <w:r>
+        <w:t xml:space="preserve">. </w:t>
+      </w:r>
+      <w:proofErr w:type="spellStart"/>
+      <w:r>
+        <w:t>Membuat</w:t>
+      </w:r>
+      <w:proofErr w:type="spellEnd"/>
+      <w:r>
+        <w:t xml:space="preserve"> dan </w:t>
+      </w:r>
+      <w:proofErr w:type="spellStart"/>
+      <w:r>
+        <w:t>mengelola</w:t>
+      </w:r>
+      <w:proofErr w:type="spellEnd"/>
+      <w:r>
+        <w:t xml:space="preserve"> </w:t>
+      </w:r>
+      <w:proofErr w:type="spellStart"/>
+      <w:r>
+        <w:t>pesanan</w:t>
+      </w:r>
+      <w:proofErr w:type="spellEnd"/>
+      <w:r>
+        <w:t xml:space="preserve"> </w:t>
+      </w:r>
+      <w:proofErr w:type="spellStart"/>
+      <w:r>
+        <w:t>produksi</w:t>
+      </w:r>
+      <w:proofErr w:type="spellEnd"/>
+      <w:r>
+        <w:t xml:space="preserve">, </w:t>
+      </w:r>
+      <w:proofErr w:type="spellStart"/>
+      <w:r>
+        <w:t>membuat</w:t>
+      </w:r>
+      <w:proofErr w:type="spellEnd"/>
+      <w:r>
+        <w:t xml:space="preserve"> </w:t>
+      </w:r>
+      <w:proofErr w:type="spellStart"/>
+      <w:r>
+        <w:t>laporan</w:t>
+      </w:r>
+      <w:proofErr w:type="spellEnd"/>
+      <w:r>
+        <w:t xml:space="preserve"> dan </w:t>
+      </w:r>
+      <w:proofErr w:type="spellStart"/>
+      <w:r>
+        <w:t>melakukan</w:t>
+      </w:r>
+      <w:proofErr w:type="spellEnd"/>
+      <w:r>
+        <w:t xml:space="preserve"> update </w:t>
+      </w:r>
+      <w:proofErr w:type="spellStart"/>
+      <w:r>
+        <w:t>harga</w:t>
+      </w:r>
+      <w:proofErr w:type="spellEnd"/>
+      <w:r>
+        <w:t xml:space="preserve"> </w:t>
+      </w:r>
+      <w:proofErr w:type="spellStart"/>
+      <w:r>
+        <w:t>barang</w:t>
+      </w:r>
+      <w:proofErr w:type="spellEnd"/>
+      <w:r>
+        <w:t xml:space="preserve"> </w:t>
+      </w:r>
+      <w:proofErr w:type="spellStart"/>
+      <w:r>
+        <w:t>terpenting</w:t>
+      </w:r>
+      <w:proofErr w:type="spellEnd"/>
+      <w:r>
+        <w:t xml:space="preserve"> </w:t>
+      </w:r>
+      <w:proofErr w:type="spellStart"/>
+      <w:r>
+        <w:t>secara</w:t>
+      </w:r>
+      <w:proofErr w:type="spellEnd"/>
+      <w:r>
+        <w:t xml:space="preserve"> global. </w:t>
+      </w:r>
+      <w:proofErr w:type="spellStart"/>
+      <w:r>
+        <w:t>Selain</w:t>
+      </w:r>
+      <w:proofErr w:type="spellEnd"/>
+      <w:r>
+        <w:t xml:space="preserve"> </w:t>
+      </w:r>
+      <w:proofErr w:type="spellStart"/>
+      <w:r>
+        <w:t>itu</w:t>
+      </w:r>
+      <w:proofErr w:type="spellEnd"/>
+      <w:r>
+        <w:t xml:space="preserve">, </w:t>
+      </w:r>
+      <w:proofErr w:type="spellStart"/>
+      <w:r>
+        <w:t>informasi</w:t>
+      </w:r>
+      <w:proofErr w:type="spellEnd"/>
+      <w:r>
+        <w:t xml:space="preserve"> BOM </w:t>
+      </w:r>
+      <w:proofErr w:type="spellStart"/>
+      <w:r>
+        <w:t>digunakan</w:t>
+      </w:r>
+      <w:proofErr w:type="spellEnd"/>
+      <w:r>
+        <w:t xml:space="preserve"> </w:t>
+      </w:r>
+      <w:proofErr w:type="spellStart"/>
+      <w:r>
+        <w:t>untuk</w:t>
+      </w:r>
+      <w:proofErr w:type="spellEnd"/>
+      <w:r>
+        <w:t xml:space="preserve"> </w:t>
+      </w:r>
+      <w:proofErr w:type="spellStart"/>
+      <w:r>
+        <w:t>menentukan</w:t>
+      </w:r>
+      <w:proofErr w:type="spellEnd"/>
+      <w:r>
+        <w:t xml:space="preserve"> </w:t>
+      </w:r>
+      <w:proofErr w:type="spellStart"/>
+      <w:r>
+        <w:t>bahwa</w:t>
+      </w:r>
+      <w:proofErr w:type="spellEnd"/>
+      <w:r>
+        <w:t xml:space="preserve"> </w:t>
+      </w:r>
+      <w:proofErr w:type="spellStart"/>
+      <w:r>
+        <w:t>komponen</w:t>
+      </w:r>
+      <w:proofErr w:type="spellEnd"/>
+      <w:r>
+        <w:t xml:space="preserve"> </w:t>
+      </w:r>
+      <w:proofErr w:type="spellStart"/>
+      <w:r>
+        <w:t>tertentu</w:t>
+      </w:r>
+      <w:proofErr w:type="spellEnd"/>
+      <w:r>
+        <w:t xml:space="preserve"> </w:t>
+      </w:r>
+      <w:proofErr w:type="spellStart"/>
+      <w:r>
+        <w:t>memiliki</w:t>
+      </w:r>
+      <w:proofErr w:type="spellEnd"/>
+      <w:r>
+        <w:t xml:space="preserve"> </w:t>
+      </w:r>
+      <w:proofErr w:type="spellStart"/>
+      <w:r>
+        <w:t>jumlah</w:t>
+      </w:r>
+      <w:proofErr w:type="spellEnd"/>
+      <w:r>
+        <w:t xml:space="preserve"> dan </w:t>
+      </w:r>
+      <w:proofErr w:type="spellStart"/>
+      <w:r>
+        <w:t>nilai</w:t>
+      </w:r>
+      <w:proofErr w:type="spellEnd"/>
+      <w:r>
+        <w:t xml:space="preserve"> yang </w:t>
+      </w:r>
+      <w:proofErr w:type="spellStart"/>
+      <w:r>
+        <w:t>benar</w:t>
+      </w:r>
+      <w:proofErr w:type="spellEnd"/>
+      <w:r>
+        <w:t xml:space="preserve"> </w:t>
+      </w:r>
+      <w:proofErr w:type="spellStart"/>
+      <w:r>
+        <w:t>sesuai</w:t>
+      </w:r>
+      <w:proofErr w:type="spellEnd"/>
+      <w:r>
+        <w:t xml:space="preserve"> </w:t>
+      </w:r>
+      <w:proofErr w:type="spellStart"/>
+      <w:r>
+        <w:t>dengan</w:t>
+      </w:r>
+      <w:proofErr w:type="spellEnd"/>
+      <w:r>
+        <w:t xml:space="preserve"> </w:t>
+      </w:r>
+      <w:proofErr w:type="spellStart"/>
+      <w:r>
+        <w:t>hasil</w:t>
+      </w:r>
+      <w:proofErr w:type="spellEnd"/>
+      <w:r>
+        <w:t xml:space="preserve"> BOM</w:t>
+      </w:r>
+      <w:r>
+        <w:t>.</w:t>
+      </w:r>
+    </w:p>
+    <w:p>
+      <w:pPr>
+        <w:tabs>
+          <w:tab w:val="left" w:pos="1418"/>
+        </w:tabs>
+        <w:ind w:left="1276" w:firstLine="425"/>
+      </w:pPr>
+    </w:p>
+    <w:p>
+      <w:pPr>
+        <w:tabs>
+          <w:tab w:val="left" w:pos="1418"/>
+        </w:tabs>
+        <w:ind w:left="1276" w:firstLine="425"/>
+      </w:pPr>
+    </w:p>
+    <w:p>
+      <w:pPr>
+        <w:pStyle w:val="Heading6"/>
+        <w:ind w:firstLine="124"/>
+      </w:pPr>
+      <w:r>
+        <w:lastRenderedPageBreak/>
+        <w:t>Inventory</w:t>
+      </w:r>
+    </w:p>
+    <w:p>
+      <w:r>
+        <w:rPr>
+          <w:noProof/>
+        </w:rPr>
+        <mc:AlternateContent>
+          <mc:Choice Requires="wps">
+            <w:drawing>
+              <wp:anchor distT="0" distB="0" distL="114300" distR="114300" simplePos="0" relativeHeight="251684864" behindDoc="0" locked="0" layoutInCell="1" allowOverlap="1" wp14:anchorId="35801CA1" wp14:editId="0D4314DF">
+                <wp:simplePos x="0" y="0"/>
+                <wp:positionH relativeFrom="column">
+                  <wp:posOffset>1369695</wp:posOffset>
+                </wp:positionH>
+                <wp:positionV relativeFrom="paragraph">
+                  <wp:posOffset>2656205</wp:posOffset>
+                </wp:positionV>
+                <wp:extent cx="2411730" cy="381000"/>
+                <wp:effectExtent l="0" t="0" r="7620" b="0"/>
+                <wp:wrapNone/>
+                <wp:docPr id="18" name="Text Box 18"/>
+                <wp:cNvGraphicFramePr/>
+                <a:graphic xmlns:a="http://schemas.openxmlformats.org/drawingml/2006/main">
+                  <a:graphicData uri="http://schemas.microsoft.com/office/word/2010/wordprocessingShape">
+                    <wps:wsp>
+                      <wps:cNvSpPr txBox="1"/>
+                      <wps:spPr>
+                        <a:xfrm>
+                          <a:off x="0" y="0"/>
+                          <a:ext cx="2411730" cy="381000"/>
+                        </a:xfrm>
+                        <a:prstGeom prst="rect">
+                          <a:avLst/>
+                        </a:prstGeom>
+                        <a:solidFill>
+                          <a:prstClr val="white"/>
+                        </a:solidFill>
+                        <a:ln>
+                          <a:noFill/>
+                        </a:ln>
+                      </wps:spPr>
+                      <wps:txbx>
+                        <w:txbxContent>
+                          <w:p>
+                            <w:pPr>
+                              <w:pStyle w:val="Caption"/>
+                              <w:rPr>
+                                <w:noProof/>
+                              </w:rPr>
+                            </w:pPr>
+                            <w:r>
+                              <w:t xml:space="preserve">Gambar 1.2.3 </w:t>
+                            </w:r>
+                            <w:r>
+                              <w:fldChar w:fldCharType="begin"/>
+                            </w:r>
+                            <w:r>
+                              <w:instrText xml:space="preserve"> SEQ Gambar_1.2.3 \* ARABIC </w:instrText>
+                            </w:r>
+                            <w:r>
+                              <w:fldChar w:fldCharType="separate"/>
+                            </w:r>
+                            <w:r>
+                              <w:rPr>
+                                <w:noProof/>
+                              </w:rPr>
+                              <w:t>9</w:t>
+                            </w:r>
+                            <w:r>
+                              <w:fldChar w:fldCharType="end"/>
+                            </w:r>
+                            <w:r>
+                              <w:t xml:space="preserve"> </w:t>
+                            </w:r>
+                            <w:proofErr w:type="spellStart"/>
+                            <w:r>
+                              <w:t>Tampilan</w:t>
+                            </w:r>
+                            <w:proofErr w:type="spellEnd"/>
+                            <w:r>
+                              <w:t xml:space="preserve"> Module Inventory</w:t>
+                            </w:r>
+                          </w:p>
+                        </w:txbxContent>
+                      </wps:txbx>
+                      <wps:bodyPr rot="0" spcFirstLastPara="0" vertOverflow="overflow" horzOverflow="overflow" vert="horz" wrap="square" lIns="0" tIns="0" rIns="0" bIns="0" numCol="1" spcCol="0" rtlCol="0" fromWordArt="0" anchor="t" anchorCtr="0" forceAA="0" compatLnSpc="1">
+                        <a:prstTxWarp prst="textNoShape">
+                          <a:avLst/>
+                        </a:prstTxWarp>
+                        <a:noAutofit/>
+                      </wps:bodyPr>
+                    </wps:wsp>
+                  </a:graphicData>
+                </a:graphic>
+                <wp14:sizeRelV relativeFrom="margin">
+                  <wp14:pctHeight>0</wp14:pctHeight>
+                </wp14:sizeRelV>
+              </wp:anchor>
+            </w:drawing>
+          </mc:Choice>
+          <mc:Fallback>
+            <w:pict>
+              <v:shape w14:anchorId="35801CA1" id="Text Box 18" o:spid="_x0000_s1034" type="#_x0000_t202" style="position:absolute;margin-left:107.85pt;margin-top:209.15pt;width:189.9pt;height:30pt;z-index:251684864;visibility:visible;mso-wrap-style:square;mso-height-percent:0;mso-wrap-distance-left:9pt;mso-wrap-distance-top:0;mso-wrap-distance-right:9pt;mso-wrap-distance-bottom:0;mso-position-horizontal:absolute;mso-position-horizontal-relative:text;mso-position-vertical:absolute;mso-position-vertical-relative:text;mso-height-percent:0;mso-height-relative:margin;v-text-anchor:top" o:gfxdata="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" stroked="f">
+                <v:textbox inset="0,0,0,0">
+                  <w:txbxContent>
+                    <w:p>
+                      <w:pPr>
+                        <w:pStyle w:val="Caption"/>
+                        <w:rPr>
+                          <w:noProof/>
+                        </w:rPr>
+                      </w:pPr>
+                      <w:r>
+                        <w:t xml:space="preserve">Gambar 1.2.3 </w:t>
+                      </w:r>
+                      <w:r>
+                        <w:fldChar w:fldCharType="begin"/>
+                      </w:r>
+                      <w:r>
+                        <w:instrText xml:space="preserve"> SEQ Gambar_1.2.3 \* ARABIC </w:instrText>
+                      </w:r>
+                      <w:r>
+                        <w:fldChar w:fldCharType="separate"/>
+                      </w:r>
+                      <w:r>
+                        <w:rPr>
+                          <w:noProof/>
+                        </w:rPr>
+                        <w:t>9</w:t>
+                      </w:r>
+                      <w:r>
+                        <w:fldChar w:fldCharType="end"/>
+                      </w:r>
+                      <w:r>
+                        <w:t xml:space="preserve"> </w:t>
+                      </w:r>
+                      <w:proofErr w:type="spellStart"/>
+                      <w:r>
+                        <w:t>Tampilan</w:t>
+                      </w:r>
+                      <w:proofErr w:type="spellEnd"/>
+                      <w:r>
+                        <w:t xml:space="preserve"> Module Inventory</w:t>
+                      </w:r>
+                    </w:p>
+                  </w:txbxContent>
+                </v:textbox>
+              </v:shape>
+            </w:pict>
+          </mc:Fallback>
+        </mc:AlternateContent>
+      </w:r>
+      <w:r>
+        <w:rPr>
+          <w:noProof/>
+        </w:rPr>
+        <w:drawing>
+          <wp:anchor distT="0" distB="0" distL="114300" distR="114300" simplePos="0" relativeHeight="251682816" behindDoc="0" locked="0" layoutInCell="1" allowOverlap="1" wp14:anchorId="4AECCD3D" wp14:editId="6DF579EA">
+            <wp:simplePos x="0" y="0"/>
+            <wp:positionH relativeFrom="margin">
+              <wp:posOffset>1367155</wp:posOffset>
+            </wp:positionH>
+            <wp:positionV relativeFrom="margin">
+              <wp:posOffset>428625</wp:posOffset>
+            </wp:positionV>
+            <wp:extent cx="2412000" cy="2443223"/>
+            <wp:effectExtent l="0" t="0" r="7620" b="0"/>
+            <wp:wrapNone/>
+            <wp:docPr id="17" name="Picture 17"/>
+            <wp:cNvGraphicFramePr>
+              <a:graphicFrameLocks xmlns:a="http://schemas.openxmlformats.org/drawingml/2006/main" noChangeAspect="1"/>
+            </wp:cNvGraphicFramePr>
+            <a:graphic xmlns:a="http://schemas.openxmlformats.org/drawingml/2006/main">
+              <a:graphicData uri="http://schemas.openxmlformats.org/drawingml/2006/picture">
+                <pic:pic xmlns:pic="http://schemas.openxmlformats.org/drawingml/2006/picture">
+                  <pic:nvPicPr>
+                    <pic:cNvPr id="17" name="Picture 17"/>
+                    <pic:cNvPicPr/>
+                  </pic:nvPicPr>
+                  <pic:blipFill>
+                    <a:blip r:embed="rId16">
+                      <a:extLst>
+                        <a:ext uri="{28A0092B-C50C-407E-A947-70E740481C1C}">
+                          <a14:useLocalDpi xmlns:a14="http://schemas.microsoft.com/office/drawing/2010/main" val="0"/>
+                        </a:ext>
+                      </a:extLst>
+                    </a:blip>
+                    <a:stretch>
+                      <a:fillRect/>
+                    </a:stretch>
+                  </pic:blipFill>
+                  <pic:spPr>
+                    <a:xfrm>
+                      <a:off x="0" y="0"/>
+                      <a:ext cx="2412000" cy="2443223"/>
+                    </a:xfrm>
+                    <a:prstGeom prst="rect">
+                      <a:avLst/>
+                    </a:prstGeom>
+                  </pic:spPr>
+                </pic:pic>
+              </a:graphicData>
+            </a:graphic>
+            <wp14:sizeRelH relativeFrom="margin">
+              <wp14:pctWidth>0</wp14:pctWidth>
+            </wp14:sizeRelH>
+            <wp14:sizeRelV relativeFrom="margin">
+              <wp14:pctHeight>0</wp14:pctHeight>
+            </wp14:sizeRelV>
+          </wp:anchor>
+        </w:drawing>
+      </w:r>
+    </w:p>
+    <w:p/>
+    <w:p/>
+    <w:p/>
+    <w:p/>
+    <w:p/>
+    <w:p/>
+    <w:p/>
+    <w:p/>
+    <w:p>
+      <w:pPr>
+        <w:tabs>
+          <w:tab w:val="left" w:pos="1851"/>
+        </w:tabs>
+        <w:ind w:left="1276" w:firstLine="425"/>
+      </w:pPr>
+      <w:r>
+        <w:t xml:space="preserve"> </w:t>
+      </w:r>
+      <w:proofErr w:type="spellStart"/>
+      <w:r>
+        <w:t>Pengelolaan</w:t>
+      </w:r>
+      <w:proofErr w:type="spellEnd"/>
+      <w:r>
+        <w:t xml:space="preserve"> </w:t>
+      </w:r>
+      <w:proofErr w:type="gramStart"/>
+      <w:r>
+        <w:t xml:space="preserve">master  </w:t>
+      </w:r>
+      <w:proofErr w:type="spellStart"/>
+      <w:r>
+        <w:t>barang</w:t>
+      </w:r>
+      <w:proofErr w:type="spellEnd"/>
+      <w:proofErr w:type="gramEnd"/>
+      <w:r>
+        <w:t xml:space="preserve"> (</w:t>
+      </w:r>
+      <w:proofErr w:type="spellStart"/>
+      <w:r>
+        <w:t>bahan</w:t>
+      </w:r>
+      <w:proofErr w:type="spellEnd"/>
+      <w:r>
+        <w:t xml:space="preserve"> </w:t>
+      </w:r>
+      <w:proofErr w:type="spellStart"/>
+      <w:r>
+        <w:t>baku</w:t>
+      </w:r>
+      <w:proofErr w:type="spellEnd"/>
+      <w:r>
+        <w:t xml:space="preserve">, </w:t>
+      </w:r>
+      <w:proofErr w:type="spellStart"/>
+      <w:r>
+        <w:t>barang</w:t>
+      </w:r>
+      <w:proofErr w:type="spellEnd"/>
+      <w:r>
+        <w:t xml:space="preserve"> </w:t>
+      </w:r>
+      <w:proofErr w:type="spellStart"/>
+      <w:r>
+        <w:t>jadi</w:t>
+      </w:r>
+      <w:proofErr w:type="spellEnd"/>
+      <w:r>
+        <w:t xml:space="preserve">, dan </w:t>
+      </w:r>
+      <w:proofErr w:type="spellStart"/>
+      <w:r>
+        <w:t>barang</w:t>
+      </w:r>
+      <w:proofErr w:type="spellEnd"/>
+      <w:r>
+        <w:t xml:space="preserve"> </w:t>
+      </w:r>
+      <w:proofErr w:type="spellStart"/>
+      <w:r>
+        <w:t>setengah</w:t>
+      </w:r>
+      <w:proofErr w:type="spellEnd"/>
+      <w:r>
+        <w:t xml:space="preserve"> </w:t>
+      </w:r>
+      <w:proofErr w:type="spellStart"/>
+      <w:r>
+        <w:t>jadi</w:t>
+      </w:r>
+      <w:proofErr w:type="spellEnd"/>
+      <w:r>
+        <w:t xml:space="preserve">), </w:t>
+      </w:r>
+      <w:proofErr w:type="spellStart"/>
+      <w:r>
+        <w:t>pengelolaan</w:t>
+      </w:r>
+      <w:proofErr w:type="spellEnd"/>
+      <w:r>
+        <w:t xml:space="preserve"> </w:t>
+      </w:r>
+      <w:proofErr w:type="spellStart"/>
+      <w:r>
+        <w:t>barang</w:t>
+      </w:r>
+      <w:proofErr w:type="spellEnd"/>
+      <w:r>
+        <w:t xml:space="preserve">, daftar </w:t>
+      </w:r>
+      <w:proofErr w:type="spellStart"/>
+      <w:r>
+        <w:t>harga</w:t>
+      </w:r>
+      <w:proofErr w:type="spellEnd"/>
+      <w:r>
+        <w:t xml:space="preserve"> </w:t>
+      </w:r>
+      <w:proofErr w:type="spellStart"/>
+      <w:r>
+        <w:t>barang</w:t>
+      </w:r>
+      <w:proofErr w:type="spellEnd"/>
+      <w:r>
+        <w:t xml:space="preserve">, dan juga </w:t>
+      </w:r>
+      <w:proofErr w:type="spellStart"/>
+      <w:r>
+        <w:t>transaksi</w:t>
+      </w:r>
+      <w:proofErr w:type="spellEnd"/>
+      <w:r>
+        <w:t xml:space="preserve"> yang </w:t>
+      </w:r>
+      <w:proofErr w:type="spellStart"/>
+      <w:r>
+        <w:t>dilakukan</w:t>
+      </w:r>
+      <w:proofErr w:type="spellEnd"/>
+      <w:r>
+        <w:t xml:space="preserve"> </w:t>
+      </w:r>
+      <w:proofErr w:type="spellStart"/>
+      <w:r>
+        <w:t>terhadap</w:t>
+      </w:r>
+      <w:proofErr w:type="spellEnd"/>
+      <w:r>
+        <w:t xml:space="preserve"> </w:t>
+      </w:r>
+      <w:proofErr w:type="spellStart"/>
+      <w:r>
+        <w:t>barang</w:t>
+      </w:r>
+      <w:proofErr w:type="spellEnd"/>
+      <w:r>
+        <w:t xml:space="preserve"> (</w:t>
+      </w:r>
+      <w:r>
+        <w:rPr>
+          <w:i/>
+          <w:iCs/>
+        </w:rPr>
+        <w:t xml:space="preserve">good issue, goods receipt, dan transfer posting </w:t>
+      </w:r>
+      <w:r>
+        <w:t xml:space="preserve">dan lain-lain) </w:t>
+      </w:r>
+      <w:proofErr w:type="spellStart"/>
+      <w:r>
+        <w:t>dikelola</w:t>
+      </w:r>
+      <w:proofErr w:type="spellEnd"/>
+      <w:r>
+        <w:t xml:space="preserve"> pada </w:t>
+      </w:r>
+      <w:proofErr w:type="spellStart"/>
+      <w:r>
+        <w:t>modul</w:t>
+      </w:r>
+      <w:proofErr w:type="spellEnd"/>
+      <w:r>
+        <w:t xml:space="preserve"> </w:t>
+      </w:r>
+      <w:proofErr w:type="spellStart"/>
+      <w:r>
+        <w:t>ini</w:t>
+      </w:r>
+      <w:proofErr w:type="spellEnd"/>
+      <w:r>
+        <w:t>.</w:t>
+      </w:r>
+    </w:p>
+    <w:p>
+      <w:pPr>
+        <w:pStyle w:val="Heading5"/>
+        <w:ind w:left="2552"/>
+      </w:pPr>
+      <w:r>
+        <w:t xml:space="preserve">  Modul-Modul Yang </w:t>
+      </w:r>
+      <w:proofErr w:type="spellStart"/>
+      <w:r>
+        <w:t>Jarang</w:t>
+      </w:r>
+      <w:proofErr w:type="spellEnd"/>
+      <w:r>
+        <w:t xml:space="preserve"> </w:t>
+      </w:r>
+      <w:proofErr w:type="spellStart"/>
+      <w:r>
+        <w:t>Diakses</w:t>
+      </w:r>
+      <w:proofErr w:type="spellEnd"/>
+    </w:p>
+    <w:p>
+      <w:pPr>
+        <w:pStyle w:val="Heading6"/>
+        <w:ind w:firstLine="124"/>
+      </w:pPr>
+      <w:r>
+        <w:t>Opportunities</w:t>
+      </w:r>
+    </w:p>
+    <w:p>
+      <w:pPr>
+        <w:pStyle w:val="Heading6"/>
+        <w:numPr>
+          <w:ilvl w:val="0"/>
+          <w:numId w:val="0"/>
+        </w:numPr>
+        <w:ind w:left="1152"/>
+      </w:pPr>
+      <w:r>
+        <w:rPr>
+          <w:noProof/>
+        </w:rPr>
+        <mc:AlternateContent>
+          <mc:Choice Requires="wps">
+            <w:drawing>
+              <wp:anchor distT="0" distB="0" distL="114300" distR="114300" simplePos="0" relativeHeight="251687936" behindDoc="0" locked="0" layoutInCell="1" allowOverlap="1" wp14:anchorId="481D8892" wp14:editId="1237AFBC">
+                <wp:simplePos x="0" y="0"/>
+                <wp:positionH relativeFrom="column">
+                  <wp:posOffset>1417320</wp:posOffset>
+                </wp:positionH>
+                <wp:positionV relativeFrom="paragraph">
+                  <wp:posOffset>886460</wp:posOffset>
+                </wp:positionV>
+                <wp:extent cx="2411730" cy="400050"/>
+                <wp:effectExtent l="0" t="0" r="7620" b="0"/>
+                <wp:wrapSquare wrapText="bothSides"/>
+                <wp:docPr id="20" name="Text Box 20"/>
+                <wp:cNvGraphicFramePr/>
+                <a:graphic xmlns:a="http://schemas.openxmlformats.org/drawingml/2006/main">
+                  <a:graphicData uri="http://schemas.microsoft.com/office/word/2010/wordprocessingShape">
+                    <wps:wsp>
+                      <wps:cNvSpPr txBox="1"/>
+                      <wps:spPr>
+                        <a:xfrm>
+                          <a:off x="0" y="0"/>
+                          <a:ext cx="2411730" cy="400050"/>
+                        </a:xfrm>
+                        <a:prstGeom prst="rect">
+                          <a:avLst/>
+                        </a:prstGeom>
+                        <a:solidFill>
+                          <a:prstClr val="white"/>
+                        </a:solidFill>
+                        <a:ln>
+                          <a:noFill/>
+                        </a:ln>
+                      </wps:spPr>
+                      <wps:txbx>
+                        <w:txbxContent>
+                          <w:p>
+                            <w:pPr>
+                              <w:pStyle w:val="Caption"/>
+                              <w:rPr>
+                                <w:noProof/>
+                              </w:rPr>
+                            </w:pPr>
+                            <w:r>
+                              <w:t xml:space="preserve">Gambar 1.2.3 </w:t>
+                            </w:r>
+                            <w:r>
+                              <w:fldChar w:fldCharType="begin"/>
+                            </w:r>
+                            <w:r>
+                              <w:instrText xml:space="preserve"> SEQ Gambar_1.2.3 \* ARABIC </w:instrText>
+                            </w:r>
+                            <w:r>
+                              <w:fldChar w:fldCharType="separate"/>
+                            </w:r>
+                            <w:r>
+                              <w:rPr>
+                                <w:noProof/>
+                              </w:rPr>
+                              <w:t>10</w:t>
+                            </w:r>
+                            <w:r>
+                              <w:fldChar w:fldCharType="end"/>
+                            </w:r>
+                            <w:r>
+                              <w:t xml:space="preserve"> </w:t>
+                            </w:r>
+                            <w:proofErr w:type="spellStart"/>
+                            <w:r>
+                              <w:t>Tampilan</w:t>
+                            </w:r>
+                            <w:proofErr w:type="spellEnd"/>
+                            <w:r>
+                              <w:t xml:space="preserve"> Modul Opportunities</w:t>
+                            </w:r>
+                          </w:p>
+                        </w:txbxContent>
+                      </wps:txbx>
+                      <wps:bodyPr rot="0" spcFirstLastPara="0" vertOverflow="overflow" horzOverflow="overflow" vert="horz" wrap="square" lIns="0" tIns="0" rIns="0" bIns="0" numCol="1" spcCol="0" rtlCol="0" fromWordArt="0" anchor="t" anchorCtr="0" forceAA="0" compatLnSpc="1">
+                        <a:prstTxWarp prst="textNoShape">
+                          <a:avLst/>
+                        </a:prstTxWarp>
+                        <a:noAutofit/>
+                      </wps:bodyPr>
+                    </wps:wsp>
+                  </a:graphicData>
+                </a:graphic>
+                <wp14:sizeRelV relativeFrom="margin">
+                  <wp14:pctHeight>0</wp14:pctHeight>
+                </wp14:sizeRelV>
+              </wp:anchor>
+            </w:drawing>
+          </mc:Choice>
+          <mc:Fallback>
+            <w:pict>
+              <v:shape w14:anchorId="481D8892" id="Text Box 20" o:spid="_x0000_s1035" type="#_x0000_t202" style="position:absolute;left:0;text-align:left;margin-left:111.6pt;margin-top:69.8pt;width:189.9pt;height:31.5pt;z-index:251687936;visibility:visible;mso-wrap-style:square;mso-height-percent:0;mso-wrap-distance-left:9pt;mso-wrap-distance-top:0;mso-wrap-distance-right:9pt;mso-wrap-distance-bottom:0;mso-position-horizontal:absolute;mso-position-horizontal-relative:text;mso-position-vertical:absolute;mso-position-vertical-relative:text;mso-height-percent:0;mso-height-relative:margin;v-text-anchor:top" o:gfxdata="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" stroked="f">
+                <v:textbox inset="0,0,0,0">
+                  <w:txbxContent>
+                    <w:p>
+                      <w:pPr>
+                        <w:pStyle w:val="Caption"/>
+                        <w:rPr>
+                          <w:noProof/>
+                        </w:rPr>
+                      </w:pPr>
+                      <w:r>
+                        <w:t xml:space="preserve">Gambar 1.2.3 </w:t>
+                      </w:r>
+                      <w:r>
+                        <w:fldChar w:fldCharType="begin"/>
+                      </w:r>
+                      <w:r>
+                        <w:instrText xml:space="preserve"> SEQ Gambar_1.2.3 \* ARABIC </w:instrText>
+                      </w:r>
+                      <w:r>
+                        <w:fldChar w:fldCharType="separate"/>
+                      </w:r>
+                      <w:r>
+                        <w:rPr>
+                          <w:noProof/>
+                        </w:rPr>
+                        <w:t>10</w:t>
+                      </w:r>
+                      <w:r>
+                        <w:fldChar w:fldCharType="end"/>
+                      </w:r>
+                      <w:r>
+                        <w:t xml:space="preserve"> </w:t>
+                      </w:r>
+                      <w:proofErr w:type="spellStart"/>
+                      <w:r>
+                        <w:t>Tampilan</w:t>
+                      </w:r>
+                      <w:proofErr w:type="spellEnd"/>
+                      <w:r>
+                        <w:t xml:space="preserve"> Modul Opportunities</w:t>
+                      </w:r>
+                    </w:p>
+                  </w:txbxContent>
+                </v:textbox>
+                <w10:wrap type="square"/>
+              </v:shape>
+            </w:pict>
+          </mc:Fallback>
+        </mc:AlternateContent>
+      </w:r>
+      <w:r>
+        <w:rPr>
+          <w:noProof/>
+        </w:rPr>
+        <w:drawing>
+          <wp:anchor distT="0" distB="0" distL="114300" distR="114300" simplePos="0" relativeHeight="251685888" behindDoc="0" locked="0" layoutInCell="1" allowOverlap="1" wp14:anchorId="31395319" wp14:editId="3B2F4064">
+            <wp:simplePos x="0" y="0"/>
+            <wp:positionH relativeFrom="margin">
+              <wp:posOffset>1417320</wp:posOffset>
+            </wp:positionH>
+            <wp:positionV relativeFrom="margin">
+              <wp:posOffset>5200650</wp:posOffset>
+            </wp:positionV>
+            <wp:extent cx="2412000" cy="723600"/>
+            <wp:effectExtent l="0" t="0" r="7620" b="635"/>
+            <wp:wrapSquare wrapText="bothSides"/>
+            <wp:docPr id="19" name="Picture 19"/>
+            <wp:cNvGraphicFramePr>
+              <a:graphicFrameLocks xmlns:a="http://schemas.openxmlformats.org/drawingml/2006/main" noChangeAspect="1"/>
+            </wp:cNvGraphicFramePr>
+            <a:graphic xmlns:a="http://schemas.openxmlformats.org/drawingml/2006/main">
+              <a:graphicData uri="http://schemas.openxmlformats.org/drawingml/2006/picture">
+                <pic:pic xmlns:pic="http://schemas.openxmlformats.org/drawingml/2006/picture">
+                  <pic:nvPicPr>
+                    <pic:cNvPr id="19" name="Picture 19"/>
+                    <pic:cNvPicPr/>
+                  </pic:nvPicPr>
+                  <pic:blipFill>
+                    <a:blip r:embed="rId17">
+                      <a:extLst>
+                        <a:ext uri="{28A0092B-C50C-407E-A947-70E740481C1C}">
+                          <a14:useLocalDpi xmlns:a14="http://schemas.microsoft.com/office/drawing/2010/main" val="0"/>
+                        </a:ext>
+                      </a:extLst>
+                    </a:blip>
+                    <a:stretch>
+                      <a:fillRect/>
+                    </a:stretch>
+                  </pic:blipFill>
+                  <pic:spPr>
+                    <a:xfrm>
+                      <a:off x="0" y="0"/>
+                      <a:ext cx="2412000" cy="723600"/>
+                    </a:xfrm>
+                    <a:prstGeom prst="rect">
+                      <a:avLst/>
+                    </a:prstGeom>
+                  </pic:spPr>
+                </pic:pic>
+              </a:graphicData>
+            </a:graphic>
+            <wp14:sizeRelH relativeFrom="page">
+              <wp14:pctWidth>0</wp14:pctWidth>
+            </wp14:sizeRelH>
+            <wp14:sizeRelV relativeFrom="page">
+              <wp14:pctHeight>0</wp14:pctHeight>
+            </wp14:sizeRelV>
+          </wp:anchor>
+        </w:drawing>
+      </w:r>
+    </w:p>
+    <w:p/>
+    <w:p/>
+    <w:p>
+      <w:pPr>
+        <w:tabs>
+          <w:tab w:val="left" w:pos="2625"/>
+        </w:tabs>
+        <w:rPr>
+          <w:rFonts w:eastAsiaTheme="majorEastAsia" w:cstheme="majorBidi"/>
+          <w:b/>
+        </w:rPr>
+      </w:pPr>
+      <w:r>
+        <w:rPr>
+          <w:rFonts w:eastAsiaTheme="majorEastAsia" w:cstheme="majorBidi"/>
+          <w:b/>
+        </w:rPr>
+        <w:tab/>
+      </w:r>
+    </w:p>
+    <w:p>
+      <w:pPr>
+        <w:tabs>
+          <w:tab w:val="left" w:pos="2625"/>
+        </w:tabs>
+        <w:ind w:left="1276" w:firstLine="425"/>
+      </w:pPr>
+      <w:r>
+        <w:t>Modul</w:t>
+      </w:r>
+      <w:r>
+        <w:t xml:space="preserve"> opportunities </w:t>
+      </w:r>
+      <w:proofErr w:type="spellStart"/>
+      <w:r>
+        <w:t>berfungsi</w:t>
+      </w:r>
+      <w:proofErr w:type="spellEnd"/>
+      <w:r>
+        <w:t xml:space="preserve"> </w:t>
+      </w:r>
+      <w:proofErr w:type="spellStart"/>
+      <w:r>
+        <w:t>mengkontrol</w:t>
+      </w:r>
+      <w:proofErr w:type="spellEnd"/>
+      <w:r>
+        <w:t xml:space="preserve"> dan </w:t>
+      </w:r>
+      <w:proofErr w:type="spellStart"/>
+      <w:r>
+        <w:t>mengawasi</w:t>
+      </w:r>
+      <w:proofErr w:type="spellEnd"/>
+      <w:r>
+        <w:t xml:space="preserve"> sales opportunity agar </w:t>
+      </w:r>
+      <w:proofErr w:type="spellStart"/>
+      <w:r>
+        <w:t>dapat</w:t>
+      </w:r>
+      <w:proofErr w:type="spellEnd"/>
+      <w:r>
+        <w:t xml:space="preserve"> </w:t>
+      </w:r>
+      <w:proofErr w:type="spellStart"/>
+      <w:r>
+        <w:t>sesuai</w:t>
+      </w:r>
+      <w:proofErr w:type="spellEnd"/>
+      <w:r>
+        <w:t xml:space="preserve"> </w:t>
+      </w:r>
+      <w:proofErr w:type="spellStart"/>
+      <w:r>
+        <w:t>dengan</w:t>
+      </w:r>
+      <w:proofErr w:type="spellEnd"/>
+      <w:r>
+        <w:t xml:space="preserve"> status </w:t>
+      </w:r>
+      <w:proofErr w:type="spellStart"/>
+      <w:r>
+        <w:t>kegiatan</w:t>
+      </w:r>
+      <w:proofErr w:type="spellEnd"/>
+      <w:r>
+        <w:t xml:space="preserve"> </w:t>
+      </w:r>
+      <w:proofErr w:type="spellStart"/>
+      <w:r>
+        <w:t>penjualan</w:t>
+      </w:r>
+      <w:proofErr w:type="spellEnd"/>
+      <w:r>
+        <w:t xml:space="preserve">. </w:t>
+      </w:r>
+      <w:proofErr w:type="spellStart"/>
+      <w:r>
+        <w:t>Operasional</w:t>
+      </w:r>
+      <w:proofErr w:type="spellEnd"/>
+      <w:r>
+        <w:t xml:space="preserve"> </w:t>
+      </w:r>
+      <w:proofErr w:type="spellStart"/>
+      <w:r>
+        <w:t>bisnis</w:t>
+      </w:r>
+      <w:proofErr w:type="spellEnd"/>
+      <w:r>
+        <w:t xml:space="preserve"> </w:t>
+      </w:r>
+      <w:proofErr w:type="spellStart"/>
+      <w:r>
+        <w:t>dari</w:t>
+      </w:r>
+      <w:proofErr w:type="spellEnd"/>
+      <w:r>
+        <w:t xml:space="preserve"> </w:t>
+      </w:r>
+      <w:proofErr w:type="spellStart"/>
+      <w:r>
+        <w:t>beberapa</w:t>
+      </w:r>
+      <w:proofErr w:type="spellEnd"/>
+      <w:r>
+        <w:t xml:space="preserve"> </w:t>
+      </w:r>
+      <w:proofErr w:type="spellStart"/>
+      <w:r>
+        <w:t>laporan</w:t>
+      </w:r>
+      <w:proofErr w:type="spellEnd"/>
+      <w:r>
+        <w:t xml:space="preserve"> </w:t>
+      </w:r>
+      <w:proofErr w:type="spellStart"/>
+      <w:r>
+        <w:t>dapat</w:t>
+      </w:r>
+      <w:proofErr w:type="spellEnd"/>
+      <w:r>
+        <w:t xml:space="preserve"> </w:t>
+      </w:r>
+      <w:proofErr w:type="spellStart"/>
+      <w:r>
+        <w:t>melakukan</w:t>
+      </w:r>
+      <w:proofErr w:type="spellEnd"/>
+      <w:r>
+        <w:t xml:space="preserve"> </w:t>
+      </w:r>
+      <w:proofErr w:type="spellStart"/>
+      <w:r>
+        <w:t>analisa</w:t>
+      </w:r>
+      <w:proofErr w:type="spellEnd"/>
+      <w:r>
+        <w:t xml:space="preserve">. Perusahaan </w:t>
+      </w:r>
+      <w:proofErr w:type="spellStart"/>
+      <w:r>
+        <w:t>dapat</w:t>
+      </w:r>
+      <w:proofErr w:type="spellEnd"/>
+      <w:r>
+        <w:t xml:space="preserve"> </w:t>
+      </w:r>
+      <w:proofErr w:type="spellStart"/>
+      <w:r>
+        <w:t>memasukkan</w:t>
+      </w:r>
+      <w:proofErr w:type="spellEnd"/>
+      <w:r>
+        <w:t xml:space="preserve"> </w:t>
+      </w:r>
+      <w:proofErr w:type="spellStart"/>
+      <w:r>
+        <w:t>jumlah</w:t>
+      </w:r>
+      <w:proofErr w:type="spellEnd"/>
+      <w:r>
+        <w:t xml:space="preserve"> total yang </w:t>
+      </w:r>
+      <w:proofErr w:type="spellStart"/>
+      <w:r>
+        <w:t>diharapkan</w:t>
+      </w:r>
+      <w:proofErr w:type="spellEnd"/>
+      <w:r>
+        <w:t xml:space="preserve"> pada </w:t>
+      </w:r>
+      <w:proofErr w:type="spellStart"/>
+      <w:r>
+        <w:t>saat</w:t>
+      </w:r>
+      <w:proofErr w:type="spellEnd"/>
+      <w:r>
+        <w:t xml:space="preserve"> </w:t>
+      </w:r>
+      <w:proofErr w:type="spellStart"/>
+      <w:r>
+        <w:t>terjadi</w:t>
+      </w:r>
+      <w:proofErr w:type="spellEnd"/>
+      <w:r>
+        <w:t xml:space="preserve"> proses </w:t>
+      </w:r>
+      <w:proofErr w:type="spellStart"/>
+      <w:r>
+        <w:t>penjualan</w:t>
+      </w:r>
+      <w:proofErr w:type="spellEnd"/>
+      <w:r>
+        <w:t xml:space="preserve">, data </w:t>
+      </w:r>
+      <w:proofErr w:type="spellStart"/>
+      <w:r>
+        <w:t>telah</w:t>
+      </w:r>
+      <w:proofErr w:type="spellEnd"/>
+      <w:r>
+        <w:t xml:space="preserve"> </w:t>
+      </w:r>
+      <w:proofErr w:type="spellStart"/>
+      <w:r>
+        <w:t>lengkap</w:t>
+      </w:r>
+      <w:proofErr w:type="spellEnd"/>
+      <w:r>
+        <w:t xml:space="preserve"> </w:t>
+      </w:r>
+      <w:proofErr w:type="spellStart"/>
+      <w:r>
+        <w:t>sehingga</w:t>
+      </w:r>
+      <w:proofErr w:type="spellEnd"/>
+      <w:r>
+        <w:t xml:space="preserve"> </w:t>
+      </w:r>
+      <w:proofErr w:type="spellStart"/>
+      <w:r>
+        <w:t>keuntungan</w:t>
+      </w:r>
+      <w:proofErr w:type="spellEnd"/>
+      <w:r>
+        <w:t xml:space="preserve"> </w:t>
+      </w:r>
+      <w:proofErr w:type="spellStart"/>
+      <w:r>
+        <w:t>dapat</w:t>
+      </w:r>
+      <w:proofErr w:type="spellEnd"/>
+      <w:r>
+        <w:t xml:space="preserve"> </w:t>
+      </w:r>
+      <w:proofErr w:type="spellStart"/>
+      <w:r>
+        <w:t>diestimasi</w:t>
+      </w:r>
+      <w:proofErr w:type="spellEnd"/>
+      <w:r>
+        <w:t>.</w:t>
+      </w:r>
+    </w:p>
+    <w:p>
+      <w:pPr>
+        <w:tabs>
+          <w:tab w:val="left" w:pos="2625"/>
+        </w:tabs>
+        <w:ind w:left="1276" w:firstLine="425"/>
+      </w:pPr>
+    </w:p>
+    <w:p>
+      <w:pPr>
+        <w:pStyle w:val="Heading6"/>
+        <w:ind w:firstLine="124"/>
+      </w:pPr>
+      <w:r>
+        <w:lastRenderedPageBreak/>
+        <w:t>MRP</w:t>
+      </w:r>
+    </w:p>
+    <w:p>
+      <w:r>
+        <w:rPr>
+          <w:noProof/>
+        </w:rPr>
+        <w:drawing>
+          <wp:anchor distT="0" distB="0" distL="114300" distR="114300" simplePos="0" relativeHeight="251688960" behindDoc="0" locked="0" layoutInCell="1" allowOverlap="1" wp14:anchorId="40536C34" wp14:editId="1DFEC6E8">
+            <wp:simplePos x="0" y="0"/>
+            <wp:positionH relativeFrom="margin">
+              <wp:posOffset>1357630</wp:posOffset>
+            </wp:positionH>
+            <wp:positionV relativeFrom="margin">
+              <wp:posOffset>379730</wp:posOffset>
+            </wp:positionV>
+            <wp:extent cx="2411730" cy="961390"/>
+            <wp:effectExtent l="0" t="0" r="7620" b="0"/>
+            <wp:wrapNone/>
+            <wp:docPr id="21" name="Picture 21"/>
+            <wp:cNvGraphicFramePr>
+              <a:graphicFrameLocks xmlns:a="http://schemas.openxmlformats.org/drawingml/2006/main" noChangeAspect="1"/>
+            </wp:cNvGraphicFramePr>
+            <a:graphic xmlns:a="http://schemas.openxmlformats.org/drawingml/2006/main">
+              <a:graphicData uri="http://schemas.openxmlformats.org/drawingml/2006/picture">
+                <pic:pic xmlns:pic="http://schemas.openxmlformats.org/drawingml/2006/picture">
+                  <pic:nvPicPr>
+                    <pic:cNvPr id="21" name="Picture 21"/>
+                    <pic:cNvPicPr/>
+                  </pic:nvPicPr>
+                  <pic:blipFill>
+                    <a:blip r:embed="rId18">
+                      <a:extLst>
+                        <a:ext uri="{28A0092B-C50C-407E-A947-70E740481C1C}">
+                          <a14:useLocalDpi xmlns:a14="http://schemas.microsoft.com/office/drawing/2010/main" val="0"/>
+                        </a:ext>
+                      </a:extLst>
+                    </a:blip>
+                    <a:stretch>
+                      <a:fillRect/>
+                    </a:stretch>
+                  </pic:blipFill>
+                  <pic:spPr>
+                    <a:xfrm>
+                      <a:off x="0" y="0"/>
+                      <a:ext cx="2411730" cy="961390"/>
+                    </a:xfrm>
+                    <a:prstGeom prst="rect">
+                      <a:avLst/>
+                    </a:prstGeom>
+                  </pic:spPr>
+                </pic:pic>
+              </a:graphicData>
+            </a:graphic>
+            <wp14:sizeRelH relativeFrom="margin">
+              <wp14:pctWidth>0</wp14:pctWidth>
+            </wp14:sizeRelH>
+            <wp14:sizeRelV relativeFrom="margin">
+              <wp14:pctHeight>0</wp14:pctHeight>
+            </wp14:sizeRelV>
+          </wp:anchor>
+        </w:drawing>
+      </w:r>
+    </w:p>
+    <w:p/>
+    <w:p>
+      <w:pPr>
+        <w:ind w:left="3600"/>
+      </w:pPr>
+      <w:r>
+        <w:rPr>
+          <w:noProof/>
+        </w:rPr>
+        <mc:AlternateContent>
+          <mc:Choice Requires="wps">
+            <w:drawing>
+              <wp:anchor distT="0" distB="0" distL="114300" distR="114300" simplePos="0" relativeHeight="251691008" behindDoc="0" locked="0" layoutInCell="1" allowOverlap="1" wp14:anchorId="6B8D4107" wp14:editId="2703BC62">
+                <wp:simplePos x="0" y="0"/>
+                <wp:positionH relativeFrom="column">
+                  <wp:posOffset>1360170</wp:posOffset>
+                </wp:positionH>
+                <wp:positionV relativeFrom="paragraph">
+                  <wp:posOffset>311150</wp:posOffset>
+                </wp:positionV>
+                <wp:extent cx="2411730" cy="352425"/>
+                <wp:effectExtent l="0" t="0" r="7620" b="9525"/>
+                <wp:wrapNone/>
+                <wp:docPr id="22" name="Text Box 22"/>
+                <wp:cNvGraphicFramePr/>
+                <a:graphic xmlns:a="http://schemas.openxmlformats.org/drawingml/2006/main">
+                  <a:graphicData uri="http://schemas.microsoft.com/office/word/2010/wordprocessingShape">
+                    <wps:wsp>
+                      <wps:cNvSpPr txBox="1"/>
+                      <wps:spPr>
+                        <a:xfrm>
+                          <a:off x="0" y="0"/>
+                          <a:ext cx="2411730" cy="352425"/>
+                        </a:xfrm>
+                        <a:prstGeom prst="rect">
+                          <a:avLst/>
+                        </a:prstGeom>
+                        <a:solidFill>
+                          <a:prstClr val="white"/>
+                        </a:solidFill>
+                        <a:ln>
+                          <a:noFill/>
+                        </a:ln>
+                      </wps:spPr>
+                      <wps:txbx>
+                        <w:txbxContent>
+                          <w:p>
+                            <w:pPr>
+                              <w:pStyle w:val="Caption"/>
+                              <w:rPr>
+                                <w:noProof/>
+                              </w:rPr>
+                            </w:pPr>
+                            <w:r>
+                              <w:t xml:space="preserve">Gambar 1.2.3 </w:t>
+                            </w:r>
+                            <w:r>
+                              <w:fldChar w:fldCharType="begin"/>
+                            </w:r>
+                            <w:r>
+                              <w:instrText xml:space="preserve"> SEQ Gambar_1.2.3 \* ARABIC </w:instrText>
+                            </w:r>
+                            <w:r>
+                              <w:fldChar w:fldCharType="separate"/>
+                            </w:r>
+                            <w:r>
+                              <w:rPr>
+                                <w:noProof/>
+                              </w:rPr>
+                              <w:t>11</w:t>
+                            </w:r>
+                            <w:r>
+                              <w:fldChar w:fldCharType="end"/>
+                            </w:r>
+                            <w:r>
+                              <w:t xml:space="preserve"> </w:t>
+                            </w:r>
+                            <w:proofErr w:type="spellStart"/>
+                            <w:r>
+                              <w:t>Tampilan</w:t>
+                            </w:r>
+                            <w:proofErr w:type="spellEnd"/>
+                            <w:r>
+                              <w:t xml:space="preserve"> Modul MRP</w:t>
+                            </w:r>
+                          </w:p>
+                        </w:txbxContent>
+                      </wps:txbx>
+                      <wps:bodyPr rot="0" spcFirstLastPara="0" vertOverflow="overflow" horzOverflow="overflow" vert="horz" wrap="square" lIns="0" tIns="0" rIns="0" bIns="0" numCol="1" spcCol="0" rtlCol="0" fromWordArt="0" anchor="t" anchorCtr="0" forceAA="0" compatLnSpc="1">
+                        <a:prstTxWarp prst="textNoShape">
+                          <a:avLst/>
+                        </a:prstTxWarp>
+                        <a:noAutofit/>
+                      </wps:bodyPr>
+                    </wps:wsp>
+                  </a:graphicData>
+                </a:graphic>
+                <wp14:sizeRelV relativeFrom="margin">
+                  <wp14:pctHeight>0</wp14:pctHeight>
+                </wp14:sizeRelV>
+              </wp:anchor>
+            </w:drawing>
+          </mc:Choice>
+          <mc:Fallback>
+            <w:pict>
+              <v:shape w14:anchorId="6B8D4107" id="Text Box 22" o:spid="_x0000_s1036" type="#_x0000_t202" style="position:absolute;left:0;text-align:left;margin-left:107.1pt;margin-top:24.5pt;width:189.9pt;height:27.75pt;z-index:251691008;visibility:visible;mso-wrap-style:square;mso-height-percent:0;mso-wrap-distance-left:9pt;mso-wrap-distance-top:0;mso-wrap-distance-right:9pt;mso-wrap-distance-bottom:0;mso-position-horizontal:absolute;mso-position-horizontal-relative:text;mso-position-vertical:absolute;mso-position-vertical-relative:text;mso-height-percent:0;mso-height-relative:margin;v-text-anchor:top" o:gfxdata="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" stroked="f">
+                <v:textbox inset="0,0,0,0">
+                  <w:txbxContent>
+                    <w:p>
+                      <w:pPr>
+                        <w:pStyle w:val="Caption"/>
+                        <w:rPr>
+                          <w:noProof/>
+                        </w:rPr>
+                      </w:pPr>
+                      <w:r>
+                        <w:t xml:space="preserve">Gambar 1.2.3 </w:t>
+                      </w:r>
+                      <w:r>
+                        <w:fldChar w:fldCharType="begin"/>
+                      </w:r>
+                      <w:r>
+                        <w:instrText xml:space="preserve"> SEQ Gambar_1.2.3 \* ARABIC </w:instrText>
+                      </w:r>
+                      <w:r>
+                        <w:fldChar w:fldCharType="separate"/>
+                      </w:r>
+                      <w:r>
+                        <w:rPr>
+                          <w:noProof/>
+                        </w:rPr>
+                        <w:t>11</w:t>
+                      </w:r>
+                      <w:r>
+                        <w:fldChar w:fldCharType="end"/>
+                      </w:r>
+                      <w:r>
+                        <w:t xml:space="preserve"> </w:t>
+                      </w:r>
+                      <w:proofErr w:type="spellStart"/>
+                      <w:r>
+                        <w:t>Tampilan</w:t>
+                      </w:r>
+                      <w:proofErr w:type="spellEnd"/>
+                      <w:r>
+                        <w:t xml:space="preserve"> Modul MRP</w:t>
+                      </w:r>
+                    </w:p>
+                  </w:txbxContent>
+                </v:textbox>
+              </v:shape>
+            </w:pict>
+          </mc:Fallback>
+        </mc:AlternateContent>
+      </w:r>
+    </w:p>
+    <w:p>
+      <w:pPr>
+        <w:tabs>
+          <w:tab w:val="left" w:pos="1860"/>
+        </w:tabs>
+      </w:pPr>
+      <w:r>
+        <w:tab/>
+      </w:r>
+    </w:p>
+    <w:p>
+      <w:pPr>
+        <w:tabs>
+          <w:tab w:val="left" w:pos="1860"/>
+        </w:tabs>
+        <w:ind w:left="1276" w:firstLine="425"/>
+      </w:pPr>
+      <w:r>
+        <w:t xml:space="preserve">Pada </w:t>
+      </w:r>
+      <w:proofErr w:type="spellStart"/>
+      <w:r>
+        <w:t>modul</w:t>
+      </w:r>
+      <w:proofErr w:type="spellEnd"/>
+      <w:r>
+        <w:t xml:space="preserve"> MRP </w:t>
+      </w:r>
+      <w:proofErr w:type="spellStart"/>
+      <w:r>
+        <w:t>berfungsi</w:t>
+      </w:r>
+      <w:proofErr w:type="spellEnd"/>
+      <w:r>
+        <w:t xml:space="preserve"> </w:t>
+      </w:r>
+      <w:proofErr w:type="spellStart"/>
+      <w:r>
+        <w:t>untuk</w:t>
+      </w:r>
+      <w:proofErr w:type="spellEnd"/>
+      <w:r>
+        <w:t xml:space="preserve"> </w:t>
+      </w:r>
+      <w:proofErr w:type="spellStart"/>
+      <w:r>
+        <w:t>perusahaan</w:t>
+      </w:r>
+      <w:proofErr w:type="spellEnd"/>
+      <w:r>
+        <w:t xml:space="preserve"> </w:t>
+      </w:r>
+      <w:proofErr w:type="spellStart"/>
+      <w:r>
+        <w:t>merencanakan</w:t>
+      </w:r>
+      <w:proofErr w:type="spellEnd"/>
+      <w:r>
+        <w:t xml:space="preserve"> </w:t>
+      </w:r>
+      <w:proofErr w:type="spellStart"/>
+      <w:r>
+        <w:t>bahan-bahan</w:t>
+      </w:r>
+      <w:proofErr w:type="spellEnd"/>
+      <w:r>
+        <w:t xml:space="preserve"> yang </w:t>
+      </w:r>
+      <w:proofErr w:type="spellStart"/>
+      <w:r>
+        <w:t>diperlukan</w:t>
+      </w:r>
+      <w:proofErr w:type="spellEnd"/>
+      <w:r>
+        <w:t xml:space="preserve"> </w:t>
+      </w:r>
+      <w:proofErr w:type="spellStart"/>
+      <w:r>
+        <w:t>dalam</w:t>
+      </w:r>
+      <w:proofErr w:type="spellEnd"/>
+      <w:r>
+        <w:t xml:space="preserve"> </w:t>
+      </w:r>
+      <w:proofErr w:type="spellStart"/>
+      <w:r>
+        <w:t>manufaktur</w:t>
+      </w:r>
+      <w:proofErr w:type="spellEnd"/>
+      <w:r>
+        <w:t xml:space="preserve">. MRP </w:t>
+      </w:r>
+      <w:proofErr w:type="spellStart"/>
+      <w:r>
+        <w:t>berfungsi</w:t>
+      </w:r>
+      <w:proofErr w:type="spellEnd"/>
+      <w:r>
+        <w:t xml:space="preserve"> </w:t>
+      </w:r>
+      <w:proofErr w:type="spellStart"/>
+      <w:r>
+        <w:t>untuk</w:t>
+      </w:r>
+      <w:proofErr w:type="spellEnd"/>
+      <w:r>
+        <w:t xml:space="preserve"> </w:t>
+      </w:r>
+      <w:proofErr w:type="spellStart"/>
+      <w:r>
+        <w:t>mengukur</w:t>
+      </w:r>
+      <w:proofErr w:type="spellEnd"/>
+      <w:r>
+        <w:t xml:space="preserve"> </w:t>
+      </w:r>
+      <w:proofErr w:type="spellStart"/>
+      <w:r>
+        <w:t>persyaratan</w:t>
+      </w:r>
+      <w:proofErr w:type="spellEnd"/>
+      <w:r>
+        <w:t xml:space="preserve"> </w:t>
+      </w:r>
+      <w:proofErr w:type="spellStart"/>
+      <w:r>
+        <w:t>untuk</w:t>
+      </w:r>
+      <w:proofErr w:type="spellEnd"/>
+      <w:r>
+        <w:t xml:space="preserve"> </w:t>
+      </w:r>
+      <w:proofErr w:type="spellStart"/>
+      <w:r>
+        <w:t>tingkat</w:t>
+      </w:r>
+      <w:proofErr w:type="spellEnd"/>
+      <w:r>
+        <w:t xml:space="preserve"> paling </w:t>
+      </w:r>
+      <w:proofErr w:type="spellStart"/>
+      <w:r>
+        <w:t>tertinggi</w:t>
+      </w:r>
+      <w:proofErr w:type="spellEnd"/>
+      <w:r>
+        <w:t xml:space="preserve"> pada BOM, </w:t>
+      </w:r>
+      <w:proofErr w:type="spellStart"/>
+      <w:r>
+        <w:t>berdasarkan</w:t>
+      </w:r>
+      <w:proofErr w:type="spellEnd"/>
+      <w:r>
+        <w:t xml:space="preserve"> </w:t>
+      </w:r>
+      <w:proofErr w:type="spellStart"/>
+      <w:r>
+        <w:t>pesanan</w:t>
+      </w:r>
+      <w:proofErr w:type="spellEnd"/>
+      <w:r>
+        <w:t xml:space="preserve"> </w:t>
+      </w:r>
+      <w:proofErr w:type="spellStart"/>
+      <w:r>
+        <w:t>pelanggan</w:t>
+      </w:r>
+      <w:proofErr w:type="spellEnd"/>
+      <w:r>
+        <w:t xml:space="preserve"> </w:t>
+      </w:r>
+      <w:proofErr w:type="spellStart"/>
+      <w:r>
+        <w:t>sesuai</w:t>
+      </w:r>
+      <w:proofErr w:type="spellEnd"/>
+      <w:r>
+        <w:t xml:space="preserve"> </w:t>
+      </w:r>
+      <w:proofErr w:type="spellStart"/>
+      <w:r>
+        <w:t>dengan</w:t>
+      </w:r>
+      <w:proofErr w:type="spellEnd"/>
+      <w:r>
+        <w:t xml:space="preserve"> forecast demands dan sales order. </w:t>
+      </w:r>
+      <w:proofErr w:type="spellStart"/>
+      <w:r>
+        <w:t>Selain</w:t>
+      </w:r>
+      <w:proofErr w:type="spellEnd"/>
+      <w:r>
+        <w:t xml:space="preserve"> </w:t>
+      </w:r>
+      <w:proofErr w:type="spellStart"/>
+      <w:r>
+        <w:t>itu</w:t>
+      </w:r>
+      <w:proofErr w:type="spellEnd"/>
+      <w:r>
+        <w:t xml:space="preserve">, </w:t>
+      </w:r>
+      <w:proofErr w:type="spellStart"/>
+      <w:r>
+        <w:t>modul</w:t>
+      </w:r>
+      <w:proofErr w:type="spellEnd"/>
+      <w:r>
+        <w:t xml:space="preserve"> MRP </w:t>
+      </w:r>
+      <w:proofErr w:type="spellStart"/>
+      <w:r>
+        <w:t>memperkirakan</w:t>
+      </w:r>
+      <w:proofErr w:type="spellEnd"/>
+      <w:r>
+        <w:t xml:space="preserve"> </w:t>
+      </w:r>
+      <w:proofErr w:type="spellStart"/>
+      <w:r>
+        <w:t>kebutuhan</w:t>
+      </w:r>
+      <w:proofErr w:type="spellEnd"/>
+      <w:r>
+        <w:t xml:space="preserve"> </w:t>
+      </w:r>
+      <w:proofErr w:type="spellStart"/>
+      <w:r>
+        <w:t>tingkat</w:t>
+      </w:r>
+      <w:proofErr w:type="spellEnd"/>
+      <w:r>
+        <w:t xml:space="preserve"> paling </w:t>
+      </w:r>
+      <w:proofErr w:type="spellStart"/>
+      <w:r>
+        <w:t>terendah</w:t>
+      </w:r>
+      <w:proofErr w:type="spellEnd"/>
+      <w:r>
+        <w:t xml:space="preserve"> pada BOM </w:t>
+      </w:r>
+      <w:proofErr w:type="spellStart"/>
+      <w:r>
+        <w:t>sesuai</w:t>
+      </w:r>
+      <w:proofErr w:type="spellEnd"/>
+      <w:r>
+        <w:t xml:space="preserve"> </w:t>
+      </w:r>
+      <w:proofErr w:type="spellStart"/>
+      <w:r>
+        <w:t>permintaan</w:t>
+      </w:r>
+      <w:proofErr w:type="spellEnd"/>
+      <w:r>
+        <w:t xml:space="preserve"> </w:t>
+      </w:r>
+      <w:proofErr w:type="spellStart"/>
+      <w:r>
+        <w:t>utama</w:t>
+      </w:r>
+      <w:proofErr w:type="spellEnd"/>
+      <w:r>
+        <w:t xml:space="preserve">. </w:t>
+      </w:r>
+      <w:proofErr w:type="spellStart"/>
+      <w:r>
+        <w:t>Permintaan</w:t>
+      </w:r>
+      <w:proofErr w:type="spellEnd"/>
+      <w:r>
+        <w:t xml:space="preserve"> </w:t>
+      </w:r>
+      <w:proofErr w:type="spellStart"/>
+      <w:r>
+        <w:t>tingkat</w:t>
+      </w:r>
+      <w:proofErr w:type="spellEnd"/>
+      <w:r>
+        <w:t xml:space="preserve"> paling </w:t>
+      </w:r>
+      <w:proofErr w:type="spellStart"/>
+      <w:r>
+        <w:t>terendah</w:t>
+      </w:r>
+      <w:proofErr w:type="spellEnd"/>
+      <w:r>
+        <w:t xml:space="preserve"> </w:t>
+      </w:r>
+      <w:proofErr w:type="spellStart"/>
+      <w:r>
+        <w:t>dapat</w:t>
+      </w:r>
+      <w:proofErr w:type="spellEnd"/>
+      <w:r>
+        <w:t xml:space="preserve"> </w:t>
+      </w:r>
+      <w:proofErr w:type="spellStart"/>
+      <w:r>
+        <w:t>digunakan</w:t>
+      </w:r>
+      <w:proofErr w:type="spellEnd"/>
+      <w:r>
+        <w:t xml:space="preserve"> </w:t>
+      </w:r>
+      <w:proofErr w:type="spellStart"/>
+      <w:r>
+        <w:t>untuk</w:t>
+      </w:r>
+      <w:proofErr w:type="spellEnd"/>
+      <w:r>
+        <w:t xml:space="preserve"> </w:t>
+      </w:r>
+      <w:proofErr w:type="spellStart"/>
+      <w:r>
+        <w:t>kebutuhan</w:t>
+      </w:r>
+      <w:proofErr w:type="spellEnd"/>
+      <w:r>
+        <w:t xml:space="preserve"> </w:t>
+      </w:r>
+      <w:proofErr w:type="spellStart"/>
+      <w:r>
+        <w:t>penjualan</w:t>
+      </w:r>
+      <w:proofErr w:type="spellEnd"/>
+      <w:r>
+        <w:t xml:space="preserve"> dan </w:t>
+      </w:r>
+      <w:proofErr w:type="spellStart"/>
+      <w:r>
+        <w:t>perkiraan</w:t>
+      </w:r>
+      <w:proofErr w:type="spellEnd"/>
+      <w:r>
+        <w:t>.</w:t>
+      </w:r>
+    </w:p>
+    <w:p>
+      <w:pPr>
+        <w:pStyle w:val="Heading6"/>
+        <w:ind w:firstLine="124"/>
+      </w:pPr>
+      <w:r>
+        <w:t>Service</w:t>
+      </w:r>
+    </w:p>
+    <w:p>
+      <w:r>
+        <w:rPr>
+          <w:noProof/>
+        </w:rPr>
+        <w:drawing>
+          <wp:anchor distT="0" distB="0" distL="114300" distR="114300" simplePos="0" relativeHeight="251692032" behindDoc="0" locked="0" layoutInCell="1" allowOverlap="1" wp14:anchorId="03723278" wp14:editId="6A702D05">
+            <wp:simplePos x="0" y="0"/>
+            <wp:positionH relativeFrom="margin">
+              <wp:posOffset>1319530</wp:posOffset>
+            </wp:positionH>
+            <wp:positionV relativeFrom="margin">
+              <wp:posOffset>4265930</wp:posOffset>
+            </wp:positionV>
+            <wp:extent cx="2411730" cy="1466850"/>
+            <wp:effectExtent l="0" t="0" r="7620" b="0"/>
+            <wp:wrapNone/>
+            <wp:docPr id="23" name="Picture 23"/>
+            <wp:cNvGraphicFramePr>
+              <a:graphicFrameLocks xmlns:a="http://schemas.openxmlformats.org/drawingml/2006/main" noChangeAspect="1"/>
+            </wp:cNvGraphicFramePr>
+            <a:graphic xmlns:a="http://schemas.openxmlformats.org/drawingml/2006/main">
+              <a:graphicData uri="http://schemas.openxmlformats.org/drawingml/2006/picture">
+                <pic:pic xmlns:pic="http://schemas.openxmlformats.org/drawingml/2006/picture">
+                  <pic:nvPicPr>
+                    <pic:cNvPr id="23" name="Picture 23"/>
+                    <pic:cNvPicPr/>
+                  </pic:nvPicPr>
+                  <pic:blipFill>
+                    <a:blip r:embed="rId19">
+                      <a:extLst>
+                        <a:ext uri="{28A0092B-C50C-407E-A947-70E740481C1C}">
+                          <a14:useLocalDpi xmlns:a14="http://schemas.microsoft.com/office/drawing/2010/main" val="0"/>
+                        </a:ext>
+                      </a:extLst>
+                    </a:blip>
+                    <a:stretch>
+                      <a:fillRect/>
+                    </a:stretch>
+                  </pic:blipFill>
+                  <pic:spPr>
+                    <a:xfrm>
+                      <a:off x="0" y="0"/>
+                      <a:ext cx="2411730" cy="1466850"/>
+                    </a:xfrm>
+                    <a:prstGeom prst="rect">
+                      <a:avLst/>
+                    </a:prstGeom>
+                  </pic:spPr>
+                </pic:pic>
+              </a:graphicData>
+            </a:graphic>
+            <wp14:sizeRelH relativeFrom="margin">
+              <wp14:pctWidth>0</wp14:pctWidth>
+            </wp14:sizeRelH>
+            <wp14:sizeRelV relativeFrom="margin">
+              <wp14:pctHeight>0</wp14:pctHeight>
+            </wp14:sizeRelV>
+          </wp:anchor>
+        </w:drawing>
+      </w:r>
+    </w:p>
+    <w:p>
+      <w:pPr>
+        <w:tabs>
+          <w:tab w:val="left" w:pos="1860"/>
+        </w:tabs>
+        <w:ind w:left="1276" w:firstLine="425"/>
+      </w:pPr>
+      <w:r>
+        <w:rPr>
+          <w:noProof/>
+        </w:rPr>
+        <mc:AlternateContent>
+          <mc:Choice Requires="wps">
+            <w:drawing>
+              <wp:anchor distT="0" distB="0" distL="114300" distR="114300" simplePos="0" relativeHeight="251694080" behindDoc="0" locked="0" layoutInCell="1" allowOverlap="1" wp14:anchorId="75EC3B9A" wp14:editId="3262B619">
+                <wp:simplePos x="0" y="0"/>
+                <wp:positionH relativeFrom="column">
+                  <wp:posOffset>1322070</wp:posOffset>
+                </wp:positionH>
+                <wp:positionV relativeFrom="paragraph">
+                  <wp:posOffset>1212850</wp:posOffset>
+                </wp:positionV>
+                <wp:extent cx="2411730" cy="381000"/>
+                <wp:effectExtent l="0" t="0" r="7620" b="0"/>
+                <wp:wrapNone/>
+                <wp:docPr id="24" name="Text Box 24"/>
+                <wp:cNvGraphicFramePr/>
+                <a:graphic xmlns:a="http://schemas.openxmlformats.org/drawingml/2006/main">
+                  <a:graphicData uri="http://schemas.microsoft.com/office/word/2010/wordprocessingShape">
+                    <wps:wsp>
+                      <wps:cNvSpPr txBox="1"/>
+                      <wps:spPr>
+                        <a:xfrm>
+                          <a:off x="0" y="0"/>
+                          <a:ext cx="2411730" cy="381000"/>
+                        </a:xfrm>
+                        <a:prstGeom prst="rect">
+                          <a:avLst/>
+                        </a:prstGeom>
+                        <a:solidFill>
+                          <a:prstClr val="white"/>
+                        </a:solidFill>
+                        <a:ln>
+                          <a:noFill/>
+                        </a:ln>
+                      </wps:spPr>
+                      <wps:txbx>
+                        <w:txbxContent>
+                          <w:p>
+                            <w:pPr>
+                              <w:pStyle w:val="Caption"/>
+                              <w:rPr>
+                                <w:noProof/>
+                              </w:rPr>
+                            </w:pPr>
+                            <w:r>
+                              <w:t xml:space="preserve">Gambar 1.2.3 </w:t>
+                            </w:r>
+                            <w:r>
+                              <w:fldChar w:fldCharType="begin"/>
+                            </w:r>
+                            <w:r>
+                              <w:instrText xml:space="preserve"> SEQ Gambar_1.2.3 \* ARABIC </w:instrText>
+                            </w:r>
+                            <w:r>
+                              <w:fldChar w:fldCharType="separate"/>
+                            </w:r>
+                            <w:r>
+                              <w:rPr>
+                                <w:noProof/>
+                              </w:rPr>
+                              <w:t>12</w:t>
+                            </w:r>
+                            <w:r>
+                              <w:fldChar w:fldCharType="end"/>
+                            </w:r>
+                            <w:r>
+                              <w:t xml:space="preserve"> </w:t>
+                            </w:r>
+                            <w:proofErr w:type="spellStart"/>
+                            <w:r>
+                              <w:t>Tampilan</w:t>
+                            </w:r>
+                            <w:proofErr w:type="spellEnd"/>
+                            <w:r>
+                              <w:t xml:space="preserve"> Modul Service</w:t>
+                            </w:r>
+                          </w:p>
+                        </w:txbxContent>
+                      </wps:txbx>
+                      <wps:bodyPr rot="0" spcFirstLastPara="0" vertOverflow="overflow" horzOverflow="overflow" vert="horz" wrap="square" lIns="0" tIns="0" rIns="0" bIns="0" numCol="1" spcCol="0" rtlCol="0" fromWordArt="0" anchor="t" anchorCtr="0" forceAA="0" compatLnSpc="1">
+                        <a:prstTxWarp prst="textNoShape">
+                          <a:avLst/>
+                        </a:prstTxWarp>
+                        <a:noAutofit/>
+                      </wps:bodyPr>
+                    </wps:wsp>
+                  </a:graphicData>
+                </a:graphic>
+                <wp14:sizeRelV relativeFrom="margin">
+                  <wp14:pctHeight>0</wp14:pctHeight>
+                </wp14:sizeRelV>
+              </wp:anchor>
+            </w:drawing>
+          </mc:Choice>
+          <mc:Fallback>
+            <w:pict>
+              <v:shape w14:anchorId="75EC3B9A" id="Text Box 24" o:spid="_x0000_s1037" type="#_x0000_t202" style="position:absolute;left:0;text-align:left;margin-left:104.1pt;margin-top:95.5pt;width:189.9pt;height:30pt;z-index:251694080;visibility:visible;mso-wrap-style:square;mso-height-percent:0;mso-wrap-distance-left:9pt;mso-wrap-distance-top:0;mso-wrap-distance-right:9pt;mso-wrap-distance-bottom:0;mso-position-horizontal:absolute;mso-position-horizontal-relative:text;mso-position-vertical:absolute;mso-position-vertical-relative:text;mso-height-percent:0;mso-height-relative:margin;v-text-anchor:top" o:gfxdata="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" stroked="f">
+                <v:textbox inset="0,0,0,0">
+                  <w:txbxContent>
+                    <w:p>
+                      <w:pPr>
+                        <w:pStyle w:val="Caption"/>
+                        <w:rPr>
+                          <w:noProof/>
+                        </w:rPr>
+                      </w:pPr>
+                      <w:r>
+                        <w:t xml:space="preserve">Gambar 1.2.3 </w:t>
+                      </w:r>
+                      <w:r>
+                        <w:fldChar w:fldCharType="begin"/>
+                      </w:r>
+                      <w:r>
+                        <w:instrText xml:space="preserve"> SEQ Gambar_1.2.3 \* ARABIC </w:instrText>
+                      </w:r>
+                      <w:r>
+                        <w:fldChar w:fldCharType="separate"/>
+                      </w:r>
+                      <w:r>
+                        <w:rPr>
+                          <w:noProof/>
+                        </w:rPr>
+                        <w:t>12</w:t>
+                      </w:r>
+                      <w:r>
+                        <w:fldChar w:fldCharType="end"/>
+                      </w:r>
+                      <w:r>
+                        <w:t xml:space="preserve"> </w:t>
+                      </w:r>
+                      <w:proofErr w:type="spellStart"/>
+                      <w:r>
+                        <w:t>Tampilan</w:t>
+                      </w:r>
+                      <w:proofErr w:type="spellEnd"/>
+                      <w:r>
+                        <w:t xml:space="preserve"> Modul Service</w:t>
+                      </w:r>
+                    </w:p>
+                  </w:txbxContent>
+                </v:textbox>
+              </v:shape>
+            </w:pict>
+          </mc:Fallback>
+        </mc:AlternateContent>
+      </w:r>
+    </w:p>
+    <w:p/>
+    <w:p/>
+    <w:p/>
+    <w:p/>
+    <w:p>
+      <w:pPr>
+        <w:tabs>
+          <w:tab w:val="left" w:pos="2070"/>
+        </w:tabs>
+        <w:ind w:left="1276" w:firstLine="425"/>
+      </w:pPr>
+      <w:r>
+        <w:t xml:space="preserve"> </w:t>
+      </w:r>
+      <w:r>
+        <w:t xml:space="preserve">Modul service </w:t>
+      </w:r>
+      <w:proofErr w:type="spellStart"/>
+      <w:r>
+        <w:t>mengoptimalkan</w:t>
+      </w:r>
+      <w:proofErr w:type="spellEnd"/>
+      <w:r>
+        <w:t xml:space="preserve"> </w:t>
+      </w:r>
+      <w:proofErr w:type="spellStart"/>
+      <w:r>
+        <w:t>untuk</w:t>
+      </w:r>
+      <w:proofErr w:type="spellEnd"/>
+      <w:r>
+        <w:t xml:space="preserve"> </w:t>
+      </w:r>
+      <w:proofErr w:type="spellStart"/>
+      <w:r>
+        <w:t>melakukan</w:t>
+      </w:r>
+      <w:proofErr w:type="spellEnd"/>
+      <w:r>
+        <w:t xml:space="preserve"> </w:t>
+      </w:r>
+      <w:proofErr w:type="spellStart"/>
+      <w:r>
+        <w:t>penjualan</w:t>
+      </w:r>
+      <w:proofErr w:type="spellEnd"/>
+      <w:r>
+        <w:t xml:space="preserve"> dan </w:t>
+      </w:r>
+      <w:proofErr w:type="spellStart"/>
+      <w:r>
+        <w:t>layanan</w:t>
+      </w:r>
+      <w:proofErr w:type="spellEnd"/>
+      <w:r>
+        <w:t xml:space="preserve">. Bagian </w:t>
+      </w:r>
+      <w:proofErr w:type="spellStart"/>
+      <w:r>
+        <w:t>layanan</w:t>
+      </w:r>
+      <w:proofErr w:type="spellEnd"/>
+      <w:r>
+        <w:t xml:space="preserve"> yang </w:t>
+      </w:r>
+      <w:proofErr w:type="spellStart"/>
+      <w:r>
+        <w:t>disediakan</w:t>
+      </w:r>
+      <w:proofErr w:type="spellEnd"/>
+      <w:r>
+        <w:t xml:space="preserve"> </w:t>
+      </w:r>
+      <w:proofErr w:type="spellStart"/>
+      <w:r>
+        <w:t>seperti</w:t>
+      </w:r>
+      <w:proofErr w:type="spellEnd"/>
+      <w:r>
+        <w:t xml:space="preserve">, </w:t>
+      </w:r>
+      <w:proofErr w:type="spellStart"/>
+      <w:r>
+        <w:t>layanan</w:t>
+      </w:r>
+      <w:proofErr w:type="spellEnd"/>
+      <w:r>
+        <w:t xml:space="preserve"> </w:t>
+      </w:r>
+      <w:proofErr w:type="spellStart"/>
+      <w:r>
+        <w:t>pendukung</w:t>
+      </w:r>
+      <w:proofErr w:type="spellEnd"/>
+      <w:r>
+        <w:t xml:space="preserve">, </w:t>
+      </w:r>
+      <w:proofErr w:type="spellStart"/>
+      <w:r>
+        <w:t>perencanaan</w:t>
+      </w:r>
+      <w:proofErr w:type="spellEnd"/>
+      <w:r>
+        <w:t xml:space="preserve"> </w:t>
+      </w:r>
+      <w:proofErr w:type="spellStart"/>
+      <w:r>
+        <w:t>layanan</w:t>
+      </w:r>
+      <w:proofErr w:type="spellEnd"/>
+      <w:r>
+        <w:t xml:space="preserve">, </w:t>
+      </w:r>
+      <w:proofErr w:type="spellStart"/>
+      <w:r>
+        <w:t>pelacak</w:t>
+      </w:r>
+      <w:proofErr w:type="spellEnd"/>
+      <w:r>
+        <w:t xml:space="preserve"> </w:t>
+      </w:r>
+      <w:proofErr w:type="spellStart"/>
+      <w:r>
+        <w:t>aktivitas</w:t>
+      </w:r>
+      <w:proofErr w:type="spellEnd"/>
+      <w:r>
+        <w:t xml:space="preserve">, </w:t>
+      </w:r>
+      <w:proofErr w:type="spellStart"/>
+      <w:r>
+        <w:t>interaksi</w:t>
+      </w:r>
+      <w:proofErr w:type="spellEnd"/>
+      <w:r>
+        <w:t xml:space="preserve"> </w:t>
+      </w:r>
+      <w:proofErr w:type="spellStart"/>
+      <w:r>
+        <w:t>pelanggan</w:t>
+      </w:r>
+      <w:proofErr w:type="spellEnd"/>
+      <w:r>
+        <w:t xml:space="preserve">, customer support, </w:t>
+      </w:r>
+      <w:proofErr w:type="spellStart"/>
+      <w:r>
+        <w:t>manajemen</w:t>
+      </w:r>
+      <w:proofErr w:type="spellEnd"/>
+      <w:r>
+        <w:t xml:space="preserve"> </w:t>
+      </w:r>
+      <w:proofErr w:type="spellStart"/>
+      <w:r>
+        <w:t>peluang</w:t>
+      </w:r>
+      <w:proofErr w:type="spellEnd"/>
+      <w:r>
+        <w:t xml:space="preserve"> </w:t>
+      </w:r>
+      <w:proofErr w:type="spellStart"/>
+      <w:r>
+        <w:t>penjualan</w:t>
+      </w:r>
+      <w:proofErr w:type="spellEnd"/>
+      <w:r>
+        <w:t>.</w:t>
+      </w:r>
+    </w:p>
+    <w:p>
+      <w:pPr>
+        <w:tabs>
+          <w:tab w:val="left" w:pos="2070"/>
+        </w:tabs>
+        <w:ind w:left="1276" w:firstLine="425"/>
+      </w:pPr>
+    </w:p>
+    <w:p>
+      <w:pPr>
+        <w:tabs>
+          <w:tab w:val="left" w:pos="2070"/>
+        </w:tabs>
+        <w:ind w:left="1276" w:firstLine="425"/>
+      </w:pPr>
+    </w:p>
+    <w:p>
+      <w:pPr>
+        <w:tabs>
+          <w:tab w:val="left" w:pos="2070"/>
+        </w:tabs>
+        <w:ind w:left="1276" w:firstLine="425"/>
+      </w:pPr>
+    </w:p>
+    <w:p>
+      <w:pPr>
+        <w:pStyle w:val="Heading6"/>
+        <w:ind w:firstLine="124"/>
+      </w:pPr>
+      <w:r>
+        <w:lastRenderedPageBreak/>
+        <w:t>Human Resource</w:t>
+      </w:r>
+      <w:r>
+        <w:t>s</w:t>
+      </w:r>
+    </w:p>
+    <w:p>
+      <w:r>
+        <w:rPr>
+          <w:noProof/>
+        </w:rPr>
+        <mc:AlternateContent>
+          <mc:Choice Requires="wps">
+            <w:drawing>
+              <wp:anchor distT="0" distB="0" distL="114300" distR="114300" simplePos="0" relativeHeight="251697152" behindDoc="0" locked="0" layoutInCell="1" allowOverlap="1" wp14:anchorId="3455F201" wp14:editId="73F977F0">
+                <wp:simplePos x="0" y="0"/>
+                <wp:positionH relativeFrom="column">
+                  <wp:posOffset>1312545</wp:posOffset>
+                </wp:positionH>
+                <wp:positionV relativeFrom="paragraph">
+                  <wp:posOffset>1151255</wp:posOffset>
+                </wp:positionV>
+                <wp:extent cx="2411730" cy="419100"/>
+                <wp:effectExtent l="0" t="0" r="7620" b="0"/>
+                <wp:wrapNone/>
+                <wp:docPr id="26" name="Text Box 26"/>
+                <wp:cNvGraphicFramePr/>
+                <a:graphic xmlns:a="http://schemas.openxmlformats.org/drawingml/2006/main">
+                  <a:graphicData uri="http://schemas.microsoft.com/office/word/2010/wordprocessingShape">
+                    <wps:wsp>
+                      <wps:cNvSpPr txBox="1"/>
+                      <wps:spPr>
+                        <a:xfrm>
+                          <a:off x="0" y="0"/>
+                          <a:ext cx="2411730" cy="419100"/>
+                        </a:xfrm>
+                        <a:prstGeom prst="rect">
+                          <a:avLst/>
+                        </a:prstGeom>
+                        <a:solidFill>
+                          <a:prstClr val="white"/>
+                        </a:solidFill>
+                        <a:ln>
+                          <a:noFill/>
+                        </a:ln>
+                      </wps:spPr>
+                      <wps:txbx>
+                        <w:txbxContent>
+                          <w:p>
+                            <w:pPr>
+                              <w:pStyle w:val="Caption"/>
+                              <w:rPr>
+                                <w:noProof/>
+                              </w:rPr>
+                            </w:pPr>
+                            <w:r>
+                              <w:t xml:space="preserve">Gambar 1.2.3 </w:t>
+                            </w:r>
+                            <w:r>
+                              <w:fldChar w:fldCharType="begin"/>
+                            </w:r>
+                            <w:r>
+                              <w:instrText xml:space="preserve"> SEQ Gambar_1.2.3 \* ARABIC </w:instrText>
+                            </w:r>
+                            <w:r>
+                              <w:fldChar w:fldCharType="separate"/>
+                            </w:r>
+                            <w:r>
+                              <w:rPr>
+                                <w:noProof/>
+                              </w:rPr>
+                              <w:t>13</w:t>
+                            </w:r>
+                            <w:r>
+                              <w:fldChar w:fldCharType="end"/>
+                            </w:r>
+                            <w:r>
+                              <w:t xml:space="preserve"> </w:t>
+                            </w:r>
+                            <w:proofErr w:type="spellStart"/>
+                            <w:r>
+                              <w:t>Tampilan</w:t>
+                            </w:r>
+                            <w:proofErr w:type="spellEnd"/>
+                            <w:r>
+                              <w:t xml:space="preserve"> Modul Human Resources</w:t>
+                            </w:r>
+                          </w:p>
+                        </w:txbxContent>
+                      </wps:txbx>
+                      <wps:bodyPr rot="0" spcFirstLastPara="0" vertOverflow="overflow" horzOverflow="overflow" vert="horz" wrap="square" lIns="0" tIns="0" rIns="0" bIns="0" numCol="1" spcCol="0" rtlCol="0" fromWordArt="0" anchor="t" anchorCtr="0" forceAA="0" compatLnSpc="1">
+                        <a:prstTxWarp prst="textNoShape">
+                          <a:avLst/>
+                        </a:prstTxWarp>
+                        <a:noAutofit/>
+                      </wps:bodyPr>
+                    </wps:wsp>
+                  </a:graphicData>
+                </a:graphic>
+                <wp14:sizeRelV relativeFrom="margin">
+                  <wp14:pctHeight>0</wp14:pctHeight>
+                </wp14:sizeRelV>
+              </wp:anchor>
+            </w:drawing>
+          </mc:Choice>
+          <mc:Fallback>
+            <w:pict>
+              <v:shape w14:anchorId="3455F201" id="Text Box 26" o:spid="_x0000_s1038" type="#_x0000_t202" style="position:absolute;margin-left:103.35pt;margin-top:90.65pt;width:189.9pt;height:33pt;z-index:251697152;visibility:visible;mso-wrap-style:square;mso-height-percent:0;mso-wrap-distance-left:9pt;mso-wrap-distance-top:0;mso-wrap-distance-right:9pt;mso-wrap-distance-bottom:0;mso-position-horizontal:absolute;mso-position-horizontal-relative:text;mso-position-vertical:absolute;mso-position-vertical-relative:text;mso-height-percent:0;mso-height-relative:margin;v-text-anchor:top" o:gfxdata="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" stroked="f">
+                <v:textbox inset="0,0,0,0">
+                  <w:txbxContent>
+                    <w:p>
+                      <w:pPr>
+                        <w:pStyle w:val="Caption"/>
+                        <w:rPr>
+                          <w:noProof/>
+                        </w:rPr>
+                      </w:pPr>
+                      <w:r>
+                        <w:t xml:space="preserve">Gambar 1.2.3 </w:t>
+                      </w:r>
+                      <w:r>
+                        <w:fldChar w:fldCharType="begin"/>
+                      </w:r>
+                      <w:r>
+                        <w:instrText xml:space="preserve"> SEQ Gambar_1.2.3 \* ARABIC </w:instrText>
+                      </w:r>
+                      <w:r>
+                        <w:fldChar w:fldCharType="separate"/>
+                      </w:r>
+                      <w:r>
+                        <w:rPr>
+                          <w:noProof/>
+                        </w:rPr>
+                        <w:t>13</w:t>
+                      </w:r>
+                      <w:r>
+                        <w:fldChar w:fldCharType="end"/>
+                      </w:r>
+                      <w:r>
+                        <w:t xml:space="preserve"> </w:t>
+                      </w:r>
+                      <w:proofErr w:type="spellStart"/>
+                      <w:r>
+                        <w:t>Tampilan</w:t>
+                      </w:r>
+                      <w:proofErr w:type="spellEnd"/>
+                      <w:r>
+                        <w:t xml:space="preserve"> Modul Human Resources</w:t>
+                      </w:r>
+                    </w:p>
+                  </w:txbxContent>
+                </v:textbox>
+              </v:shape>
+            </w:pict>
+          </mc:Fallback>
+        </mc:AlternateContent>
+      </w:r>
+      <w:r>
+        <w:rPr>
+          <w:noProof/>
+        </w:rPr>
+        <w:drawing>
+          <wp:anchor distT="0" distB="0" distL="114300" distR="114300" simplePos="0" relativeHeight="251695104" behindDoc="0" locked="0" layoutInCell="1" allowOverlap="1" wp14:anchorId="7E8A5E09" wp14:editId="48E784C0">
+            <wp:simplePos x="0" y="0"/>
+            <wp:positionH relativeFrom="margin">
+              <wp:posOffset>1310005</wp:posOffset>
+            </wp:positionH>
+            <wp:positionV relativeFrom="margin">
+              <wp:posOffset>409575</wp:posOffset>
+            </wp:positionV>
+            <wp:extent cx="2411730" cy="959485"/>
+            <wp:effectExtent l="0" t="0" r="7620" b="0"/>
+            <wp:wrapNone/>
+            <wp:docPr id="25" name="Picture 25"/>
+            <wp:cNvGraphicFramePr>
+              <a:graphicFrameLocks xmlns:a="http://schemas.openxmlformats.org/drawingml/2006/main" noChangeAspect="1"/>
+            </wp:cNvGraphicFramePr>
+            <a:graphic xmlns:a="http://schemas.openxmlformats.org/drawingml/2006/main">
+              <a:graphicData uri="http://schemas.openxmlformats.org/drawingml/2006/picture">
+                <pic:pic xmlns:pic="http://schemas.openxmlformats.org/drawingml/2006/picture">
+                  <pic:nvPicPr>
+                    <pic:cNvPr id="25" name="Picture 25"/>
+                    <pic:cNvPicPr/>
+                  </pic:nvPicPr>
+                  <pic:blipFill>
+                    <a:blip r:embed="rId20">
+                      <a:extLst>
+                        <a:ext uri="{28A0092B-C50C-407E-A947-70E740481C1C}">
+                          <a14:useLocalDpi xmlns:a14="http://schemas.microsoft.com/office/drawing/2010/main" val="0"/>
+                        </a:ext>
+                      </a:extLst>
+                    </a:blip>
+                    <a:stretch>
+                      <a:fillRect/>
+                    </a:stretch>
+                  </pic:blipFill>
+                  <pic:spPr>
+                    <a:xfrm>
+                      <a:off x="0" y="0"/>
+                      <a:ext cx="2411730" cy="959485"/>
+                    </a:xfrm>
+                    <a:prstGeom prst="rect">
+                      <a:avLst/>
+                    </a:prstGeom>
+                  </pic:spPr>
+                </pic:pic>
+              </a:graphicData>
+            </a:graphic>
+            <wp14:sizeRelH relativeFrom="margin">
+              <wp14:pctWidth>0</wp14:pctWidth>
+            </wp14:sizeRelH>
+            <wp14:sizeRelV relativeFrom="margin">
+              <wp14:pctHeight>0</wp14:pctHeight>
+            </wp14:sizeRelV>
+          </wp:anchor>
+        </w:drawing>
+      </w:r>
+    </w:p>
+    <w:p/>
+    <w:p/>
+    <w:p/>
+    <w:p>
+      <w:pPr>
+        <w:tabs>
+          <w:tab w:val="left" w:pos="1665"/>
+        </w:tabs>
+      </w:pPr>
+      <w:r>
+        <w:tab/>
+      </w:r>
+    </w:p>
+    <w:p>
+      <w:pPr>
+        <w:tabs>
+          <w:tab w:val="left" w:pos="1665"/>
+        </w:tabs>
+        <w:ind w:left="1276" w:firstLine="425"/>
+      </w:pPr>
+      <w:r>
+        <w:t xml:space="preserve">Pada </w:t>
+      </w:r>
+      <w:proofErr w:type="spellStart"/>
+      <w:r>
+        <w:t>modul</w:t>
+      </w:r>
+      <w:proofErr w:type="spellEnd"/>
+      <w:r>
+        <w:t xml:space="preserve"> </w:t>
+      </w:r>
+      <w:r>
+        <w:rPr>
+          <w:i/>
+          <w:iCs/>
+        </w:rPr>
+        <w:t>human resource</w:t>
+      </w:r>
+      <w:r>
+        <w:t xml:space="preserve"> </w:t>
+      </w:r>
+      <w:proofErr w:type="spellStart"/>
+      <w:r>
+        <w:t>ini</w:t>
+      </w:r>
+      <w:proofErr w:type="spellEnd"/>
+      <w:r>
+        <w:t xml:space="preserve"> </w:t>
+      </w:r>
+      <w:proofErr w:type="spellStart"/>
+      <w:r>
+        <w:t>digunakan</w:t>
+      </w:r>
+      <w:proofErr w:type="spellEnd"/>
+      <w:r>
+        <w:t xml:space="preserve"> </w:t>
+      </w:r>
+      <w:proofErr w:type="spellStart"/>
+      <w:r>
+        <w:t>untuk</w:t>
+      </w:r>
+      <w:proofErr w:type="spellEnd"/>
+      <w:r>
+        <w:t xml:space="preserve"> </w:t>
+      </w:r>
+      <w:proofErr w:type="spellStart"/>
+      <w:r>
+        <w:t>mengelola</w:t>
+      </w:r>
+      <w:proofErr w:type="spellEnd"/>
+      <w:r>
+        <w:t xml:space="preserve"> </w:t>
+      </w:r>
+      <w:proofErr w:type="spellStart"/>
+      <w:r>
+        <w:t>informasi</w:t>
+      </w:r>
+      <w:proofErr w:type="spellEnd"/>
+      <w:r>
+        <w:t xml:space="preserve"> </w:t>
+      </w:r>
+      <w:proofErr w:type="spellStart"/>
+      <w:r>
+        <w:t>tentang</w:t>
+      </w:r>
+      <w:proofErr w:type="spellEnd"/>
+      <w:r>
+        <w:t xml:space="preserve"> </w:t>
+      </w:r>
+      <w:proofErr w:type="spellStart"/>
+      <w:r>
+        <w:t>karyawan</w:t>
+      </w:r>
+      <w:proofErr w:type="spellEnd"/>
+      <w:r>
+        <w:t xml:space="preserve"> </w:t>
+      </w:r>
+      <w:proofErr w:type="spellStart"/>
+      <w:r>
+        <w:t>perusahaan</w:t>
+      </w:r>
+      <w:proofErr w:type="spellEnd"/>
+      <w:r>
+        <w:t xml:space="preserve">. Modul </w:t>
+      </w:r>
+      <w:proofErr w:type="spellStart"/>
+      <w:r>
+        <w:t>ini</w:t>
+      </w:r>
+      <w:proofErr w:type="spellEnd"/>
+      <w:r>
+        <w:t xml:space="preserve"> juga </w:t>
+      </w:r>
+      <w:proofErr w:type="spellStart"/>
+      <w:r>
+        <w:t>dapat</w:t>
+      </w:r>
+      <w:proofErr w:type="spellEnd"/>
+      <w:r>
+        <w:t xml:space="preserve">, </w:t>
+      </w:r>
+      <w:proofErr w:type="spellStart"/>
+      <w:r>
+        <w:t>menyediakan</w:t>
+      </w:r>
+      <w:proofErr w:type="spellEnd"/>
+      <w:r>
+        <w:t xml:space="preserve"> dan </w:t>
+      </w:r>
+      <w:proofErr w:type="spellStart"/>
+      <w:r>
+        <w:t>memasukkan</w:t>
+      </w:r>
+      <w:proofErr w:type="spellEnd"/>
+      <w:r>
+        <w:t xml:space="preserve"> </w:t>
+      </w:r>
+      <w:proofErr w:type="spellStart"/>
+      <w:r>
+        <w:t>informasi</w:t>
+      </w:r>
+      <w:proofErr w:type="spellEnd"/>
+      <w:r>
+        <w:t xml:space="preserve"> </w:t>
+      </w:r>
+      <w:proofErr w:type="spellStart"/>
+      <w:r>
+        <w:t>umum</w:t>
+      </w:r>
+      <w:proofErr w:type="spellEnd"/>
+      <w:r>
+        <w:t xml:space="preserve"> dan </w:t>
+      </w:r>
+      <w:proofErr w:type="spellStart"/>
+      <w:r>
+        <w:t>pribadi</w:t>
+      </w:r>
+      <w:proofErr w:type="spellEnd"/>
+      <w:r>
+        <w:t xml:space="preserve"> </w:t>
+      </w:r>
+      <w:proofErr w:type="spellStart"/>
+      <w:r>
+        <w:t>tentang</w:t>
+      </w:r>
+      <w:proofErr w:type="spellEnd"/>
+      <w:r>
+        <w:t xml:space="preserve"> </w:t>
+      </w:r>
+      <w:proofErr w:type="spellStart"/>
+      <w:r>
+        <w:t>karyawan</w:t>
+      </w:r>
+      <w:proofErr w:type="spellEnd"/>
+      <w:r>
+        <w:t xml:space="preserve">. </w:t>
+      </w:r>
+      <w:proofErr w:type="spellStart"/>
+      <w:r>
+        <w:t>Dalam</w:t>
+      </w:r>
+      <w:proofErr w:type="spellEnd"/>
+      <w:r>
+        <w:t xml:space="preserve"> master data </w:t>
+      </w:r>
+      <w:proofErr w:type="spellStart"/>
+      <w:r>
+        <w:t>karyawan</w:t>
+      </w:r>
+      <w:proofErr w:type="spellEnd"/>
+      <w:r>
+        <w:t xml:space="preserve">, </w:t>
+      </w:r>
+      <w:proofErr w:type="spellStart"/>
+      <w:r>
+        <w:t>dapat</w:t>
+      </w:r>
+      <w:proofErr w:type="spellEnd"/>
+      <w:r>
+        <w:t xml:space="preserve"> </w:t>
+      </w:r>
+      <w:proofErr w:type="spellStart"/>
+      <w:r>
+        <w:t>mengolah</w:t>
+      </w:r>
+      <w:proofErr w:type="spellEnd"/>
+      <w:r>
+        <w:t xml:space="preserve"> </w:t>
+      </w:r>
+      <w:proofErr w:type="spellStart"/>
+      <w:r>
+        <w:t>informasi</w:t>
+      </w:r>
+      <w:proofErr w:type="spellEnd"/>
+      <w:r>
+        <w:t xml:space="preserve"> </w:t>
+      </w:r>
+      <w:proofErr w:type="spellStart"/>
+      <w:r>
+        <w:t>tentang</w:t>
+      </w:r>
+      <w:proofErr w:type="spellEnd"/>
+      <w:r>
+        <w:t xml:space="preserve"> </w:t>
+      </w:r>
+      <w:proofErr w:type="spellStart"/>
+      <w:r>
+        <w:t>pendidikan</w:t>
+      </w:r>
+      <w:proofErr w:type="spellEnd"/>
+      <w:r>
+        <w:t xml:space="preserve"> </w:t>
+      </w:r>
+      <w:proofErr w:type="spellStart"/>
+      <w:r>
+        <w:t>karyawan</w:t>
+      </w:r>
+      <w:proofErr w:type="spellEnd"/>
+      <w:r>
+        <w:t xml:space="preserve">, </w:t>
+      </w:r>
+      <w:proofErr w:type="spellStart"/>
+      <w:r>
+        <w:t>pekerjaan</w:t>
+      </w:r>
+      <w:proofErr w:type="spellEnd"/>
+      <w:r>
+        <w:t xml:space="preserve"> </w:t>
+      </w:r>
+      <w:proofErr w:type="spellStart"/>
+      <w:r>
+        <w:t>sebelumnya</w:t>
+      </w:r>
+      <w:proofErr w:type="spellEnd"/>
+      <w:r>
+        <w:t xml:space="preserve">, dan </w:t>
+      </w:r>
+      <w:proofErr w:type="spellStart"/>
+      <w:r>
+        <w:t>aktivitas</w:t>
+      </w:r>
+      <w:proofErr w:type="spellEnd"/>
+      <w:r>
+        <w:t xml:space="preserve"> </w:t>
+      </w:r>
+      <w:proofErr w:type="spellStart"/>
+      <w:r>
+        <w:t>kehadiran</w:t>
+      </w:r>
+      <w:proofErr w:type="spellEnd"/>
+      <w:r>
+        <w:t xml:space="preserve"> </w:t>
+      </w:r>
+      <w:proofErr w:type="spellStart"/>
+      <w:r>
+        <w:t>karyawan</w:t>
+      </w:r>
+      <w:proofErr w:type="spellEnd"/>
+      <w:r>
+        <w:t xml:space="preserve">. </w:t>
+      </w:r>
+      <w:proofErr w:type="spellStart"/>
+      <w:r>
+        <w:t>Sedangkan</w:t>
+      </w:r>
+      <w:proofErr w:type="spellEnd"/>
+      <w:r>
+        <w:t xml:space="preserve"> human resource reports </w:t>
+      </w:r>
+      <w:proofErr w:type="spellStart"/>
+      <w:r>
+        <w:t>digunakan</w:t>
+      </w:r>
+      <w:proofErr w:type="spellEnd"/>
+      <w:r>
+        <w:t xml:space="preserve"> </w:t>
+      </w:r>
+      <w:proofErr w:type="spellStart"/>
+      <w:r>
+        <w:t>untuk</w:t>
+      </w:r>
+      <w:proofErr w:type="spellEnd"/>
+      <w:r>
+        <w:t xml:space="preserve"> </w:t>
+      </w:r>
+      <w:proofErr w:type="spellStart"/>
+      <w:r>
+        <w:t>membuat</w:t>
+      </w:r>
+      <w:proofErr w:type="spellEnd"/>
+      <w:r>
+        <w:t xml:space="preserve"> </w:t>
+      </w:r>
+      <w:proofErr w:type="spellStart"/>
+      <w:r>
+        <w:t>berbagai</w:t>
+      </w:r>
+      <w:proofErr w:type="spellEnd"/>
+      <w:r>
+        <w:t xml:space="preserve"> daftar dan </w:t>
+      </w:r>
+      <w:proofErr w:type="spellStart"/>
+      <w:r>
+        <w:t>laporan</w:t>
+      </w:r>
+      <w:proofErr w:type="spellEnd"/>
+      <w:r>
+        <w:t xml:space="preserve"> </w:t>
+      </w:r>
+      <w:proofErr w:type="spellStart"/>
+      <w:r>
+        <w:t>pekerja</w:t>
+      </w:r>
+      <w:proofErr w:type="spellEnd"/>
+      <w:r>
+        <w:t xml:space="preserve"> </w:t>
+      </w:r>
+      <w:proofErr w:type="spellStart"/>
+      <w:r>
+        <w:t>secara</w:t>
+      </w:r>
+      <w:proofErr w:type="spellEnd"/>
+      <w:r>
+        <w:t xml:space="preserve"> </w:t>
+      </w:r>
+      <w:proofErr w:type="spellStart"/>
+      <w:r>
+        <w:t>terstruktur</w:t>
+      </w:r>
+      <w:proofErr w:type="spellEnd"/>
+      <w:r>
+        <w:t xml:space="preserve"> agar </w:t>
+      </w:r>
+      <w:proofErr w:type="spellStart"/>
+      <w:r>
+        <w:t>operasional</w:t>
+      </w:r>
+      <w:proofErr w:type="spellEnd"/>
+      <w:r>
+        <w:t xml:space="preserve"> </w:t>
+      </w:r>
+      <w:proofErr w:type="spellStart"/>
+      <w:r>
+        <w:t>bisnis</w:t>
+      </w:r>
+      <w:proofErr w:type="spellEnd"/>
+      <w:r>
+        <w:t xml:space="preserve"> </w:t>
+      </w:r>
+      <w:proofErr w:type="spellStart"/>
+      <w:r>
+        <w:t>dapat</w:t>
+      </w:r>
+      <w:proofErr w:type="spellEnd"/>
+      <w:r>
+        <w:t xml:space="preserve"> </w:t>
+      </w:r>
+      <w:proofErr w:type="spellStart"/>
+      <w:r>
+        <w:t>berjalan</w:t>
+      </w:r>
+      <w:proofErr w:type="spellEnd"/>
+      <w:r>
+        <w:t xml:space="preserve"> </w:t>
+      </w:r>
+      <w:proofErr w:type="spellStart"/>
+      <w:r>
+        <w:t>sesuai</w:t>
+      </w:r>
+      <w:proofErr w:type="spellEnd"/>
+      <w:r>
+        <w:t xml:space="preserve"> </w:t>
+      </w:r>
+      <w:proofErr w:type="spellStart"/>
+      <w:r>
+        <w:t>dengan</w:t>
+      </w:r>
+      <w:proofErr w:type="spellEnd"/>
+      <w:r>
+        <w:t xml:space="preserve"> </w:t>
+      </w:r>
+      <w:proofErr w:type="spellStart"/>
+      <w:r>
+        <w:t>rencana</w:t>
+      </w:r>
+      <w:proofErr w:type="spellEnd"/>
+      <w:r>
+        <w:t>.</w:t>
       </w:r>
     </w:p>
     <w:sectPr>

</xml_diff>

<commit_message>
kendala dan resolve kendala
</commit_message>
<xml_diff>
--- a/bab iii.docx
+++ b/bab iii.docx
@@ -3697,21 +3697,7 @@
         <w:rPr>
           <w:lang w:val="en-US"/>
         </w:rPr>
-        <w:t xml:space="preserve"> 1960-</w:t>
-      </w:r>
-      <w:proofErr w:type="gramStart"/>
-      <w:r>
-        <w:rPr>
-          <w:lang w:val="en-US"/>
-        </w:rPr>
-        <w:t>an</w:t>
-      </w:r>
-      <w:proofErr w:type="gramEnd"/>
-      <w:r>
-        <w:rPr>
-          <w:lang w:val="en-US"/>
-        </w:rPr>
-        <w:t xml:space="preserve"> </w:t>
+        <w:t xml:space="preserve"> 1960-an </w:t>
       </w:r>
       <w:proofErr w:type="spellStart"/>
       <w:r>
@@ -4622,7 +4608,6 @@
         <w:t xml:space="preserve"> </w:t>
       </w:r>
       <w:proofErr w:type="spellStart"/>
-      <w:proofErr w:type="gramStart"/>
       <w:r>
         <w:rPr>
           <w:lang w:val="en-US"/>
@@ -4645,7 +4630,6 @@
         <w:t>dari</w:t>
       </w:r>
       <w:proofErr w:type="spellEnd"/>
-      <w:proofErr w:type="gramEnd"/>
       <w:r>
         <w:rPr>
           <w:lang w:val="en-US"/>
@@ -4790,7 +4774,6 @@
         <w:t xml:space="preserve"> </w:t>
       </w:r>
       <w:proofErr w:type="spellStart"/>
-      <w:proofErr w:type="gramStart"/>
       <w:r>
         <w:rPr>
           <w:lang w:val="en-US"/>
@@ -4804,7 +4787,6 @@
         </w:rPr>
         <w:t xml:space="preserve"> :</w:t>
       </w:r>
-      <w:proofErr w:type="gramEnd"/>
     </w:p>
     <w:p>
       <w:pPr>
@@ -5201,7 +5183,6 @@
         <w:t xml:space="preserve"> </w:t>
       </w:r>
       <w:proofErr w:type="spellStart"/>
-      <w:proofErr w:type="gramStart"/>
       <w:r>
         <w:rPr>
           <w:lang w:val="en-US"/>
@@ -5209,7 +5190,6 @@
         <w:t>itu,sistem</w:t>
       </w:r>
       <w:proofErr w:type="spellEnd"/>
-      <w:proofErr w:type="gramEnd"/>
       <w:r>
         <w:rPr>
           <w:lang w:val="en-US"/>
@@ -5534,7 +5514,6 @@
         <w:t xml:space="preserve"> </w:t>
       </w:r>
       <w:proofErr w:type="spellStart"/>
-      <w:proofErr w:type="gramStart"/>
       <w:r>
         <w:rPr>
           <w:lang w:val="en-US"/>
@@ -5542,7 +5521,6 @@
         <w:t>mereka.Hal</w:t>
       </w:r>
       <w:proofErr w:type="spellEnd"/>
-      <w:proofErr w:type="gramEnd"/>
       <w:r>
         <w:rPr>
           <w:lang w:val="en-US"/>
@@ -7305,7 +7283,6 @@
         <w:t xml:space="preserve"> </w:t>
       </w:r>
       <w:proofErr w:type="spellStart"/>
-      <w:proofErr w:type="gramStart"/>
       <w:r>
         <w:rPr>
           <w:lang w:val="en-US"/>
@@ -7317,14 +7294,7 @@
         <w:rPr>
           <w:lang w:val="en-US"/>
         </w:rPr>
-        <w:t xml:space="preserve"> :</w:t>
-      </w:r>
-      <w:proofErr w:type="gramEnd"/>
-      <w:r>
-        <w:rPr>
-          <w:lang w:val="en-US"/>
-        </w:rPr>
-        <w:t xml:space="preserve"> </w:t>
+        <w:t xml:space="preserve"> : </w:t>
       </w:r>
       <w:proofErr w:type="spellStart"/>
       <w:r>
@@ -8250,16 +8220,7 @@
           <w:iCs/>
           <w:lang w:val="en-US"/>
         </w:rPr>
-        <w:t xml:space="preserve">open </w:t>
-      </w:r>
-      <w:proofErr w:type="gramStart"/>
-      <w:r>
-        <w:rPr>
-          <w:i/>
-          <w:iCs/>
-          <w:lang w:val="en-US"/>
-        </w:rPr>
-        <w:t xml:space="preserve">source </w:t>
+        <w:t xml:space="preserve">open source </w:t>
       </w:r>
       <w:r>
         <w:rPr>
@@ -8267,7 +8228,6 @@
         </w:rPr>
         <w:t>:</w:t>
       </w:r>
-      <w:proofErr w:type="gramEnd"/>
     </w:p>
     <w:p>
       <w:pPr>
@@ -9508,7 +9468,6 @@
         <w:t>, Hans-Werner-</w:t>
       </w:r>
       <w:proofErr w:type="spellStart"/>
-      <w:proofErr w:type="gramStart"/>
       <w:r>
         <w:rPr>
           <w:lang w:val="en-US"/>
@@ -9516,7 +9475,6 @@
         <w:t>Hector,Hasso</w:t>
       </w:r>
       <w:proofErr w:type="spellEnd"/>
-      <w:proofErr w:type="gramEnd"/>
       <w:r>
         <w:rPr>
           <w:lang w:val="en-US"/>
@@ -9622,7 +9580,6 @@
         <w:t xml:space="preserve"> System, </w:t>
       </w:r>
       <w:proofErr w:type="spellStart"/>
-      <w:proofErr w:type="gramStart"/>
       <w:r>
         <w:rPr>
           <w:lang w:val="en-US"/>
@@ -9630,7 +9587,6 @@
         <w:t>Andwendungen,Produkte</w:t>
       </w:r>
       <w:proofErr w:type="spellEnd"/>
-      <w:proofErr w:type="gramEnd"/>
       <w:r>
         <w:rPr>
           <w:lang w:val="en-US"/>
@@ -9847,17 +9803,9 @@
         <w:rPr>
           <w:lang w:val="en-US"/>
         </w:rPr>
-        <w:t xml:space="preserve"> </w:t>
-      </w:r>
-      <w:proofErr w:type="gramStart"/>
-      <w:r>
-        <w:rPr>
-          <w:lang w:val="en-US"/>
-        </w:rPr>
-        <w:t>ABAP(</w:t>
-      </w:r>
-      <w:proofErr w:type="spellStart"/>
-      <w:proofErr w:type="gramEnd"/>
+        <w:t xml:space="preserve"> ABAP(</w:t>
+      </w:r>
+      <w:proofErr w:type="spellStart"/>
       <w:r>
         <w:rPr>
           <w:lang w:val="en-US"/>
@@ -10177,14 +10125,7 @@
         <w:rPr>
           <w:lang w:val="en-US"/>
         </w:rPr>
-        <w:t xml:space="preserve"> “Advanced Business Application Programming</w:t>
-      </w:r>
-      <w:proofErr w:type="gramStart"/>
-      <w:r>
-        <w:rPr>
-          <w:lang w:val="en-US"/>
-        </w:rPr>
-        <w:t>”.</w:t>
+        <w:t xml:space="preserve"> “Advanced Business Application Programming”.</w:t>
       </w:r>
       <w:proofErr w:type="spellStart"/>
       <w:r>
@@ -10194,7 +10135,6 @@
         <w:t>Padatahun</w:t>
       </w:r>
       <w:proofErr w:type="spellEnd"/>
-      <w:proofErr w:type="gramEnd"/>
       <w:r>
         <w:rPr>
           <w:lang w:val="en-US"/>
@@ -13540,7 +13480,6 @@
         <w:t xml:space="preserve"> Prima </w:t>
       </w:r>
       <w:proofErr w:type="spellStart"/>
-      <w:proofErr w:type="gramStart"/>
       <w:r>
         <w:rPr>
           <w:lang w:val="en-US"/>
@@ -13560,7 +13499,6 @@
         </w:rPr>
         <w:t>:</w:t>
       </w:r>
-      <w:proofErr w:type="gramEnd"/>
     </w:p>
     <w:p>
       <w:pPr>
@@ -14863,7 +14801,6 @@
         <w:t xml:space="preserve"> </w:t>
       </w:r>
       <w:proofErr w:type="spellStart"/>
-      <w:proofErr w:type="gramStart"/>
       <w:r>
         <w:rPr>
           <w:lang w:val="en-US"/>
@@ -14883,7 +14820,6 @@
         </w:rPr>
         <w:t>:</w:t>
       </w:r>
-      <w:proofErr w:type="gramEnd"/>
     </w:p>
     <w:p>
       <w:pPr>
@@ -17800,7 +17736,6 @@
         <w:t xml:space="preserve"> master </w:t>
       </w:r>
       <w:proofErr w:type="spellStart"/>
-      <w:proofErr w:type="gramStart"/>
       <w:r>
         <w:rPr>
           <w:lang w:val="en-US"/>
@@ -17808,7 +17743,6 @@
         <w:t>data,yang</w:t>
       </w:r>
       <w:proofErr w:type="spellEnd"/>
-      <w:proofErr w:type="gramEnd"/>
       <w:r>
         <w:rPr>
           <w:lang w:val="en-US"/>
@@ -19533,18 +19467,13 @@
       </w:r>
       <w:proofErr w:type="spellEnd"/>
       <w:r>
-        <w:t xml:space="preserve"> </w:t>
-      </w:r>
-      <w:proofErr w:type="gramStart"/>
-      <w:r>
-        <w:t xml:space="preserve">master  </w:t>
+        <w:t xml:space="preserve"> master  </w:t>
       </w:r>
       <w:proofErr w:type="spellStart"/>
       <w:r>
         <w:t>barang</w:t>
       </w:r>
       <w:proofErr w:type="spellEnd"/>
-      <w:proofErr w:type="gramEnd"/>
       <w:r>
         <w:t xml:space="preserve"> (</w:t>
       </w:r>
@@ -22067,7 +21996,6 @@
         <w:t xml:space="preserve"> </w:t>
       </w:r>
       <w:proofErr w:type="spellStart"/>
-      <w:proofErr w:type="gramStart"/>
       <w:r>
         <w:t>Produk</w:t>
       </w:r>
@@ -22083,7 +22011,6 @@
         <w:t>Dalam</w:t>
       </w:r>
       <w:proofErr w:type="spellEnd"/>
-      <w:proofErr w:type="gramEnd"/>
       <w:r>
         <w:t xml:space="preserve"> </w:t>
       </w:r>
@@ -24172,15 +24099,7 @@
           <w:i/>
           <w:iCs/>
         </w:rPr>
-        <w:t xml:space="preserve">Goods Receipt </w:t>
-      </w:r>
-      <w:proofErr w:type="gramStart"/>
-      <w:r>
-        <w:rPr>
-          <w:i/>
-          <w:iCs/>
-        </w:rPr>
-        <w:t xml:space="preserve">PO </w:t>
+        <w:t xml:space="preserve">Goods Receipt PO </w:t>
       </w:r>
       <w:r>
         <w:t xml:space="preserve"> </w:t>
@@ -24190,7 +24109,6 @@
         <w:t>adalah</w:t>
       </w:r>
       <w:proofErr w:type="spellEnd"/>
-      <w:proofErr w:type="gramEnd"/>
       <w:r>
         <w:t xml:space="preserve"> </w:t>
       </w:r>
@@ -24574,28 +24492,20 @@
           <w:i/>
           <w:iCs/>
         </w:rPr>
-        <w:t xml:space="preserve">Goods Receipt </w:t>
-      </w:r>
-      <w:proofErr w:type="gramStart"/>
+        <w:t>Goods Receipt PO</w:t>
+      </w:r>
       <w:r>
         <w:rPr>
           <w:i/>
           <w:iCs/>
         </w:rPr>
-        <w:t>PO</w:t>
+        <w:t>,</w:t>
       </w:r>
       <w:r>
         <w:rPr>
           <w:i/>
           <w:iCs/>
         </w:rPr>
-        <w:t>,</w:t>
-      </w:r>
-      <w:r>
-        <w:rPr>
-          <w:i/>
-          <w:iCs/>
-        </w:rPr>
         <w:t xml:space="preserve"> </w:t>
       </w:r>
       <w:r>
@@ -24606,7 +24516,6 @@
         <w:t>cukup</w:t>
       </w:r>
       <w:proofErr w:type="spellEnd"/>
-      <w:proofErr w:type="gramEnd"/>
       <w:r>
         <w:t xml:space="preserve"> copy</w:t>
       </w:r>
@@ -25963,7 +25872,6 @@
         <w:t xml:space="preserve">Outgoing Payments </w:t>
       </w:r>
       <w:proofErr w:type="spellStart"/>
-      <w:proofErr w:type="gramStart"/>
       <w:r>
         <w:t>yaitu</w:t>
       </w:r>
@@ -25971,7 +25879,6 @@
       <w:r>
         <w:t xml:space="preserve"> :</w:t>
       </w:r>
-      <w:proofErr w:type="gramEnd"/>
     </w:p>
     <w:p>
       <w:pPr>
@@ -26023,6 +25930,84 @@
       <w:pPr>
         <w:ind w:left="1276" w:firstLine="425"/>
       </w:pPr>
+      <w:r>
+        <w:rPr>
+          <w:noProof/>
+        </w:rPr>
+        <w:drawing>
+          <wp:anchor distT="0" distB="0" distL="114300" distR="114300" simplePos="0" relativeHeight="251714560" behindDoc="0" locked="0" layoutInCell="1" allowOverlap="1" wp14:anchorId="241BC663" wp14:editId="00B5F10C">
+            <wp:simplePos x="0" y="0"/>
+            <wp:positionH relativeFrom="margin">
+              <wp:posOffset>765175</wp:posOffset>
+            </wp:positionH>
+            <wp:positionV relativeFrom="margin">
+              <wp:posOffset>777240</wp:posOffset>
+            </wp:positionV>
+            <wp:extent cx="4175760" cy="3167380"/>
+            <wp:effectExtent l="0" t="0" r="0" b="0"/>
+            <wp:wrapNone/>
+            <wp:docPr id="40" name="Picture 40"/>
+            <wp:cNvGraphicFramePr>
+              <a:graphicFrameLocks xmlns:a="http://schemas.openxmlformats.org/drawingml/2006/main" noChangeAspect="1"/>
+            </wp:cNvGraphicFramePr>
+            <a:graphic xmlns:a="http://schemas.openxmlformats.org/drawingml/2006/main">
+              <a:graphicData uri="http://schemas.openxmlformats.org/drawingml/2006/picture">
+                <pic:pic xmlns:pic="http://schemas.openxmlformats.org/drawingml/2006/picture">
+                  <pic:nvPicPr>
+                    <pic:cNvPr id="40" name="Picture 40"/>
+                    <pic:cNvPicPr/>
+                  </pic:nvPicPr>
+                  <pic:blipFill>
+                    <a:blip r:embed="rId25">
+                      <a:extLst>
+                        <a:ext uri="{28A0092B-C50C-407E-A947-70E740481C1C}">
+                          <a14:useLocalDpi xmlns:a14="http://schemas.microsoft.com/office/drawing/2010/main" val="0"/>
+                        </a:ext>
+                      </a:extLst>
+                    </a:blip>
+                    <a:stretch>
+                      <a:fillRect/>
+                    </a:stretch>
+                  </pic:blipFill>
+                  <pic:spPr>
+                    <a:xfrm>
+                      <a:off x="0" y="0"/>
+                      <a:ext cx="4175760" cy="3167380"/>
+                    </a:xfrm>
+                    <a:prstGeom prst="rect">
+                      <a:avLst/>
+                    </a:prstGeom>
+                  </pic:spPr>
+                </pic:pic>
+              </a:graphicData>
+            </a:graphic>
+          </wp:anchor>
+        </w:drawing>
+      </w:r>
+    </w:p>
+    <w:p>
+      <w:pPr>
+        <w:ind w:left="1276"/>
+      </w:pPr>
+      <w:r>
+        <w:tab/>
+      </w:r>
+    </w:p>
+    <w:p>
+      <w:pPr>
+        <w:tabs>
+          <w:tab w:val="left" w:pos="1515"/>
+        </w:tabs>
+        <w:ind w:left="1276" w:firstLine="425"/>
+      </w:pPr>
+    </w:p>
+    <w:p/>
+    <w:p/>
+    <w:p/>
+    <w:p/>
+    <w:p/>
+    <w:p/>
+    <w:p>
       <w:r>
         <w:rPr>
           <w:noProof/>
@@ -26030,13 +26015,13 @@
         <mc:AlternateContent>
           <mc:Choice Requires="wps">
             <w:drawing>
-              <wp:anchor distT="0" distB="0" distL="114300" distR="114300" simplePos="0" relativeHeight="251716608" behindDoc="0" locked="0" layoutInCell="1" allowOverlap="1" wp14:anchorId="3DF6F19D" wp14:editId="048246FD">
+              <wp:anchor distT="0" distB="0" distL="114300" distR="114300" simplePos="0" relativeHeight="251716608" behindDoc="0" locked="0" layoutInCell="1" allowOverlap="1" wp14:anchorId="3DF6F19D" wp14:editId="5D237B41">
                 <wp:simplePos x="0" y="0"/>
                 <wp:positionH relativeFrom="column">
-                  <wp:posOffset>431800</wp:posOffset>
+                  <wp:posOffset>765175</wp:posOffset>
                 </wp:positionH>
                 <wp:positionV relativeFrom="paragraph">
-                  <wp:posOffset>3323590</wp:posOffset>
+                  <wp:posOffset>271780</wp:posOffset>
                 </wp:positionV>
                 <wp:extent cx="4175760" cy="635"/>
                 <wp:effectExtent l="0" t="0" r="0" b="0"/>
@@ -26133,7 +26118,7 @@
           </mc:Choice>
           <mc:Fallback>
             <w:pict>
-              <v:shape w14:anchorId="3DF6F19D" id="Text Box 41" o:spid="_x0000_s1044" type="#_x0000_t202" style="position:absolute;left:0;text-align:left;margin-left:34pt;margin-top:261.7pt;width:328.8pt;height:.05pt;z-index:251716608;visibility:visible;mso-wrap-style:square;mso-wrap-distance-left:9pt;mso-wrap-distance-top:0;mso-wrap-distance-right:9pt;mso-wrap-distance-bottom:0;mso-position-horizontal:absolute;mso-position-horizontal-relative:text;mso-position-vertical:absolute;mso-position-vertical-relative:text;v-text-anchor:top" o:gfxdata="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" stroked="f">
+              <v:shape w14:anchorId="3DF6F19D" id="Text Box 41" o:spid="_x0000_s1044" type="#_x0000_t202" style="position:absolute;margin-left:60.25pt;margin-top:21.4pt;width:328.8pt;height:.05pt;z-index:251716608;visibility:visible;mso-wrap-style:square;mso-wrap-distance-left:9pt;mso-wrap-distance-top:0;mso-wrap-distance-right:9pt;mso-wrap-distance-bottom:0;mso-position-horizontal:absolute;mso-position-horizontal-relative:text;mso-position-vertical:absolute;mso-position-vertical-relative:text;v-text-anchor:top" o:gfxdata="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" stroked="f">
                 <v:textbox style="mso-fit-shape-to-text:t" inset="0,0,0,0">
                   <w:txbxContent>
                     <w:p>
@@ -26196,84 +26181,7 @@
           </mc:Fallback>
         </mc:AlternateContent>
       </w:r>
-      <w:r>
-        <w:rPr>
-          <w:noProof/>
-        </w:rPr>
-        <w:drawing>
-          <wp:anchor distT="0" distB="0" distL="114300" distR="114300" simplePos="0" relativeHeight="251714560" behindDoc="0" locked="0" layoutInCell="1" allowOverlap="1" wp14:anchorId="241BC663" wp14:editId="5E25A001">
-            <wp:simplePos x="0" y="0"/>
-            <wp:positionH relativeFrom="margin">
-              <wp:posOffset>431800</wp:posOffset>
-            </wp:positionH>
-            <wp:positionV relativeFrom="margin">
-              <wp:posOffset>777240</wp:posOffset>
-            </wp:positionV>
-            <wp:extent cx="4176000" cy="3167384"/>
-            <wp:effectExtent l="0" t="0" r="0" b="0"/>
-            <wp:wrapNone/>
-            <wp:docPr id="40" name="Picture 40"/>
-            <wp:cNvGraphicFramePr>
-              <a:graphicFrameLocks xmlns:a="http://schemas.openxmlformats.org/drawingml/2006/main" noChangeAspect="1"/>
-            </wp:cNvGraphicFramePr>
-            <a:graphic xmlns:a="http://schemas.openxmlformats.org/drawingml/2006/main">
-              <a:graphicData uri="http://schemas.openxmlformats.org/drawingml/2006/picture">
-                <pic:pic xmlns:pic="http://schemas.openxmlformats.org/drawingml/2006/picture">
-                  <pic:nvPicPr>
-                    <pic:cNvPr id="40" name="Picture 40"/>
-                    <pic:cNvPicPr/>
-                  </pic:nvPicPr>
-                  <pic:blipFill>
-                    <a:blip r:embed="rId25">
-                      <a:extLst>
-                        <a:ext uri="{28A0092B-C50C-407E-A947-70E740481C1C}">
-                          <a14:useLocalDpi xmlns:a14="http://schemas.microsoft.com/office/drawing/2010/main" val="0"/>
-                        </a:ext>
-                      </a:extLst>
-                    </a:blip>
-                    <a:stretch>
-                      <a:fillRect/>
-                    </a:stretch>
-                  </pic:blipFill>
-                  <pic:spPr>
-                    <a:xfrm>
-                      <a:off x="0" y="0"/>
-                      <a:ext cx="4176000" cy="3167384"/>
-                    </a:xfrm>
-                    <a:prstGeom prst="rect">
-                      <a:avLst/>
-                    </a:prstGeom>
-                  </pic:spPr>
-                </pic:pic>
-              </a:graphicData>
-            </a:graphic>
-          </wp:anchor>
-        </w:drawing>
-      </w:r>
     </w:p>
-    <w:p>
-      <w:pPr>
-        <w:ind w:left="1276"/>
-      </w:pPr>
-      <w:r>
-        <w:tab/>
-      </w:r>
-    </w:p>
-    <w:p>
-      <w:pPr>
-        <w:tabs>
-          <w:tab w:val="left" w:pos="1515"/>
-        </w:tabs>
-        <w:ind w:left="1276" w:firstLine="425"/>
-      </w:pPr>
-    </w:p>
-    <w:p/>
-    <w:p/>
-    <w:p/>
-    <w:p/>
-    <w:p/>
-    <w:p/>
-    <w:p/>
     <w:p/>
     <w:p>
       <w:pPr>
@@ -26288,10 +26196,10 @@
         <mc:AlternateContent>
           <mc:Choice Requires="wps">
             <w:drawing>
-              <wp:anchor distT="0" distB="0" distL="114300" distR="114300" simplePos="0" relativeHeight="251719680" behindDoc="0" locked="0" layoutInCell="1" allowOverlap="1" wp14:anchorId="6B37E7FB" wp14:editId="36663C3F">
+              <wp:anchor distT="0" distB="0" distL="114300" distR="114300" simplePos="0" relativeHeight="251719680" behindDoc="0" locked="0" layoutInCell="1" allowOverlap="1" wp14:anchorId="6B37E7FB" wp14:editId="035868C0">
                 <wp:simplePos x="0" y="0"/>
                 <wp:positionH relativeFrom="column">
-                  <wp:posOffset>431800</wp:posOffset>
+                  <wp:posOffset>803275</wp:posOffset>
                 </wp:positionH>
                 <wp:positionV relativeFrom="paragraph">
                   <wp:posOffset>3507105</wp:posOffset>
@@ -26391,7 +26299,7 @@
           </mc:Choice>
           <mc:Fallback>
             <w:pict>
-              <v:shape w14:anchorId="6B37E7FB" id="Text Box 44" o:spid="_x0000_s1045" type="#_x0000_t202" style="position:absolute;margin-left:34pt;margin-top:276.15pt;width:328.8pt;height:.05pt;z-index:251719680;visibility:visible;mso-wrap-style:square;mso-wrap-distance-left:9pt;mso-wrap-distance-top:0;mso-wrap-distance-right:9pt;mso-wrap-distance-bottom:0;mso-position-horizontal:absolute;mso-position-horizontal-relative:text;mso-position-vertical:absolute;mso-position-vertical-relative:text;v-text-anchor:top" o:gfxdata="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" stroked="f">
+              <v:shape w14:anchorId="6B37E7FB" id="Text Box 44" o:spid="_x0000_s1045" type="#_x0000_t202" style="position:absolute;margin-left:63.25pt;margin-top:276.15pt;width:328.8pt;height:.05pt;z-index:251719680;visibility:visible;mso-wrap-style:square;mso-wrap-distance-left:9pt;mso-wrap-distance-top:0;mso-wrap-distance-right:9pt;mso-wrap-distance-bottom:0;mso-position-horizontal:absolute;mso-position-horizontal-relative:text;mso-position-vertical:absolute;mso-position-vertical-relative:text;v-text-anchor:top" o:gfxdata="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" stroked="f">
                 <v:textbox style="mso-fit-shape-to-text:t" inset="0,0,0,0">
                   <w:txbxContent>
                     <w:p>
@@ -26459,10 +26367,10 @@
           <w:noProof/>
         </w:rPr>
         <w:drawing>
-          <wp:anchor distT="0" distB="0" distL="114300" distR="114300" simplePos="0" relativeHeight="251717632" behindDoc="0" locked="0" layoutInCell="1" allowOverlap="1" wp14:anchorId="320F51F1" wp14:editId="19596A3F">
+          <wp:anchor distT="0" distB="0" distL="114300" distR="114300" simplePos="0" relativeHeight="251717632" behindDoc="0" locked="0" layoutInCell="1" allowOverlap="1" wp14:anchorId="320F51F1" wp14:editId="2344FD73">
             <wp:simplePos x="0" y="0"/>
             <wp:positionH relativeFrom="margin">
-              <wp:posOffset>431800</wp:posOffset>
+              <wp:posOffset>803275</wp:posOffset>
             </wp:positionH>
             <wp:positionV relativeFrom="margin">
               <wp:posOffset>4522470</wp:posOffset>
@@ -26511,7 +26419,1534 @@
       <w:r>
         <w:tab/>
       </w:r>
+      <w:r>
+        <w:br w:type="page"/>
+      </w:r>
     </w:p>
+    <w:p>
+      <w:pPr>
+        <w:tabs>
+          <w:tab w:val="left" w:pos="990"/>
+        </w:tabs>
+      </w:pPr>
+      <w:r>
+        <w:lastRenderedPageBreak/>
+        <w:tab/>
+      </w:r>
+      <w:r>
+        <w:t xml:space="preserve">    </w:t>
+      </w:r>
+      <w:r>
+        <w:t xml:space="preserve">e. </w:t>
+      </w:r>
+      <w:r>
+        <w:t xml:space="preserve">    </w:t>
+      </w:r>
+      <w:r>
+        <w:t>Relations</w:t>
+      </w:r>
+      <w:r>
+        <w:t>h</w:t>
+      </w:r>
+      <w:r>
+        <w:t>ip Map</w:t>
+      </w:r>
+    </w:p>
+    <w:p>
+      <w:pPr>
+        <w:ind w:left="1276" w:firstLine="164"/>
+      </w:pPr>
+      <w:r>
+        <w:t xml:space="preserve">    </w:t>
+      </w:r>
+      <w:r>
+        <w:rPr>
+          <w:i/>
+          <w:iCs/>
+        </w:rPr>
+        <w:t xml:space="preserve">Relationship Map </w:t>
+      </w:r>
+      <w:proofErr w:type="spellStart"/>
+      <w:r>
+        <w:t>merupakan</w:t>
+      </w:r>
+      <w:proofErr w:type="spellEnd"/>
+      <w:r>
+        <w:t xml:space="preserve"> </w:t>
+      </w:r>
+      <w:proofErr w:type="spellStart"/>
+      <w:r>
+        <w:t>tampilan</w:t>
+      </w:r>
+      <w:proofErr w:type="spellEnd"/>
+      <w:r>
+        <w:t xml:space="preserve"> </w:t>
+      </w:r>
+      <w:proofErr w:type="spellStart"/>
+      <w:r>
+        <w:t>relasi</w:t>
+      </w:r>
+      <w:proofErr w:type="spellEnd"/>
+      <w:r>
+        <w:t xml:space="preserve"> </w:t>
+      </w:r>
+      <w:proofErr w:type="spellStart"/>
+      <w:r>
+        <w:t>hasil</w:t>
+      </w:r>
+      <w:proofErr w:type="spellEnd"/>
+      <w:r>
+        <w:t xml:space="preserve"> </w:t>
+      </w:r>
+      <w:proofErr w:type="spellStart"/>
+      <w:r>
+        <w:t>dari</w:t>
+      </w:r>
+      <w:proofErr w:type="spellEnd"/>
+      <w:r>
+        <w:t xml:space="preserve"> proses </w:t>
+      </w:r>
+      <w:r>
+        <w:t xml:space="preserve">  </w:t>
+      </w:r>
+      <w:r>
+        <w:rPr>
+          <w:i/>
+          <w:iCs/>
+        </w:rPr>
+        <w:t>Purchasing</w:t>
+      </w:r>
+      <w:r>
+        <w:rPr>
+          <w:i/>
+          <w:iCs/>
+        </w:rPr>
+        <w:t xml:space="preserve"> </w:t>
+      </w:r>
+      <w:r>
+        <w:t>(</w:t>
+      </w:r>
+      <w:proofErr w:type="spellStart"/>
+      <w:r>
+        <w:t>pemesanan</w:t>
+      </w:r>
+      <w:proofErr w:type="spellEnd"/>
+      <w:r>
+        <w:t xml:space="preserve"> </w:t>
+      </w:r>
+      <w:proofErr w:type="spellStart"/>
+      <w:r>
+        <w:t>produk</w:t>
+      </w:r>
+      <w:proofErr w:type="spellEnd"/>
+      <w:r>
+        <w:t xml:space="preserve"> </w:t>
+      </w:r>
+      <w:proofErr w:type="spellStart"/>
+      <w:r>
+        <w:t>dari</w:t>
+      </w:r>
+      <w:proofErr w:type="spellEnd"/>
+      <w:r>
+        <w:t xml:space="preserve"> </w:t>
+      </w:r>
+      <w:proofErr w:type="spellStart"/>
+      <w:r>
+        <w:t>perusahaan</w:t>
+      </w:r>
+      <w:proofErr w:type="spellEnd"/>
+      <w:r>
+        <w:t xml:space="preserve"> </w:t>
+      </w:r>
+      <w:proofErr w:type="spellStart"/>
+      <w:r>
+        <w:t>kepada</w:t>
+      </w:r>
+      <w:proofErr w:type="spellEnd"/>
+      <w:r>
+        <w:t xml:space="preserve"> vendor)</w:t>
+      </w:r>
+      <w:r>
+        <w:t>.</w:t>
+      </w:r>
+    </w:p>
+    <w:p>
+      <w:pPr>
+        <w:keepNext/>
+        <w:tabs>
+          <w:tab w:val="left" w:pos="990"/>
+        </w:tabs>
+        <w:ind w:left="993"/>
+      </w:pPr>
+      <w:r>
+        <w:rPr>
+          <w:noProof/>
+        </w:rPr>
+        <w:drawing>
+          <wp:anchor distT="0" distB="0" distL="114300" distR="114300" simplePos="0" relativeHeight="251747328" behindDoc="0" locked="0" layoutInCell="1" allowOverlap="1" wp14:anchorId="550B0581" wp14:editId="55200DC1">
+            <wp:simplePos x="0" y="0"/>
+            <wp:positionH relativeFrom="column">
+              <wp:posOffset>350520</wp:posOffset>
+            </wp:positionH>
+            <wp:positionV relativeFrom="paragraph">
+              <wp:posOffset>180975</wp:posOffset>
+            </wp:positionV>
+            <wp:extent cx="4680000" cy="705214"/>
+            <wp:effectExtent l="0" t="0" r="6350" b="0"/>
+            <wp:wrapNone/>
+            <wp:docPr id="89" name="Picture 89"/>
+            <wp:cNvGraphicFramePr>
+              <a:graphicFrameLocks xmlns:a="http://schemas.openxmlformats.org/drawingml/2006/main" noChangeAspect="1"/>
+            </wp:cNvGraphicFramePr>
+            <a:graphic xmlns:a="http://schemas.openxmlformats.org/drawingml/2006/main">
+              <a:graphicData uri="http://schemas.openxmlformats.org/drawingml/2006/picture">
+                <pic:pic xmlns:pic="http://schemas.openxmlformats.org/drawingml/2006/picture">
+                  <pic:nvPicPr>
+                    <pic:cNvPr id="89" name="Picture 89"/>
+                    <pic:cNvPicPr/>
+                  </pic:nvPicPr>
+                  <pic:blipFill>
+                    <a:blip r:embed="rId27">
+                      <a:extLst>
+                        <a:ext uri="{28A0092B-C50C-407E-A947-70E740481C1C}">
+                          <a14:useLocalDpi xmlns:a14="http://schemas.microsoft.com/office/drawing/2010/main" val="0"/>
+                        </a:ext>
+                      </a:extLst>
+                    </a:blip>
+                    <a:stretch>
+                      <a:fillRect/>
+                    </a:stretch>
+                  </pic:blipFill>
+                  <pic:spPr>
+                    <a:xfrm>
+                      <a:off x="0" y="0"/>
+                      <a:ext cx="4680000" cy="705214"/>
+                    </a:xfrm>
+                    <a:prstGeom prst="rect">
+                      <a:avLst/>
+                    </a:prstGeom>
+                  </pic:spPr>
+                </pic:pic>
+              </a:graphicData>
+            </a:graphic>
+            <wp14:sizeRelH relativeFrom="page">
+              <wp14:pctWidth>0</wp14:pctWidth>
+            </wp14:sizeRelH>
+            <wp14:sizeRelV relativeFrom="page">
+              <wp14:pctHeight>0</wp14:pctHeight>
+            </wp14:sizeRelV>
+          </wp:anchor>
+        </w:drawing>
+      </w:r>
+    </w:p>
+    <w:p>
+      <w:pPr>
+        <w:keepNext/>
+        <w:tabs>
+          <w:tab w:val="left" w:pos="990"/>
+        </w:tabs>
+        <w:ind w:left="993"/>
+      </w:pPr>
+    </w:p>
+    <w:p>
+      <w:pPr>
+        <w:keepNext/>
+        <w:tabs>
+          <w:tab w:val="left" w:pos="990"/>
+        </w:tabs>
+        <w:ind w:left="993"/>
+      </w:pPr>
+    </w:p>
+    <w:p>
+      <w:pPr>
+        <w:pStyle w:val="Caption"/>
+        <w:ind w:left="720" w:firstLine="720"/>
+      </w:pPr>
+      <w:r>
+        <w:t xml:space="preserve">Gambar </w:t>
+      </w:r>
+      <w:r>
+        <w:fldChar w:fldCharType="begin"/>
+      </w:r>
+      <w:r>
+        <w:instrText xml:space="preserve"> STYLEREF 3 \s </w:instrText>
+      </w:r>
+      <w:r>
+        <w:fldChar w:fldCharType="separate"/>
+      </w:r>
+      <w:r>
+        <w:rPr>
+          <w:noProof/>
+        </w:rPr>
+        <w:t>3.2.5</w:t>
+      </w:r>
+      <w:r>
+        <w:fldChar w:fldCharType="end"/>
+      </w:r>
+      <w:r>
+        <w:t>.</w:t>
+      </w:r>
+      <w:r>
+        <w:fldChar w:fldCharType="begin"/>
+      </w:r>
+      <w:r>
+        <w:instrText xml:space="preserve"> SEQ Gambar \* ARABIC \s 3 </w:instrText>
+      </w:r>
+      <w:r>
+        <w:fldChar w:fldCharType="separate"/>
+      </w:r>
+      <w:r>
+        <w:rPr>
+          <w:noProof/>
+        </w:rPr>
+        <w:t>7</w:t>
+      </w:r>
+      <w:r>
+        <w:fldChar w:fldCharType="end"/>
+      </w:r>
+      <w:r>
+        <w:t xml:space="preserve"> Relationship Map Proses Purchasing</w:t>
+      </w:r>
+    </w:p>
+    <w:p>
+      <w:pPr>
+        <w:pStyle w:val="Caption"/>
+        <w:ind w:left="1276" w:firstLine="261"/>
+        <w:jc w:val="left"/>
+        <w:rPr>
+          <w:b w:val="0"/>
+          <w:bCs/>
+        </w:rPr>
+      </w:pPr>
+      <w:r>
+        <w:rPr>
+          <w:i w:val="0"/>
+          <w:iCs w:val="0"/>
+        </w:rPr>
+        <w:t xml:space="preserve">    </w:t>
+      </w:r>
+      <w:r>
+        <w:rPr>
+          <w:b w:val="0"/>
+          <w:bCs/>
+          <w:i w:val="0"/>
+          <w:iCs w:val="0"/>
+        </w:rPr>
+        <w:t xml:space="preserve">Pada </w:t>
+      </w:r>
+      <w:proofErr w:type="spellStart"/>
+      <w:r>
+        <w:rPr>
+          <w:b w:val="0"/>
+          <w:bCs/>
+          <w:i w:val="0"/>
+          <w:iCs w:val="0"/>
+        </w:rPr>
+        <w:t>gambar</w:t>
+      </w:r>
+      <w:proofErr w:type="spellEnd"/>
+      <w:r>
+        <w:rPr>
+          <w:b w:val="0"/>
+          <w:bCs/>
+          <w:i w:val="0"/>
+          <w:iCs w:val="0"/>
+        </w:rPr>
+        <w:t xml:space="preserve"> 3.2.5.7 </w:t>
+      </w:r>
+      <w:proofErr w:type="spellStart"/>
+      <w:r>
+        <w:rPr>
+          <w:b w:val="0"/>
+          <w:bCs/>
+          <w:i w:val="0"/>
+          <w:iCs w:val="0"/>
+        </w:rPr>
+        <w:t>merupakan</w:t>
+      </w:r>
+      <w:proofErr w:type="spellEnd"/>
+      <w:r>
+        <w:rPr>
+          <w:b w:val="0"/>
+          <w:bCs/>
+          <w:i w:val="0"/>
+          <w:iCs w:val="0"/>
+        </w:rPr>
+        <w:t xml:space="preserve"> </w:t>
+      </w:r>
+      <w:proofErr w:type="spellStart"/>
+      <w:r>
+        <w:rPr>
+          <w:b w:val="0"/>
+          <w:bCs/>
+          <w:i w:val="0"/>
+          <w:iCs w:val="0"/>
+        </w:rPr>
+        <w:t>relasi</w:t>
+      </w:r>
+      <w:proofErr w:type="spellEnd"/>
+      <w:r>
+        <w:rPr>
+          <w:b w:val="0"/>
+          <w:bCs/>
+          <w:i w:val="0"/>
+          <w:iCs w:val="0"/>
+        </w:rPr>
+        <w:t xml:space="preserve"> </w:t>
+      </w:r>
+      <w:proofErr w:type="spellStart"/>
+      <w:r>
+        <w:rPr>
+          <w:b w:val="0"/>
+          <w:bCs/>
+          <w:i w:val="0"/>
+          <w:iCs w:val="0"/>
+        </w:rPr>
+        <w:t>dari</w:t>
+      </w:r>
+      <w:proofErr w:type="spellEnd"/>
+      <w:r>
+        <w:rPr>
+          <w:b w:val="0"/>
+          <w:bCs/>
+          <w:i w:val="0"/>
+          <w:iCs w:val="0"/>
+        </w:rPr>
+        <w:t xml:space="preserve"> proses  </w:t>
+      </w:r>
+      <w:r>
+        <w:rPr>
+          <w:b w:val="0"/>
+          <w:bCs/>
+        </w:rPr>
+        <w:t>Purchase Order – Goods Receipt PO – A/P Invoice – Outgoing Payments</w:t>
+      </w:r>
+      <w:r>
+        <w:rPr>
+          <w:b w:val="0"/>
+          <w:bCs/>
+        </w:rPr>
+        <w:t>.</w:t>
+      </w:r>
+    </w:p>
+    <w:p>
+      <w:r>
+        <w:tab/>
+      </w:r>
+      <w:r>
+        <w:t xml:space="preserve">        f.      Query SAP </w:t>
+      </w:r>
+    </w:p>
+    <w:p>
+      <w:r>
+        <w:rPr>
+          <w:noProof/>
+        </w:rPr>
+        <mc:AlternateContent>
+          <mc:Choice Requires="wps">
+            <w:drawing>
+              <wp:anchor distT="0" distB="0" distL="114300" distR="114300" simplePos="0" relativeHeight="251750400" behindDoc="0" locked="0" layoutInCell="1" allowOverlap="1" wp14:anchorId="010EB224" wp14:editId="56359288">
+                <wp:simplePos x="0" y="0"/>
+                <wp:positionH relativeFrom="column">
+                  <wp:posOffset>633730</wp:posOffset>
+                </wp:positionH>
+                <wp:positionV relativeFrom="paragraph">
+                  <wp:posOffset>2239645</wp:posOffset>
+                </wp:positionV>
+                <wp:extent cx="4319905" cy="635"/>
+                <wp:effectExtent l="0" t="0" r="0" b="0"/>
+                <wp:wrapNone/>
+                <wp:docPr id="91" name="Text Box 91"/>
+                <wp:cNvGraphicFramePr/>
+                <a:graphic xmlns:a="http://schemas.openxmlformats.org/drawingml/2006/main">
+                  <a:graphicData uri="http://schemas.microsoft.com/office/word/2010/wordprocessingShape">
+                    <wps:wsp>
+                      <wps:cNvSpPr txBox="1"/>
+                      <wps:spPr>
+                        <a:xfrm>
+                          <a:off x="0" y="0"/>
+                          <a:ext cx="4319905" cy="635"/>
+                        </a:xfrm>
+                        <a:prstGeom prst="rect">
+                          <a:avLst/>
+                        </a:prstGeom>
+                        <a:solidFill>
+                          <a:prstClr val="white"/>
+                        </a:solidFill>
+                        <a:ln>
+                          <a:noFill/>
+                        </a:ln>
+                      </wps:spPr>
+                      <wps:txbx>
+                        <w:txbxContent>
+                          <w:p>
+                            <w:pPr>
+                              <w:pStyle w:val="Caption"/>
+                              <w:rPr>
+                                <w:noProof/>
+                              </w:rPr>
+                            </w:pPr>
+                            <w:r>
+                              <w:t xml:space="preserve">Gambar </w:t>
+                            </w:r>
+                            <w:r>
+                              <w:fldChar w:fldCharType="begin"/>
+                            </w:r>
+                            <w:r>
+                              <w:instrText xml:space="preserve"> STYLEREF 3 \s </w:instrText>
+                            </w:r>
+                            <w:r>
+                              <w:fldChar w:fldCharType="separate"/>
+                            </w:r>
+                            <w:r>
+                              <w:rPr>
+                                <w:noProof/>
+                              </w:rPr>
+                              <w:t>3.2.5</w:t>
+                            </w:r>
+                            <w:r>
+                              <w:fldChar w:fldCharType="end"/>
+                            </w:r>
+                            <w:r>
+                              <w:t>.</w:t>
+                            </w:r>
+                            <w:r>
+                              <w:fldChar w:fldCharType="begin"/>
+                            </w:r>
+                            <w:r>
+                              <w:instrText xml:space="preserve"> SEQ Gambar \* ARABIC \s 3 </w:instrText>
+                            </w:r>
+                            <w:r>
+                              <w:fldChar w:fldCharType="separate"/>
+                            </w:r>
+                            <w:r>
+                              <w:rPr>
+                                <w:noProof/>
+                              </w:rPr>
+                              <w:t>8</w:t>
+                            </w:r>
+                            <w:r>
+                              <w:fldChar w:fldCharType="end"/>
+                            </w:r>
+                            <w:r>
+                              <w:t xml:space="preserve"> Query SAP</w:t>
+                            </w:r>
+                          </w:p>
+                        </w:txbxContent>
+                      </wps:txbx>
+                      <wps:bodyPr rot="0" spcFirstLastPara="0" vertOverflow="overflow" horzOverflow="overflow" vert="horz" wrap="square" lIns="0" tIns="0" rIns="0" bIns="0" numCol="1" spcCol="0" rtlCol="0" fromWordArt="0" anchor="t" anchorCtr="0" forceAA="0" compatLnSpc="1">
+                        <a:prstTxWarp prst="textNoShape">
+                          <a:avLst/>
+                        </a:prstTxWarp>
+                        <a:spAutoFit/>
+                      </wps:bodyPr>
+                    </wps:wsp>
+                  </a:graphicData>
+                </a:graphic>
+              </wp:anchor>
+            </w:drawing>
+          </mc:Choice>
+          <mc:Fallback>
+            <w:pict>
+              <v:shape w14:anchorId="010EB224" id="Text Box 91" o:spid="_x0000_s1046" type="#_x0000_t202" style="position:absolute;margin-left:49.9pt;margin-top:176.35pt;width:340.15pt;height:.05pt;z-index:251750400;visibility:visible;mso-wrap-style:square;mso-wrap-distance-left:9pt;mso-wrap-distance-top:0;mso-wrap-distance-right:9pt;mso-wrap-distance-bottom:0;mso-position-horizontal:absolute;mso-position-horizontal-relative:text;mso-position-vertical:absolute;mso-position-vertical-relative:text;v-text-anchor:top" o:gfxdata="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" stroked="f">
+                <v:textbox style="mso-fit-shape-to-text:t" inset="0,0,0,0">
+                  <w:txbxContent>
+                    <w:p>
+                      <w:pPr>
+                        <w:pStyle w:val="Caption"/>
+                        <w:rPr>
+                          <w:noProof/>
+                        </w:rPr>
+                      </w:pPr>
+                      <w:r>
+                        <w:t xml:space="preserve">Gambar </w:t>
+                      </w:r>
+                      <w:r>
+                        <w:fldChar w:fldCharType="begin"/>
+                      </w:r>
+                      <w:r>
+                        <w:instrText xml:space="preserve"> STYLEREF 3 \s </w:instrText>
+                      </w:r>
+                      <w:r>
+                        <w:fldChar w:fldCharType="separate"/>
+                      </w:r>
+                      <w:r>
+                        <w:rPr>
+                          <w:noProof/>
+                        </w:rPr>
+                        <w:t>3.2.5</w:t>
+                      </w:r>
+                      <w:r>
+                        <w:fldChar w:fldCharType="end"/>
+                      </w:r>
+                      <w:r>
+                        <w:t>.</w:t>
+                      </w:r>
+                      <w:r>
+                        <w:fldChar w:fldCharType="begin"/>
+                      </w:r>
+                      <w:r>
+                        <w:instrText xml:space="preserve"> SEQ Gambar \* ARABIC \s 3 </w:instrText>
+                      </w:r>
+                      <w:r>
+                        <w:fldChar w:fldCharType="separate"/>
+                      </w:r>
+                      <w:r>
+                        <w:rPr>
+                          <w:noProof/>
+                        </w:rPr>
+                        <w:t>8</w:t>
+                      </w:r>
+                      <w:r>
+                        <w:fldChar w:fldCharType="end"/>
+                      </w:r>
+                      <w:r>
+                        <w:t xml:space="preserve"> Query SAP</w:t>
+                      </w:r>
+                    </w:p>
+                  </w:txbxContent>
+                </v:textbox>
+              </v:shape>
+            </w:pict>
+          </mc:Fallback>
+        </mc:AlternateContent>
+      </w:r>
+      <w:r>
+        <w:rPr>
+          <w:noProof/>
+        </w:rPr>
+        <w:drawing>
+          <wp:anchor distT="0" distB="0" distL="114300" distR="114300" simplePos="0" relativeHeight="251748352" behindDoc="0" locked="0" layoutInCell="1" allowOverlap="1" wp14:anchorId="3F184F51" wp14:editId="491C8A4F">
+            <wp:simplePos x="0" y="0"/>
+            <wp:positionH relativeFrom="margin">
+              <wp:posOffset>633730</wp:posOffset>
+            </wp:positionH>
+            <wp:positionV relativeFrom="margin">
+              <wp:posOffset>3131185</wp:posOffset>
+            </wp:positionV>
+            <wp:extent cx="4319905" cy="2128520"/>
+            <wp:effectExtent l="0" t="0" r="4445" b="5080"/>
+            <wp:wrapNone/>
+            <wp:docPr id="90" name="Picture 90"/>
+            <wp:cNvGraphicFramePr>
+              <a:graphicFrameLocks xmlns:a="http://schemas.openxmlformats.org/drawingml/2006/main" noChangeAspect="1"/>
+            </wp:cNvGraphicFramePr>
+            <a:graphic xmlns:a="http://schemas.openxmlformats.org/drawingml/2006/main">
+              <a:graphicData uri="http://schemas.openxmlformats.org/drawingml/2006/picture">
+                <pic:pic xmlns:pic="http://schemas.openxmlformats.org/drawingml/2006/picture">
+                  <pic:nvPicPr>
+                    <pic:cNvPr id="90" name="Picture 90"/>
+                    <pic:cNvPicPr/>
+                  </pic:nvPicPr>
+                  <pic:blipFill>
+                    <a:blip r:embed="rId28">
+                      <a:extLst>
+                        <a:ext uri="{28A0092B-C50C-407E-A947-70E740481C1C}">
+                          <a14:useLocalDpi xmlns:a14="http://schemas.microsoft.com/office/drawing/2010/main" val="0"/>
+                        </a:ext>
+                      </a:extLst>
+                    </a:blip>
+                    <a:stretch>
+                      <a:fillRect/>
+                    </a:stretch>
+                  </pic:blipFill>
+                  <pic:spPr>
+                    <a:xfrm>
+                      <a:off x="0" y="0"/>
+                      <a:ext cx="4319905" cy="2128520"/>
+                    </a:xfrm>
+                    <a:prstGeom prst="rect">
+                      <a:avLst/>
+                    </a:prstGeom>
+                  </pic:spPr>
+                </pic:pic>
+              </a:graphicData>
+            </a:graphic>
+          </wp:anchor>
+        </w:drawing>
+      </w:r>
+    </w:p>
+    <w:p/>
+    <w:p/>
+    <w:p/>
+    <w:p/>
+    <w:p/>
+    <w:p/>
+    <w:p/>
+    <w:p>
+      <w:pPr>
+        <w:tabs>
+          <w:tab w:val="left" w:pos="1245"/>
+        </w:tabs>
+        <w:ind w:left="1134" w:firstLine="567"/>
+        <w:sectPr>
+          <w:pgSz w:w="11906" w:h="16838"/>
+          <w:pgMar w:top="1701" w:right="1701" w:bottom="1701" w:left="2268" w:header="709" w:footer="709" w:gutter="0"/>
+          <w:cols w:space="708"/>
+          <w:docGrid w:linePitch="360"/>
+        </w:sectPr>
+      </w:pPr>
+      <w:r>
+        <w:t xml:space="preserve">Pada </w:t>
+      </w:r>
+      <w:proofErr w:type="spellStart"/>
+      <w:r>
+        <w:t>gambar</w:t>
+      </w:r>
+      <w:proofErr w:type="spellEnd"/>
+      <w:r>
+        <w:t xml:space="preserve"> 3.3.5.8 </w:t>
+      </w:r>
+      <w:proofErr w:type="spellStart"/>
+      <w:r>
+        <w:t>merupakan</w:t>
+      </w:r>
+      <w:proofErr w:type="spellEnd"/>
+      <w:r>
+        <w:t xml:space="preserve"> query </w:t>
+      </w:r>
+      <w:proofErr w:type="spellStart"/>
+      <w:r>
+        <w:t>dari</w:t>
+      </w:r>
+      <w:proofErr w:type="spellEnd"/>
+      <w:r>
+        <w:t xml:space="preserve"> proses </w:t>
+      </w:r>
+      <w:r>
+        <w:rPr>
+          <w:i/>
+          <w:iCs/>
+        </w:rPr>
+        <w:t>purchasing.</w:t>
+      </w:r>
+      <w:r>
+        <w:rPr>
+          <w:i/>
+          <w:iCs/>
+        </w:rPr>
+        <w:t xml:space="preserve"> </w:t>
+      </w:r>
+      <w:r>
+        <w:t xml:space="preserve">Proses query </w:t>
+      </w:r>
+      <w:r>
+        <w:rPr>
+          <w:i/>
+          <w:iCs/>
+        </w:rPr>
+        <w:t>select</w:t>
+      </w:r>
+      <w:r>
+        <w:t xml:space="preserve"> </w:t>
+      </w:r>
+      <w:proofErr w:type="spellStart"/>
+      <w:r>
+        <w:t>dilakukan</w:t>
+      </w:r>
+      <w:proofErr w:type="spellEnd"/>
+      <w:r>
+        <w:t xml:space="preserve"> </w:t>
+      </w:r>
+      <w:proofErr w:type="spellStart"/>
+      <w:r>
+        <w:t>karena</w:t>
+      </w:r>
+      <w:proofErr w:type="spellEnd"/>
+      <w:r>
+        <w:t xml:space="preserve"> </w:t>
+      </w:r>
+      <w:proofErr w:type="spellStart"/>
+      <w:r>
+        <w:t>penulis</w:t>
+      </w:r>
+      <w:proofErr w:type="spellEnd"/>
+      <w:r>
+        <w:t xml:space="preserve"> </w:t>
+      </w:r>
+      <w:proofErr w:type="spellStart"/>
+      <w:r>
+        <w:t>ingin</w:t>
+      </w:r>
+      <w:proofErr w:type="spellEnd"/>
+      <w:r>
+        <w:t xml:space="preserve"> </w:t>
+      </w:r>
+      <w:proofErr w:type="spellStart"/>
+      <w:r>
+        <w:t>menampilkan</w:t>
+      </w:r>
+      <w:proofErr w:type="spellEnd"/>
+      <w:r>
+        <w:t xml:space="preserve"> data </w:t>
+      </w:r>
+      <w:r>
+        <w:rPr>
+          <w:i/>
+          <w:iCs/>
+        </w:rPr>
+        <w:t xml:space="preserve">purchasing </w:t>
+      </w:r>
+      <w:r>
+        <w:t xml:space="preserve">yang </w:t>
+      </w:r>
+      <w:proofErr w:type="spellStart"/>
+      <w:r>
+        <w:t>telah</w:t>
+      </w:r>
+      <w:proofErr w:type="spellEnd"/>
+      <w:r>
+        <w:t xml:space="preserve"> </w:t>
+      </w:r>
+      <w:proofErr w:type="spellStart"/>
+      <w:r>
+        <w:t>dibuat</w:t>
+      </w:r>
+      <w:proofErr w:type="spellEnd"/>
+      <w:r>
+        <w:t>.</w:t>
+      </w:r>
+    </w:p>
+    <w:p>
+      <w:pPr>
+        <w:pStyle w:val="Heading2"/>
+      </w:pPr>
+      <w:proofErr w:type="spellStart"/>
+      <w:r>
+        <w:lastRenderedPageBreak/>
+        <w:t>Kendala</w:t>
+      </w:r>
+      <w:proofErr w:type="spellEnd"/>
+      <w:r>
+        <w:t xml:space="preserve"> Yang </w:t>
+      </w:r>
+      <w:proofErr w:type="spellStart"/>
+      <w:r>
+        <w:t>Dihadapi</w:t>
+      </w:r>
+      <w:proofErr w:type="spellEnd"/>
+    </w:p>
+    <w:p>
+      <w:pPr>
+        <w:ind w:firstLine="576"/>
+      </w:pPr>
+      <w:proofErr w:type="spellStart"/>
+      <w:r>
+        <w:t>Dalam</w:t>
+      </w:r>
+      <w:proofErr w:type="spellEnd"/>
+      <w:r>
+        <w:t xml:space="preserve"> </w:t>
+      </w:r>
+      <w:proofErr w:type="spellStart"/>
+      <w:r>
+        <w:t>menjalankan</w:t>
+      </w:r>
+      <w:proofErr w:type="spellEnd"/>
+      <w:r>
+        <w:t xml:space="preserve"> </w:t>
+      </w:r>
+      <w:proofErr w:type="spellStart"/>
+      <w:r>
+        <w:t>kegiatan</w:t>
+      </w:r>
+      <w:proofErr w:type="spellEnd"/>
+      <w:r>
+        <w:t xml:space="preserve"> </w:t>
+      </w:r>
+      <w:proofErr w:type="spellStart"/>
+      <w:r>
+        <w:t>Praktik</w:t>
+      </w:r>
+      <w:proofErr w:type="spellEnd"/>
+      <w:r>
+        <w:t xml:space="preserve"> </w:t>
+      </w:r>
+      <w:proofErr w:type="spellStart"/>
+      <w:r>
+        <w:t>Kerja</w:t>
+      </w:r>
+      <w:proofErr w:type="spellEnd"/>
+      <w:r>
+        <w:t xml:space="preserve"> </w:t>
+      </w:r>
+      <w:proofErr w:type="spellStart"/>
+      <w:r>
+        <w:t>Lapangan</w:t>
+      </w:r>
+      <w:proofErr w:type="spellEnd"/>
+      <w:r>
+        <w:t xml:space="preserve"> (PKL)                       </w:t>
+      </w:r>
+      <w:r>
+        <w:t xml:space="preserve"> di PT. </w:t>
+      </w:r>
+      <w:proofErr w:type="spellStart"/>
+      <w:r>
+        <w:t>Contromatic</w:t>
+      </w:r>
+      <w:proofErr w:type="spellEnd"/>
+      <w:r>
+        <w:t xml:space="preserve"> Prima </w:t>
+      </w:r>
+      <w:proofErr w:type="spellStart"/>
+      <w:r>
+        <w:t>Mandiri</w:t>
+      </w:r>
+      <w:proofErr w:type="spellEnd"/>
+      <w:r>
+        <w:t xml:space="preserve">, </w:t>
+      </w:r>
+      <w:proofErr w:type="spellStart"/>
+      <w:r>
+        <w:t>terdapat</w:t>
+      </w:r>
+      <w:proofErr w:type="spellEnd"/>
+      <w:r>
+        <w:t xml:space="preserve"> </w:t>
+      </w:r>
+      <w:proofErr w:type="spellStart"/>
+      <w:r>
+        <w:t>hambatan</w:t>
+      </w:r>
+      <w:proofErr w:type="spellEnd"/>
+      <w:r>
+        <w:t xml:space="preserve"> yang </w:t>
+      </w:r>
+      <w:proofErr w:type="spellStart"/>
+      <w:r>
+        <w:t>dihadapi,yaitu</w:t>
+      </w:r>
+      <w:proofErr w:type="spellEnd"/>
+      <w:r>
+        <w:t xml:space="preserve"> </w:t>
+      </w:r>
+      <w:r>
+        <w:t>:</w:t>
+      </w:r>
+    </w:p>
+    <w:p>
+      <w:pPr>
+        <w:pStyle w:val="Heading4"/>
+        <w:ind w:left="567"/>
+      </w:pPr>
+      <w:r>
+        <w:t xml:space="preserve"> </w:t>
+      </w:r>
+      <w:proofErr w:type="spellStart"/>
+      <w:r>
+        <w:t>Kendala</w:t>
+      </w:r>
+      <w:proofErr w:type="spellEnd"/>
+      <w:r>
+        <w:t xml:space="preserve"> hask </w:t>
+      </w:r>
+      <w:proofErr w:type="spellStart"/>
+      <w:r>
+        <w:t>akses</w:t>
+      </w:r>
+      <w:proofErr w:type="spellEnd"/>
+      <w:r>
+        <w:t xml:space="preserve"> </w:t>
+      </w:r>
+      <w:proofErr w:type="spellStart"/>
+      <w:r>
+        <w:t>sistem</w:t>
+      </w:r>
+      <w:proofErr w:type="spellEnd"/>
+      <w:r>
+        <w:t xml:space="preserve"> SAP</w:t>
+      </w:r>
+      <w:r>
+        <w:t>.</w:t>
+      </w:r>
+    </w:p>
+    <w:p>
+      <w:pPr>
+        <w:pStyle w:val="Heading4"/>
+        <w:ind w:firstLine="567"/>
+      </w:pPr>
+      <w:r>
+        <w:t xml:space="preserve"> </w:t>
+      </w:r>
+      <w:proofErr w:type="spellStart"/>
+      <w:r>
+        <w:t>Kesulitan</w:t>
+      </w:r>
+      <w:proofErr w:type="spellEnd"/>
+      <w:r>
+        <w:t xml:space="preserve"> </w:t>
+      </w:r>
+      <w:proofErr w:type="spellStart"/>
+      <w:r>
+        <w:t>dalam</w:t>
+      </w:r>
+      <w:proofErr w:type="spellEnd"/>
+      <w:r>
+        <w:t xml:space="preserve"> </w:t>
+      </w:r>
+      <w:proofErr w:type="spellStart"/>
+      <w:r>
+        <w:t>mempelajari</w:t>
+      </w:r>
+      <w:proofErr w:type="spellEnd"/>
+      <w:r>
+        <w:t xml:space="preserve"> </w:t>
+      </w:r>
+      <w:proofErr w:type="spellStart"/>
+      <w:r>
+        <w:t>sistem</w:t>
+      </w:r>
+      <w:proofErr w:type="spellEnd"/>
+      <w:r>
+        <w:t xml:space="preserve"> SAP</w:t>
+      </w:r>
+      <w:r>
+        <w:t>.</w:t>
+      </w:r>
+    </w:p>
+    <w:p>
+      <w:pPr>
+        <w:pStyle w:val="Heading4"/>
+        <w:ind w:firstLine="567"/>
+      </w:pPr>
+      <w:r>
+        <w:t xml:space="preserve"> Laptop </w:t>
+      </w:r>
+      <w:proofErr w:type="spellStart"/>
+      <w:r>
+        <w:t>ysng</w:t>
+      </w:r>
+      <w:proofErr w:type="spellEnd"/>
+      <w:r>
+        <w:t xml:space="preserve"> </w:t>
+      </w:r>
+      <w:proofErr w:type="spellStart"/>
+      <w:r>
+        <w:t>dipakai</w:t>
+      </w:r>
+      <w:proofErr w:type="spellEnd"/>
+      <w:r>
+        <w:t xml:space="preserve"> </w:t>
+      </w:r>
+      <w:proofErr w:type="spellStart"/>
+      <w:r>
+        <w:t>penulis</w:t>
+      </w:r>
+      <w:proofErr w:type="spellEnd"/>
+      <w:r>
+        <w:t xml:space="preserve"> </w:t>
+      </w:r>
+      <w:proofErr w:type="spellStart"/>
+      <w:r>
+        <w:t>sering</w:t>
+      </w:r>
+      <w:proofErr w:type="spellEnd"/>
+      <w:r>
+        <w:t xml:space="preserve"> </w:t>
+      </w:r>
+      <w:proofErr w:type="spellStart"/>
+      <w:r>
+        <w:t>eror</w:t>
+      </w:r>
+      <w:proofErr w:type="spellEnd"/>
+      <w:r>
+        <w:t>.</w:t>
+      </w:r>
+    </w:p>
+    <w:p>
+      <w:pPr>
+        <w:pStyle w:val="Heading2"/>
+      </w:pPr>
+      <w:r>
+        <w:t xml:space="preserve">Saran Atas </w:t>
+      </w:r>
+      <w:proofErr w:type="spellStart"/>
+      <w:r>
+        <w:t>Kendala</w:t>
+      </w:r>
+      <w:proofErr w:type="spellEnd"/>
+    </w:p>
+    <w:p>
+      <w:pPr>
+        <w:ind w:firstLine="576"/>
+      </w:pPr>
+      <w:proofErr w:type="spellStart"/>
+      <w:r>
+        <w:t>Dengan</w:t>
+      </w:r>
+      <w:proofErr w:type="spellEnd"/>
+      <w:r>
+        <w:t xml:space="preserve"> </w:t>
+      </w:r>
+      <w:proofErr w:type="spellStart"/>
+      <w:r>
+        <w:t>beberapa</w:t>
+      </w:r>
+      <w:proofErr w:type="spellEnd"/>
+      <w:r>
+        <w:t xml:space="preserve"> </w:t>
+      </w:r>
+      <w:proofErr w:type="spellStart"/>
+      <w:r>
+        <w:t>kendala</w:t>
+      </w:r>
+      <w:proofErr w:type="spellEnd"/>
+      <w:r>
+        <w:t xml:space="preserve"> yang </w:t>
+      </w:r>
+      <w:proofErr w:type="spellStart"/>
+      <w:r>
+        <w:t>telah</w:t>
+      </w:r>
+      <w:proofErr w:type="spellEnd"/>
+      <w:r>
+        <w:t xml:space="preserve"> </w:t>
+      </w:r>
+      <w:proofErr w:type="spellStart"/>
+      <w:r>
+        <w:t>dihadapi</w:t>
+      </w:r>
+      <w:proofErr w:type="spellEnd"/>
+      <w:r>
+        <w:t xml:space="preserve"> </w:t>
+      </w:r>
+      <w:proofErr w:type="spellStart"/>
+      <w:r>
+        <w:t>saat</w:t>
+      </w:r>
+      <w:proofErr w:type="spellEnd"/>
+      <w:r>
+        <w:t xml:space="preserve"> </w:t>
+      </w:r>
+      <w:proofErr w:type="spellStart"/>
+      <w:r>
+        <w:t>melakukan</w:t>
+      </w:r>
+      <w:proofErr w:type="spellEnd"/>
+      <w:r>
+        <w:t xml:space="preserve"> </w:t>
+      </w:r>
+      <w:proofErr w:type="spellStart"/>
+      <w:r>
+        <w:t>kegiatan</w:t>
+      </w:r>
+      <w:proofErr w:type="spellEnd"/>
+      <w:r>
+        <w:t xml:space="preserve"> </w:t>
+      </w:r>
+      <w:r>
+        <w:t>PKL</w:t>
+      </w:r>
+      <w:r>
+        <w:t xml:space="preserve"> di PT. </w:t>
+      </w:r>
+      <w:proofErr w:type="spellStart"/>
+      <w:r>
+        <w:t>Contromatic</w:t>
+      </w:r>
+      <w:proofErr w:type="spellEnd"/>
+      <w:r>
+        <w:t xml:space="preserve"> Prima </w:t>
+      </w:r>
+      <w:proofErr w:type="spellStart"/>
+      <w:r>
+        <w:t>Mandiri</w:t>
+      </w:r>
+      <w:proofErr w:type="spellEnd"/>
+      <w:r>
+        <w:t xml:space="preserve">. </w:t>
+      </w:r>
+      <w:proofErr w:type="spellStart"/>
+      <w:r>
+        <w:t>Berikut</w:t>
+      </w:r>
+      <w:proofErr w:type="spellEnd"/>
+      <w:r>
+        <w:t xml:space="preserve"> </w:t>
+      </w:r>
+      <w:proofErr w:type="spellStart"/>
+      <w:r>
+        <w:t>ini</w:t>
+      </w:r>
+      <w:proofErr w:type="spellEnd"/>
+      <w:r>
+        <w:t xml:space="preserve"> </w:t>
+      </w:r>
+      <w:proofErr w:type="spellStart"/>
+      <w:r>
+        <w:t>merupakan</w:t>
+      </w:r>
+      <w:proofErr w:type="spellEnd"/>
+      <w:r>
+        <w:t xml:space="preserve"> </w:t>
+      </w:r>
+      <w:proofErr w:type="spellStart"/>
+      <w:r>
+        <w:t>solusi</w:t>
+      </w:r>
+      <w:proofErr w:type="spellEnd"/>
+      <w:r>
+        <w:t xml:space="preserve"> </w:t>
+      </w:r>
+      <w:proofErr w:type="spellStart"/>
+      <w:r>
+        <w:t>atas</w:t>
+      </w:r>
+      <w:proofErr w:type="spellEnd"/>
+      <w:r>
+        <w:t xml:space="preserve"> </w:t>
+      </w:r>
+      <w:proofErr w:type="spellStart"/>
+      <w:r>
+        <w:t>permasalah</w:t>
+      </w:r>
+      <w:proofErr w:type="spellEnd"/>
+      <w:r>
+        <w:t xml:space="preserve"> yang </w:t>
+      </w:r>
+      <w:proofErr w:type="spellStart"/>
+      <w:r>
+        <w:t>dihadapi</w:t>
+      </w:r>
+      <w:proofErr w:type="spellEnd"/>
+      <w:r>
+        <w:t xml:space="preserve">, </w:t>
+      </w:r>
+      <w:proofErr w:type="spellStart"/>
+      <w:r>
+        <w:t>sebagai</w:t>
+      </w:r>
+      <w:proofErr w:type="spellEnd"/>
+      <w:r>
+        <w:t xml:space="preserve"> </w:t>
+      </w:r>
+      <w:proofErr w:type="spellStart"/>
+      <w:r>
+        <w:t>berikut</w:t>
+      </w:r>
+      <w:proofErr w:type="spellEnd"/>
+      <w:r>
+        <w:t xml:space="preserve"> </w:t>
+      </w:r>
+      <w:r>
+        <w:t>:</w:t>
+      </w:r>
+    </w:p>
+    <w:p>
+      <w:pPr>
+        <w:pStyle w:val="Heading4"/>
+        <w:ind w:left="567"/>
+      </w:pPr>
+      <w:r>
+        <w:t xml:space="preserve"> </w:t>
+      </w:r>
+      <w:proofErr w:type="spellStart"/>
+      <w:r>
+        <w:t>Meminta</w:t>
+      </w:r>
+      <w:proofErr w:type="spellEnd"/>
+      <w:r>
+        <w:t xml:space="preserve"> </w:t>
+      </w:r>
+      <w:proofErr w:type="spellStart"/>
+      <w:r>
+        <w:t>izin</w:t>
+      </w:r>
+      <w:proofErr w:type="spellEnd"/>
+      <w:r>
+        <w:t xml:space="preserve"> </w:t>
+      </w:r>
+      <w:proofErr w:type="spellStart"/>
+      <w:r>
+        <w:t>untuk</w:t>
+      </w:r>
+      <w:proofErr w:type="spellEnd"/>
+      <w:r>
+        <w:t xml:space="preserve"> </w:t>
+      </w:r>
+      <w:proofErr w:type="spellStart"/>
+      <w:r>
+        <w:t>konfigurasi</w:t>
+      </w:r>
+      <w:proofErr w:type="spellEnd"/>
+      <w:r>
+        <w:t xml:space="preserve"> </w:t>
+      </w:r>
+      <w:proofErr w:type="spellStart"/>
+      <w:r>
+        <w:t>hak</w:t>
+      </w:r>
+      <w:proofErr w:type="spellEnd"/>
+      <w:r>
+        <w:t xml:space="preserve"> </w:t>
+      </w:r>
+      <w:proofErr w:type="spellStart"/>
+      <w:r>
+        <w:t>akses</w:t>
+      </w:r>
+      <w:proofErr w:type="spellEnd"/>
+      <w:r>
+        <w:t xml:space="preserve"> </w:t>
+      </w:r>
+      <w:proofErr w:type="spellStart"/>
+      <w:r>
+        <w:t>sistem</w:t>
+      </w:r>
+      <w:proofErr w:type="spellEnd"/>
+      <w:r>
+        <w:t xml:space="preserve"> SAP </w:t>
+      </w:r>
+      <w:proofErr w:type="spellStart"/>
+      <w:r>
+        <w:t>kepada</w:t>
+      </w:r>
+      <w:proofErr w:type="spellEnd"/>
+      <w:r>
+        <w:t xml:space="preserve"> </w:t>
+      </w:r>
+      <w:r>
+        <w:t xml:space="preserve"> IT    </w:t>
+      </w:r>
+      <w:r>
+        <w:tab/>
+        <w:t xml:space="preserve">   </w:t>
+      </w:r>
+      <w:r>
+        <w:tab/>
+        <w:t xml:space="preserve">   Manager PT. </w:t>
+      </w:r>
+      <w:proofErr w:type="spellStart"/>
+      <w:r>
+        <w:t>Contromatic</w:t>
+      </w:r>
+      <w:proofErr w:type="spellEnd"/>
+      <w:r>
+        <w:t xml:space="preserve"> Prima </w:t>
+      </w:r>
+      <w:proofErr w:type="spellStart"/>
+      <w:r>
+        <w:t>Mandiri</w:t>
+      </w:r>
+      <w:proofErr w:type="spellEnd"/>
+      <w:r>
+        <w:t>.</w:t>
+      </w:r>
+    </w:p>
+    <w:p>
+      <w:pPr>
+        <w:pStyle w:val="Heading4"/>
+        <w:ind w:left="567"/>
+      </w:pPr>
+      <w:r>
+        <w:t xml:space="preserve"> </w:t>
+      </w:r>
+      <w:proofErr w:type="spellStart"/>
+      <w:r>
+        <w:t>Penulis</w:t>
+      </w:r>
+      <w:proofErr w:type="spellEnd"/>
+      <w:r>
+        <w:t xml:space="preserve"> </w:t>
+      </w:r>
+      <w:proofErr w:type="spellStart"/>
+      <w:r>
+        <w:t>selalu</w:t>
+      </w:r>
+      <w:proofErr w:type="spellEnd"/>
+      <w:r>
+        <w:t xml:space="preserve"> </w:t>
+      </w:r>
+      <w:proofErr w:type="spellStart"/>
+      <w:r>
+        <w:t>bertanya</w:t>
+      </w:r>
+      <w:proofErr w:type="spellEnd"/>
+      <w:r>
+        <w:t xml:space="preserve"> </w:t>
+      </w:r>
+      <w:proofErr w:type="spellStart"/>
+      <w:r>
+        <w:t>kepada</w:t>
+      </w:r>
+      <w:proofErr w:type="spellEnd"/>
+      <w:r>
+        <w:t xml:space="preserve"> </w:t>
+      </w:r>
+      <w:proofErr w:type="spellStart"/>
+      <w:r>
+        <w:t>rekan</w:t>
+      </w:r>
+      <w:proofErr w:type="spellEnd"/>
+      <w:r>
+        <w:t xml:space="preserve"> </w:t>
+      </w:r>
+      <w:proofErr w:type="spellStart"/>
+      <w:r>
+        <w:t>kerja</w:t>
+      </w:r>
+      <w:proofErr w:type="spellEnd"/>
+      <w:r>
+        <w:t xml:space="preserve"> dan IT Manager </w:t>
+      </w:r>
+      <w:proofErr w:type="spellStart"/>
+      <w:r>
+        <w:t>terkait</w:t>
+      </w:r>
+      <w:proofErr w:type="spellEnd"/>
+      <w:r>
+        <w:t xml:space="preserve"> </w:t>
+      </w:r>
+      <w:proofErr w:type="spellStart"/>
+      <w:r>
+        <w:t>hal</w:t>
+      </w:r>
+      <w:proofErr w:type="spellEnd"/>
+      <w:r>
+        <w:t xml:space="preserve"> </w:t>
+      </w:r>
+      <w:r>
+        <w:tab/>
+        <w:t xml:space="preserve"> </w:t>
+      </w:r>
+      <w:r>
+        <w:tab/>
+        <w:t xml:space="preserve">   yang </w:t>
+      </w:r>
+      <w:proofErr w:type="spellStart"/>
+      <w:r>
+        <w:t>belum</w:t>
+      </w:r>
+      <w:proofErr w:type="spellEnd"/>
+      <w:r>
+        <w:t xml:space="preserve"> </w:t>
+      </w:r>
+      <w:proofErr w:type="spellStart"/>
+      <w:r>
+        <w:t>diktahui</w:t>
+      </w:r>
+      <w:proofErr w:type="spellEnd"/>
+      <w:r>
+        <w:t xml:space="preserve"> </w:t>
+      </w:r>
+      <w:proofErr w:type="spellStart"/>
+      <w:r>
+        <w:t>dalam</w:t>
+      </w:r>
+      <w:proofErr w:type="spellEnd"/>
+      <w:r>
+        <w:t xml:space="preserve"> </w:t>
+      </w:r>
+      <w:proofErr w:type="spellStart"/>
+      <w:r>
+        <w:t>sistem</w:t>
+      </w:r>
+      <w:proofErr w:type="spellEnd"/>
+      <w:r>
+        <w:t xml:space="preserve"> SAP.</w:t>
+      </w:r>
+    </w:p>
+    <w:p>
+      <w:pPr>
+        <w:pStyle w:val="Heading4"/>
+        <w:ind w:left="709" w:hanging="142"/>
+      </w:pPr>
+      <w:r>
+        <w:t xml:space="preserve">  </w:t>
+      </w:r>
+      <w:proofErr w:type="spellStart"/>
+      <w:r>
+        <w:t>Penulis</w:t>
+      </w:r>
+      <w:proofErr w:type="spellEnd"/>
+      <w:r>
+        <w:t xml:space="preserve"> </w:t>
+      </w:r>
+      <w:proofErr w:type="spellStart"/>
+      <w:r>
+        <w:t>meminta</w:t>
+      </w:r>
+      <w:proofErr w:type="spellEnd"/>
+      <w:r>
+        <w:t xml:space="preserve"> </w:t>
+      </w:r>
+      <w:proofErr w:type="spellStart"/>
+      <w:r>
+        <w:t>izin</w:t>
+      </w:r>
+      <w:proofErr w:type="spellEnd"/>
+      <w:r>
+        <w:t xml:space="preserve"> </w:t>
+      </w:r>
+      <w:r>
+        <w:t xml:space="preserve"> dan </w:t>
+      </w:r>
+      <w:proofErr w:type="spellStart"/>
+      <w:r>
+        <w:t>bertanya</w:t>
+      </w:r>
+      <w:proofErr w:type="spellEnd"/>
+      <w:r>
+        <w:t xml:space="preserve"> </w:t>
+      </w:r>
+      <w:proofErr w:type="spellStart"/>
+      <w:r>
+        <w:t>kepada</w:t>
+      </w:r>
+      <w:proofErr w:type="spellEnd"/>
+      <w:r>
+        <w:t xml:space="preserve"> IT Support </w:t>
+      </w:r>
+      <w:proofErr w:type="spellStart"/>
+      <w:r>
+        <w:t>untuk</w:t>
+      </w:r>
+      <w:proofErr w:type="spellEnd"/>
+      <w:r>
+        <w:t xml:space="preserve"> </w:t>
+      </w:r>
+      <w:r>
+        <w:tab/>
+      </w:r>
+      <w:r>
+        <w:tab/>
+      </w:r>
+      <w:r>
+        <w:tab/>
+        <w:t xml:space="preserve">   </w:t>
+      </w:r>
+      <w:proofErr w:type="spellStart"/>
+      <w:r>
+        <w:t>memperbaiki</w:t>
+      </w:r>
+      <w:proofErr w:type="spellEnd"/>
+      <w:r>
+        <w:t xml:space="preserve"> </w:t>
+      </w:r>
+      <w:r>
+        <w:t>laptop yang</w:t>
+      </w:r>
+      <w:r>
+        <w:t xml:space="preserve"> </w:t>
+      </w:r>
+      <w:proofErr w:type="spellStart"/>
+      <w:r>
+        <w:t>eror</w:t>
+      </w:r>
+      <w:proofErr w:type="spellEnd"/>
+      <w:r>
+        <w:t xml:space="preserve"> </w:t>
+      </w:r>
+      <w:proofErr w:type="spellStart"/>
+      <w:r>
+        <w:t>tersebut</w:t>
+      </w:r>
+      <w:proofErr w:type="spellEnd"/>
+      <w:r>
+        <w:t>.</w:t>
+      </w:r>
+    </w:p>
+    <w:p/>
     <w:sectPr>
       <w:pgSz w:w="11906" w:h="16838"/>
       <w:pgMar w:top="1701" w:right="1701" w:bottom="1701" w:left="2268" w:header="709" w:footer="709" w:gutter="0"/>
@@ -28290,7 +29725,6 @@
   <w:style w:type="character" w:default="1" w:styleId="DefaultParagraphFont">
     <w:name w:val="Default Paragraph Font"/>
     <w:uiPriority w:val="1"/>
-    <w:semiHidden/>
     <w:unhideWhenUsed/>
   </w:style>
   <w:style w:type="table" w:default="1" w:styleId="TableNormal">

</xml_diff>